<commit_message>
Put back in the code that reads both registers from the inertial unit; reading just the high bytes did not work. Added debugging defines and selected thresholds that work better.  Fixed a bug in the photosensor check code.  Updated the documentation.  Seems to be basically working now.
</commit_message>
<xml_diff>
--- a/Latency_Hardware/Latency_Tester_Hardware.docx
+++ b/Latency_Hardware/Latency_Tester_Hardware.docx
@@ -9,13 +9,8 @@
       <w:r>
         <w:t xml:space="preserve">OSVR: </w:t>
       </w:r>
-      <w:proofErr w:type="spellStart"/>
-      <w:r>
-        <w:t>Sensics</w:t>
-      </w:r>
-      <w:proofErr w:type="spellEnd"/>
-      <w:r>
-        <w:t xml:space="preserve"> l</w:t>
+      <w:r>
+        <w:t>Sensics l</w:t>
       </w:r>
       <w:r>
         <w:t>atency</w:t>
@@ -98,24 +93,11 @@
       <w:r>
         <w:t xml:space="preserve">The </w:t>
       </w:r>
-      <w:proofErr w:type="spellStart"/>
-      <w:r>
-        <w:t>Sensics</w:t>
-      </w:r>
-      <w:proofErr w:type="spellEnd"/>
-      <w:r>
-        <w:t xml:space="preserve"> </w:t>
-      </w:r>
-      <w:r>
-        <w:t xml:space="preserve">latency testing hardware is constructed using an Arduino, an Arduino gyro/accelerometer shield, and one or more </w:t>
-      </w:r>
-      <w:proofErr w:type="spellStart"/>
-      <w:r>
-        <w:t>photosensor</w:t>
-      </w:r>
-      <w:proofErr w:type="spellEnd"/>
-      <w:r>
-        <w:t xml:space="preserve"> inputs.</w:t>
+      <w:r>
+        <w:t xml:space="preserve">Sensics </w:t>
+      </w:r>
+      <w:r>
+        <w:t>latency testing hardware is constructed using an Arduino, an Arduino gyro/accelerometer shield, and one or more photosensor inputs.</w:t>
       </w:r>
     </w:p>
     <w:p>
@@ -195,15 +177,7 @@
         </w:drawing>
       </w:r>
       <w:r>
-        <w:t xml:space="preserve">We built the prototype unit using an Arduino Uno board.  The particular board we used was the </w:t>
-      </w:r>
-      <w:proofErr w:type="spellStart"/>
-      <w:r>
-        <w:t>SainSmart</w:t>
-      </w:r>
-      <w:proofErr w:type="spellEnd"/>
-      <w:r>
-        <w:t xml:space="preserve"> UNO ATmega328P, which was purchased through Amazon.com at </w:t>
+        <w:t xml:space="preserve">We built the prototype unit using an Arduino Uno board.  The particular board we used was the SainSmart UNO ATmega328P, which was purchased through Amazon.com at </w:t>
       </w:r>
       <w:hyperlink r:id="rId9" w:history="1">
         <w:r>
@@ -268,11 +242,9 @@
       <w:pPr>
         <w:pStyle w:val="Heading2"/>
       </w:pPr>
-      <w:proofErr w:type="spellStart"/>
       <w:r>
         <w:t>Photosensors</w:t>
       </w:r>
-      <w:proofErr w:type="spellEnd"/>
     </w:p>
     <w:p>
       <w:r>
@@ -299,22 +271,14 @@
             <v:path o:extrusionok="f" gradientshapeok="t" o:connecttype="rect"/>
             <o:lock v:ext="edit" aspectratio="t"/>
           </v:shapetype>
-          <v:shape id="_x0000_s1029" type="#_x0000_t75" style="position:absolute;margin-left:27.3pt;margin-top:-.7pt;width:60.3pt;height:60.3pt;z-index:251662336;mso-position-horizontal:right;mso-position-horizontal-relative:text;mso-position-vertical:absolute;mso-position-vertical-relative:text">
+          <v:shape id="_x0000_s1029" type="#_x0000_t75" style="position:absolute;margin-left:36.4pt;margin-top:-.7pt;width:60.3pt;height:60.3pt;z-index:251662336;mso-position-horizontal:right;mso-position-horizontal-relative:text;mso-position-vertical:absolute;mso-position-vertical-relative:text">
             <v:imagedata r:id="rId11" o:title="41ITbCjDvlL"/>
             <w10:wrap type="square"/>
           </v:shape>
         </w:pict>
       </w:r>
       <w:r>
-        <w:t xml:space="preserve">We built the prototype using a </w:t>
-      </w:r>
-      <w:proofErr w:type="spellStart"/>
-      <w:r>
-        <w:t>wRobot</w:t>
-      </w:r>
-      <w:proofErr w:type="spellEnd"/>
-      <w:r>
-        <w:t xml:space="preserve"> light sensor through Amazon.com at </w:t>
+        <w:t xml:space="preserve">We built the prototype using a wRobot light sensor through Amazon.com at </w:t>
       </w:r>
       <w:hyperlink r:id="rId12" w:history="1">
         <w:r>
@@ -330,15 +294,7 @@
     </w:p>
     <w:p>
       <w:r>
-        <w:t xml:space="preserve">You need to find some jumper cables to connect the pins on the </w:t>
-      </w:r>
-      <w:proofErr w:type="spellStart"/>
-      <w:r>
-        <w:t>photosensors</w:t>
-      </w:r>
-      <w:proofErr w:type="spellEnd"/>
-      <w:r>
-        <w:t xml:space="preserve"> to the pins on the Uno (actually on the shield’s pass-through connectors).  For the prototype, we bought some at Radio Shack, but you can also purchase them online.  You want make-to-female jumpers like the ones at </w:t>
+        <w:t xml:space="preserve">You need to find some jumper cables to connect the pins on the photosensors to the pins on the Uno (actually on the shield’s pass-through connectors).  For the prototype, we bought some at Radio Shack, but you can also purchase them online.  You want make-to-female jumpers like the ones at </w:t>
       </w:r>
       <w:hyperlink r:id="rId13" w:history="1">
         <w:r>
@@ -404,15 +360,7 @@
         </w:rPr>
       </w:pPr>
       <w:r>
-        <w:t xml:space="preserve">To enable use viewing a head-mounted display, you will want to attach the </w:t>
-      </w:r>
-      <w:proofErr w:type="spellStart"/>
-      <w:r>
-        <w:t>photosensor</w:t>
-      </w:r>
-      <w:proofErr w:type="spellEnd"/>
-      <w:r>
-        <w:t xml:space="preserve"> to the back of the unit (the bottom in the picture) with the sensor facing away from the unit.  </w:t>
+        <w:t xml:space="preserve">To enable use viewing a head-mounted display, you will want to attach the photosensor to the back of the unit (the bottom in the picture) with the sensor facing away from the unit.  </w:t>
       </w:r>
       <w:r>
         <w:rPr>
@@ -433,61 +381,35 @@
           <w:b/>
           <w:i/>
         </w:rPr>
-        <w:t>File/Examples/01.Basics/</w:t>
-      </w:r>
-      <w:proofErr w:type="spellStart"/>
+        <w:t>File/Examples/01.Basics/ReadAnalogVoltage</w:t>
+      </w:r>
+      <w:r>
+        <w:t xml:space="preserve"> Sketch program in the Arduino interface, and watching the output on the </w:t>
+      </w:r>
       <w:r>
         <w:rPr>
           <w:b/>
           <w:i/>
         </w:rPr>
-        <w:t>ReadAnalogVoltage</w:t>
-      </w:r>
-      <w:proofErr w:type="spellEnd"/>
-      <w:r>
-        <w:t xml:space="preserve"> Sketch program in the Arduino interface, and watching the output on the </w:t>
+        <w:t>Tools/Serial Monitor</w:t>
+      </w:r>
+      <w:r>
+        <w:t xml:space="preserve"> that comes built in.</w:t>
+      </w:r>
+      <w:r>
+        <w:t xml:space="preserve">  Move the photosensor in front of bright and dark locations on the screen and you should see a measurable difference in voltage (perhaps a range of 3V to 4.12V).</w:t>
+      </w:r>
+    </w:p>
+    <w:p>
+      <w:r>
+        <w:t xml:space="preserve">You can test the accelerometers and gyroscopes by running the </w:t>
       </w:r>
       <w:r>
         <w:rPr>
           <w:b/>
           <w:i/>
         </w:rPr>
-        <w:t>Tools/Serial Monitor</w:t>
-      </w:r>
-      <w:r>
-        <w:t xml:space="preserve"> that comes built in.</w:t>
-      </w:r>
-      <w:r>
-        <w:t xml:space="preserve">  Move the </w:t>
-      </w:r>
-      <w:proofErr w:type="spellStart"/>
-      <w:r>
-        <w:t>photosensor</w:t>
-      </w:r>
-      <w:proofErr w:type="spellEnd"/>
-      <w:r>
-        <w:t xml:space="preserve"> in front of bright and dark locations on the screen and you should see a measurable difference in voltage (perhaps a range of 3V to 4.12V).</w:t>
-      </w:r>
-    </w:p>
-    <w:p>
-      <w:r>
-        <w:t xml:space="preserve">You can test the accelerometers and gyroscopes by running the </w:t>
-      </w:r>
-      <w:proofErr w:type="spellStart"/>
-      <w:r>
-        <w:rPr>
-          <w:b/>
-          <w:i/>
-        </w:rPr>
-        <w:t>Accelerometer_Gyro_Shield_test.ino</w:t>
-      </w:r>
-      <w:proofErr w:type="spellEnd"/>
-      <w:r>
-        <w:rPr>
-          <w:b/>
-          <w:i/>
-        </w:rPr>
-        <w:t xml:space="preserve"> </w:t>
+        <w:t xml:space="preserve">Accelerometer_Gyro_Shield_test.ino </w:t>
       </w:r>
       <w:r>
         <w:t xml:space="preserve">program that you can download from the vendor site at </w:t>
@@ -530,34 +452,10 @@
     </w:p>
     <w:p>
       <w:r>
-        <w:t>When you plug the Arduino into Linux, it is immediately recognized as a virtual serial device and will show up in /</w:t>
-      </w:r>
-      <w:proofErr w:type="spellStart"/>
-      <w:r>
-        <w:t>dev</w:t>
-      </w:r>
-      <w:proofErr w:type="spellEnd"/>
-      <w:r>
-        <w:t xml:space="preserve">/serial/by-id as a device with the name </w:t>
-      </w:r>
-      <w:proofErr w:type="spellStart"/>
-      <w:r>
-        <w:t>Arduino_Uno</w:t>
-      </w:r>
-      <w:proofErr w:type="spellEnd"/>
-      <w:r>
-        <w:t xml:space="preserve"> in it</w:t>
-      </w:r>
-      <w:r>
-        <w:t xml:space="preserve"> (and may also appear as /</w:t>
-      </w:r>
-      <w:proofErr w:type="spellStart"/>
-      <w:r>
-        <w:t>dev</w:t>
-      </w:r>
-      <w:proofErr w:type="spellEnd"/>
-      <w:r>
-        <w:t>/ttyACM0)</w:t>
+        <w:t>When you plug the Arduino into Linux, it is immediately recognized as a virtual serial device and will show up in /dev/serial/by-id as a device with the name Arduino_Uno in it</w:t>
+      </w:r>
+      <w:r>
+        <w:t xml:space="preserve"> (and may also appear as /dev/ttyACM0)</w:t>
       </w:r>
       <w:r>
         <w:t>.</w:t>
@@ -595,415 +493,344 @@
       </w:r>
     </w:p>
     <w:p>
-      <w:proofErr w:type="spellStart"/>
-      <w:r>
-        <w:t>Sensics</w:t>
-      </w:r>
-      <w:proofErr w:type="spellEnd"/>
-      <w:r>
-        <w:t xml:space="preserve"> </w:t>
+      <w:r>
+        <w:t xml:space="preserve">Sensics </w:t>
       </w:r>
       <w:r>
         <w:t xml:space="preserve">has developed an </w:t>
       </w:r>
-      <w:proofErr w:type="spellStart"/>
       <w:r>
         <w:rPr>
           <w:b/>
           <w:i/>
         </w:rPr>
-        <w:t>OSVR_Latency_hardware_firmware.ino</w:t>
-      </w:r>
-      <w:proofErr w:type="spellEnd"/>
+        <w:t xml:space="preserve">OSVR_Latency_hardware_firmware.ino </w:t>
+      </w:r>
+      <w:r>
+        <w:t xml:space="preserve">program to be downloaded and run on the prototype system.  This program waits for a period of no motion of the inertial measurement unit followed by a sudden motion (acceleration and/or rotation).  It then looks for a change in brightness in </w:t>
+      </w:r>
+      <w:r>
+        <w:lastRenderedPageBreak/>
+        <w:t>the photodetector signal and reports the duration in microseconds between the onset of motion and the change of brightness.</w:t>
+      </w:r>
+    </w:p>
+    <w:p>
+      <w:r>
+        <w:t>To load the program onto the Arduino, install the Arduino development environment and then open the .ino file.  Press the run button (right arrow in version 1.0.6) to compile, load and run the program.</w:t>
+      </w:r>
+    </w:p>
+    <w:p>
+      <w:r>
+        <w:t xml:space="preserve">To run the program, open </w:t>
+      </w:r>
+      <w:r>
+        <w:rPr>
+          <w:i/>
+        </w:rPr>
+        <w:t>Tools/Serial Monitor</w:t>
+      </w:r>
+      <w:r>
+        <w:t>.  It should print a version number and give instructions.  Rigidly attach the photosensor near a fixed location on the display screen or HMD.  Rigidly attach the inertial measurement system (the body of the Arduino along with its shield) to the tracking device or mouse.  Hold the tracking unit still and then move it suddenly in a way that will cause the part of the image in front of the photosensor to change its brightness dramatically in response to the motion.  The program will report the number of microseconds between the detection of motion and the detection of a change it brightness.  You probably want a situation where you can repeatedly rotate or move back and forth and have the brightness transition, so that you can get a number of measurements.</w:t>
+      </w:r>
+    </w:p>
+    <w:p>
+      <w:r>
+        <w:t>When the program runs, it first makes sure that the inertial measurement unit is held still for half a second; during the time it is waiting for the unit to become still, the LED will flash rapidly, looking like it is dim.</w:t>
+      </w:r>
+    </w:p>
+    <w:p>
+      <w:r>
+        <w:t>Once it has settled, it waits for a sudden motion.  While it is waiting for this, the LED will be bright.</w:t>
+      </w:r>
+    </w:p>
+    <w:p>
+      <w:r>
+        <w:t>As soon as it detects the motion, the LED goes off while it waits for the brightness to change.  If the brightness does not change for a second, it times out and goes back to looking for the unit to be held still.  If it does detect a change, it reports the latency between the motion and the change in brightness and goes back for waiting for the unit to be held still.</w:t>
+      </w:r>
+      <w:bookmarkStart w:id="0" w:name="_GoBack"/>
+      <w:bookmarkEnd w:id="0"/>
+    </w:p>
+    <w:p>
+      <w:r>
+        <w:rPr>
+          <w:b/>
+        </w:rPr>
+        <w:t>Tweaks:</w:t>
+      </w:r>
+      <w:r>
+        <w:t xml:space="preserve"> The motion and brightness thresholds are stored as constants in the program, with names </w:t>
+      </w:r>
+      <w:r>
+        <w:rPr>
+          <w:i/>
+        </w:rPr>
+        <w:t>GYRO_THRESHOLD</w:t>
+      </w:r>
+      <w:r>
+        <w:t xml:space="preserve">, </w:t>
+      </w:r>
+      <w:r>
+        <w:rPr>
+          <w:i/>
+        </w:rPr>
+        <w:t>ACCEL_CHANGE_THRESHOLD</w:t>
+      </w:r>
+      <w:r>
+        <w:t xml:space="preserve">, and </w:t>
+      </w:r>
+      <w:r>
+        <w:rPr>
+          <w:i/>
+        </w:rPr>
+        <w:t>BRIGHTNESS_CHANGE_THRESHOLD</w:t>
+      </w:r>
+      <w:r>
+        <w:t>.  You can adjust these as needed to provide additional sensitivity (or more robustness in the presence of noise) and then re-run the program.</w:t>
+      </w:r>
+    </w:p>
+    <w:p>
+      <w:r>
+        <w:rPr>
+          <w:b/>
+        </w:rPr>
+        <w:t>Note:</w:t>
+      </w:r>
+      <w:r>
+        <w:t xml:space="preserve"> </w:t>
+      </w:r>
+      <w:r>
+        <w:t>The Arduino is programmed in a language called “Sketch”, which is converted into C/C++ code and then sent to the board.</w:t>
+      </w:r>
+      <w:r>
+        <w:t xml:space="preserve">  When you compile and upload a program to the unit, it will continue to run that program even if the reset button is pushed or the USB power is removed and restored.</w:t>
+      </w:r>
+      <w:r>
+        <w:t xml:space="preserve">  The </w:t>
+      </w:r>
+      <w:r>
+        <w:t>Sensics app works</w:t>
+      </w:r>
+      <w:r>
+        <w:t xml:space="preserve"> </w:t>
+      </w:r>
+      <w:r>
+        <w:t xml:space="preserve">fills </w:t>
+      </w:r>
+      <w:r>
+        <w:t xml:space="preserve">in the </w:t>
+      </w:r>
+      <w:r>
+        <w:rPr>
+          <w:i/>
+        </w:rPr>
+        <w:t>setup()</w:t>
+      </w:r>
+      <w:r>
+        <w:t xml:space="preserve"> and </w:t>
+      </w:r>
+      <w:r>
+        <w:rPr>
+          <w:i/>
+        </w:rPr>
+        <w:t>loop()</w:t>
+      </w:r>
+      <w:r>
+        <w:t xml:space="preserve"> functions with the </w:t>
+      </w:r>
+      <w:r>
+        <w:t xml:space="preserve">Sketch </w:t>
+      </w:r>
+      <w:r>
+        <w:t>code to be run at boot time and repeatedly.  Any variables that need to persist between loop runs must be declared static.</w:t>
+      </w:r>
+    </w:p>
+    <w:p>
+      <w:r>
+        <w:rPr>
+          <w:b/>
+        </w:rPr>
+        <w:t>Note:</w:t>
+      </w:r>
+      <w:r>
+        <w:t xml:space="preserve"> The LED pin (pin 13) on the board is also used by the SPI communication protocol, so it is not available to be used for signaling when SPI communication is being used (to communicate to the gyro/accelerometer shield.</w:t>
+      </w:r>
+    </w:p>
+    <w:p>
+      <w:pPr>
+        <w:pStyle w:val="Heading2"/>
+      </w:pPr>
+      <w:r>
+        <w:t>Client program</w:t>
+      </w:r>
+      <w:r>
+        <w:t>s</w:t>
+      </w:r>
+    </w:p>
+    <w:p>
+      <w:r>
+        <w:t>It is not necessary to run a separate client-side program to test the end-to-end latency of an application.  The Arduino serial monitor can be used to report this latency as described above.</w:t>
+      </w:r>
+    </w:p>
+    <w:p>
+      <w:r>
+        <w:lastRenderedPageBreak/>
+        <w:t>Sensics has also developed</w:t>
+      </w:r>
+      <w:r>
+        <w:t xml:space="preserve"> some specialized client-side programs to test the latency of various subsystems.</w:t>
+      </w:r>
+    </w:p>
+    <w:p>
+      <w:r>
+        <w:t>XXX</w:t>
+      </w:r>
+    </w:p>
+    <w:p>
+      <w:r>
+        <w:t>The client-side program uses the virtual serial port on the USB connection to talk with the device.</w:t>
+      </w:r>
+    </w:p>
+    <w:p>
+      <w:r>
+        <w:rPr>
+          <w:b/>
+        </w:rPr>
+        <w:t>Note</w:t>
+      </w:r>
+      <w:r>
+        <w:rPr>
+          <w:b/>
+        </w:rPr>
+        <w:t>:</w:t>
+      </w:r>
+      <w:r>
+        <w:t xml:space="preserve"> the Arduino resets itself when its USB port is plugged in, at least on a Mac and Linux.  To avoid having command characters lost to the reset, the client code waits until it has been able to read at least one report from the device before attempting to send the first command to it.</w:t>
+      </w:r>
+    </w:p>
+    <w:p>
+      <w:r>
+        <w:t>XXX</w:t>
+      </w:r>
+    </w:p>
+    <w:p>
+      <w:pPr>
+        <w:pStyle w:val="Heading2"/>
+      </w:pPr>
+      <w:r>
+        <w:t>Appendix A: Photosensor</w:t>
+      </w:r>
+      <w:r>
+        <w:t xml:space="preserve"> latency testing</w:t>
+      </w:r>
+    </w:p>
+    <w:p>
+      <w:r>
+        <w:t xml:space="preserve">There is a </w:t>
+      </w:r>
+      <w:r>
+        <w:t xml:space="preserve">time constant associated with the </w:t>
+      </w:r>
+      <w:r>
+        <w:t xml:space="preserve">photosensor </w:t>
+      </w:r>
+      <w:r>
+        <w:t xml:space="preserve">that depends on the R/C filter associated with the </w:t>
+      </w:r>
+      <w:r>
+        <w:t xml:space="preserve">detector.  To test this latency for the particular photosensor you are using, a </w:t>
+      </w:r>
+      <w:r>
+        <w:rPr>
+          <w:i/>
+        </w:rPr>
+        <w:t>Photodiode_latency_test.ino</w:t>
+      </w:r>
+      <w:r>
+        <w:t xml:space="preserve"> program has been developed.  To use this program, point the photosensor at the LED on the Arduino board and then run the program.  Open </w:t>
+      </w:r>
       <w:r>
         <w:rPr>
           <w:b/>
           <w:i/>
         </w:rPr>
-        <w:t xml:space="preserve"> </w:t>
-      </w:r>
-      <w:r>
-        <w:t xml:space="preserve">program to be downloaded and run on the prototype system.  This program waits for a period of no motion of the inertial measurement unit followed by a sudden motion (acceleration and/or rotation).  It then looks for a change in brightness in </w:t>
-      </w:r>
-      <w:r>
-        <w:lastRenderedPageBreak/>
-        <w:t>the photodetector signal and reports the duration in microseconds between the onset of motion and the change of brightness.</w:t>
-      </w:r>
-    </w:p>
-    <w:p>
-      <w:r>
-        <w:t>To load the program onto the Arduino, install the Arduino development environment and then open the .</w:t>
-      </w:r>
-      <w:proofErr w:type="spellStart"/>
-      <w:r>
-        <w:t>ino</w:t>
-      </w:r>
-      <w:proofErr w:type="spellEnd"/>
-      <w:r>
-        <w:t xml:space="preserve"> file.  Press the run button (right arrow in version 1.0.6) to compile, load and run the program.</w:t>
-      </w:r>
-    </w:p>
-    <w:p>
-      <w:r>
-        <w:t xml:space="preserve">To run the program, open </w:t>
-      </w:r>
-      <w:r>
-        <w:rPr>
-          <w:i/>
-        </w:rPr>
         <w:t>Tools/Serial Monitor</w:t>
       </w:r>
       <w:r>
-        <w:t xml:space="preserve">.  It should print a version number and give instructions.  Rigidly attach the </w:t>
-      </w:r>
-      <w:proofErr w:type="spellStart"/>
+        <w:t xml:space="preserve"> on the Arduino development environment after running the program to see what these values are.</w:t>
+      </w:r>
+      <w:r>
+        <w:t xml:space="preserve">  You can then set these values in the client program based on the output of the test.</w:t>
+      </w:r>
+    </w:p>
+    <w:p>
+      <w:r>
+        <w:t>The particular unit used in the prototype had a fairly long time constant, so that operating the unit with a threshold halfway between the bright and dark value produced a latency of around 1-2ms for an LED-on event and of about 18-35ms for an LED-off event.  This value depends on the ambient brightness and the difference between bright and dark levels for the photodiode.</w:t>
+      </w:r>
+      <w:r>
+        <w:t xml:space="preserve">  When operating with a threshold that is 1/10</w:t>
+      </w:r>
+      <w:r>
+        <w:rPr>
+          <w:vertAlign w:val="superscript"/>
+        </w:rPr>
+        <w:t>th</w:t>
+      </w:r>
+      <w:r>
+        <w:t xml:space="preserve"> of the way from the off value to the on value, the </w:t>
+      </w:r>
+      <w:r>
+        <w:t xml:space="preserve">on latency is </w:t>
+      </w:r>
+      <w:r>
+        <w:t>0.4ms</w:t>
+      </w:r>
+      <w:r>
+        <w:t xml:space="preserve"> and the off latency is </w:t>
+      </w:r>
+      <w:r>
+        <w:t>1.8ms for a fairly bright ambient; they are 0.5ms and 6ms for a dark ambient</w:t>
+      </w:r>
+      <w:r>
+        <w:t>.</w:t>
+      </w:r>
+      <w:r>
+        <w:t xml:space="preserve">  When operating with a threshold that is 1/20</w:t>
+      </w:r>
+      <w:r>
+        <w:rPr>
+          <w:vertAlign w:val="superscript"/>
+        </w:rPr>
+        <w:t>th</w:t>
+      </w:r>
+      <w:r>
+        <w:t xml:space="preserve"> of the way from on to off, </w:t>
+      </w:r>
+      <w:r>
+        <w:t>the latencies are 0.4ms and 3ms for a dark ambient; they are 0.28 and 0.7ms for a bright ambient.</w:t>
+      </w:r>
+      <w:r>
+        <w:t xml:space="preserve">  All of these values include a 0.14ms loop delay (how long it takes for the Arduino to read the analog value and go once</w:t>
+      </w:r>
+      <w:r>
+        <w:t xml:space="preserve"> more through its loop function).</w:t>
+      </w:r>
+    </w:p>
+    <w:p>
+      <w:r>
+        <w:t>The algorithm used for latency testing uses the 1/20</w:t>
+      </w:r>
+      <w:r>
+        <w:rPr>
+          <w:vertAlign w:val="superscript"/>
+        </w:rPr>
+        <w:t>th</w:t>
+      </w:r>
+      <w:r>
+        <w:t xml:space="preserve"> of the full-scale threshold so that the photodiode latency will be a small fraction of the total system latency.  It also includes parameters that can be set based on testing for a particular </w:t>
+      </w:r>
       <w:r>
         <w:t>photosensor</w:t>
       </w:r>
-      <w:proofErr w:type="spellEnd"/>
-      <w:r>
-        <w:t xml:space="preserve"> near a fixed location on the display screen or HMD.  Rigidly attach the inertial measurement system (the body of the Arduino along with its shield) to the tracking device or mouse.  Hold the tracking unit still and then move it suddenly in a way that will cause the part of the image in front of the </w:t>
-      </w:r>
-      <w:proofErr w:type="spellStart"/>
-      <w:r>
-        <w:t>photosensor</w:t>
-      </w:r>
-      <w:proofErr w:type="spellEnd"/>
-      <w:r>
-        <w:t xml:space="preserve"> to change its brightness dramatically in response to the motion.  The program will report the number of microseconds between the detection of motion and the detection of a change it brightness.  You probably want a situation where you can repeatedly rotate or move back and forth and have the brightness transition, so that you can get a number of measurements.</w:t>
-      </w:r>
-    </w:p>
-    <w:p>
-      <w:r>
-        <w:rPr>
-          <w:b/>
-        </w:rPr>
-        <w:t>Tweaks:</w:t>
-      </w:r>
-      <w:r>
-        <w:t xml:space="preserve"> The motion and brightness thresholds are stored as constants in the program, with names </w:t>
-      </w:r>
-      <w:r>
-        <w:rPr>
-          <w:i/>
-        </w:rPr>
-        <w:t>GYRO_THRESHOLD</w:t>
-      </w:r>
-      <w:r>
-        <w:t xml:space="preserve">, </w:t>
-      </w:r>
-      <w:r>
-        <w:rPr>
-          <w:i/>
-        </w:rPr>
-        <w:t>ACCEL_CHANGE_THRESHOLD</w:t>
-      </w:r>
-      <w:r>
-        <w:t xml:space="preserve">, and </w:t>
-      </w:r>
-      <w:r>
-        <w:rPr>
-          <w:i/>
-        </w:rPr>
-        <w:t>BRIGHTNESS_CHANGE_THRESHOLD</w:t>
-      </w:r>
-      <w:r>
-        <w:t>.  You can adjust these as needed to provide additional sensitivity (or more robustness in the presence of noise) and then re-run the program.</w:t>
-      </w:r>
-    </w:p>
-    <w:p>
-      <w:r>
-        <w:rPr>
-          <w:b/>
-        </w:rPr>
-        <w:t>Note:</w:t>
-      </w:r>
-      <w:r>
-        <w:t xml:space="preserve"> </w:t>
-      </w:r>
-      <w:r>
-        <w:t>The Arduino is programmed in a language called “Sketch”, which is converted into C/C++ code and then sent to the board.</w:t>
-      </w:r>
-      <w:r>
-        <w:t xml:space="preserve">  When you compile and upload a program to the unit, it will continue to run that program even if the reset button is pushed or the USB power is removed and restored.</w:t>
-      </w:r>
-      <w:r>
-        <w:t xml:space="preserve">  The </w:t>
-      </w:r>
-      <w:proofErr w:type="spellStart"/>
-      <w:r>
-        <w:t>Sensics</w:t>
-      </w:r>
-      <w:proofErr w:type="spellEnd"/>
-      <w:r>
-        <w:t xml:space="preserve"> app works</w:t>
-      </w:r>
-      <w:r>
-        <w:t xml:space="preserve"> </w:t>
-      </w:r>
-      <w:r>
-        <w:t xml:space="preserve">fills </w:t>
-      </w:r>
-      <w:r>
-        <w:t xml:space="preserve">in the </w:t>
-      </w:r>
-      <w:proofErr w:type="gramStart"/>
-      <w:r>
-        <w:rPr>
-          <w:i/>
-        </w:rPr>
-        <w:t>setup(</w:t>
-      </w:r>
-      <w:proofErr w:type="gramEnd"/>
-      <w:r>
-        <w:rPr>
-          <w:i/>
-        </w:rPr>
-        <w:t>)</w:t>
-      </w:r>
-      <w:r>
-        <w:t xml:space="preserve"> and </w:t>
-      </w:r>
-      <w:r>
-        <w:rPr>
-          <w:i/>
-        </w:rPr>
-        <w:t>loop()</w:t>
-      </w:r>
-      <w:r>
-        <w:t xml:space="preserve"> functions with the </w:t>
-      </w:r>
-      <w:r>
-        <w:t xml:space="preserve">Sketch </w:t>
-      </w:r>
-      <w:r>
-        <w:t>code to be run at boot time and repeatedly.  Any variables that need to persist between loop runs must be declared static.</w:t>
-      </w:r>
-    </w:p>
-    <w:p>
-      <w:r>
-        <w:rPr>
-          <w:b/>
-        </w:rPr>
-        <w:t>Note:</w:t>
-      </w:r>
-      <w:r>
-        <w:t xml:space="preserve"> The LED pin (pin 13) on the board is also used by the SPI communication protocol, so it is not available to be used for signaling when SPI communication is being used (to communicate to the gyro/accelerometer shield.</w:t>
-      </w:r>
-    </w:p>
-    <w:p>
-      <w:pPr>
-        <w:pStyle w:val="Heading2"/>
-      </w:pPr>
-      <w:r>
-        <w:t>Client program</w:t>
-      </w:r>
-      <w:r>
-        <w:t>s</w:t>
-      </w:r>
-    </w:p>
-    <w:p>
-      <w:r>
-        <w:t>It is not necessary to run a separate client-side program to test the end-to-end latency of an application.  The Arduino serial monitor can be used to report this latency as described above.</w:t>
-      </w:r>
-    </w:p>
-    <w:p>
-      <w:proofErr w:type="spellStart"/>
-      <w:r>
-        <w:t>Sensics</w:t>
-      </w:r>
-      <w:proofErr w:type="spellEnd"/>
-      <w:r>
-        <w:t xml:space="preserve"> has also developed</w:t>
-      </w:r>
-      <w:r>
-        <w:t xml:space="preserve"> some specialized client-side programs to test the latency of various subsystems.</w:t>
-      </w:r>
-    </w:p>
-    <w:p>
-      <w:bookmarkStart w:id="0" w:name="_GoBack"/>
-      <w:bookmarkEnd w:id="0"/>
-      <w:r>
-        <w:t>XXX</w:t>
-      </w:r>
-    </w:p>
-    <w:p>
-      <w:r>
-        <w:t>The client-side program uses the virtual serial port on the USB connection to talk with the device.</w:t>
-      </w:r>
-    </w:p>
-    <w:p>
-      <w:r>
-        <w:rPr>
-          <w:b/>
-        </w:rPr>
-        <w:t>Note</w:t>
-      </w:r>
-      <w:r>
-        <w:rPr>
-          <w:b/>
-        </w:rPr>
-        <w:t>:</w:t>
-      </w:r>
-      <w:r>
-        <w:t xml:space="preserve"> the Arduino resets itself when its USB port is plugged in, at least on a Mac and Linux.  To avoid having command characters lost to the reset, the client code waits until it has been able to read at least one report from the device before attempting to send the first command to it.</w:t>
-      </w:r>
-    </w:p>
-    <w:p>
-      <w:r>
-        <w:lastRenderedPageBreak/>
-        <w:t>XXX</w:t>
-      </w:r>
-    </w:p>
-    <w:p>
-      <w:pPr>
-        <w:pStyle w:val="Heading2"/>
-      </w:pPr>
-      <w:r>
-        <w:t xml:space="preserve">Appendix A: </w:t>
-      </w:r>
-      <w:proofErr w:type="spellStart"/>
-      <w:r>
-        <w:t>Photosensor</w:t>
-      </w:r>
-      <w:proofErr w:type="spellEnd"/>
-      <w:r>
-        <w:t xml:space="preserve"> latency testing</w:t>
-      </w:r>
-    </w:p>
-    <w:p>
-      <w:r>
-        <w:t xml:space="preserve">There is a </w:t>
-      </w:r>
-      <w:r>
-        <w:t xml:space="preserve">time constant associated with the </w:t>
-      </w:r>
-      <w:proofErr w:type="spellStart"/>
-      <w:r>
-        <w:t>photosensor</w:t>
-      </w:r>
-      <w:proofErr w:type="spellEnd"/>
-      <w:r>
-        <w:t xml:space="preserve"> </w:t>
-      </w:r>
-      <w:r>
-        <w:t xml:space="preserve">that depends on the R/C filter associated with the </w:t>
-      </w:r>
-      <w:r>
-        <w:t xml:space="preserve">detector.  To test this latency for the particular </w:t>
-      </w:r>
-      <w:proofErr w:type="spellStart"/>
-      <w:r>
-        <w:t>photosensor</w:t>
-      </w:r>
-      <w:proofErr w:type="spellEnd"/>
-      <w:r>
-        <w:t xml:space="preserve"> you are using, a </w:t>
-      </w:r>
-      <w:proofErr w:type="spellStart"/>
-      <w:r>
-        <w:rPr>
-          <w:i/>
-        </w:rPr>
-        <w:t>Photodiode_latency_test.ino</w:t>
-      </w:r>
-      <w:proofErr w:type="spellEnd"/>
-      <w:r>
-        <w:t xml:space="preserve"> program has been developed.  To use this program, point the </w:t>
-      </w:r>
-      <w:proofErr w:type="spellStart"/>
-      <w:r>
-        <w:t>photosensor</w:t>
-      </w:r>
-      <w:proofErr w:type="spellEnd"/>
-      <w:r>
-        <w:t xml:space="preserve"> at the LED on the Arduino board and then run the program.  Open </w:t>
-      </w:r>
-      <w:r>
-        <w:rPr>
-          <w:b/>
-          <w:i/>
-        </w:rPr>
-        <w:t>Tools/Serial Monitor</w:t>
-      </w:r>
-      <w:r>
-        <w:t xml:space="preserve"> on the Arduino development environment after running the program to see what these values are.</w:t>
-      </w:r>
-      <w:r>
-        <w:t xml:space="preserve">  You can then set these values in the client program based on the output of the test.</w:t>
-      </w:r>
-    </w:p>
-    <w:p>
-      <w:r>
-        <w:t>The particular unit used in the prototype had a fairly long time constant, so that operating the unit with a threshold halfway between the bright and dark value produced a latency of around 1-2ms for an LED-on event and of about 18-35ms for an LED-off event.  This value depends on the ambient brightness and the difference between bright and dark levels for the photodiode.</w:t>
-      </w:r>
-      <w:r>
-        <w:t xml:space="preserve">  When operating with a threshold that is 1/10</w:t>
-      </w:r>
-      <w:r>
-        <w:rPr>
-          <w:vertAlign w:val="superscript"/>
-        </w:rPr>
-        <w:t>th</w:t>
-      </w:r>
-      <w:r>
-        <w:t xml:space="preserve"> of the way from the off value to the on value, the </w:t>
-      </w:r>
-      <w:r>
-        <w:t xml:space="preserve">on latency is </w:t>
-      </w:r>
-      <w:r>
-        <w:t>0.4ms</w:t>
-      </w:r>
-      <w:r>
-        <w:t xml:space="preserve"> and the off latency is </w:t>
-      </w:r>
-      <w:r>
-        <w:t>1.8ms for a fairly bright ambient; they are 0.5ms and 6ms for a dark ambient</w:t>
-      </w:r>
-      <w:r>
-        <w:t>.</w:t>
-      </w:r>
-      <w:r>
-        <w:t xml:space="preserve">  When operating with a threshold that is 1/20</w:t>
-      </w:r>
-      <w:r>
-        <w:rPr>
-          <w:vertAlign w:val="superscript"/>
-        </w:rPr>
-        <w:t>th</w:t>
-      </w:r>
-      <w:r>
-        <w:t xml:space="preserve"> of the way from on to off, </w:t>
-      </w:r>
-      <w:r>
-        <w:t>the latencies are 0.4ms and 3ms for a dark ambient; they are 0.28 and 0.7ms for a bright ambient.</w:t>
-      </w:r>
-      <w:r>
-        <w:t xml:space="preserve">  All of these values include a 0.14ms loop delay (how long it takes for the Arduino to read the analog value and go once</w:t>
-      </w:r>
-      <w:r>
-        <w:t xml:space="preserve"> more through its loop function).</w:t>
-      </w:r>
-    </w:p>
-    <w:p>
-      <w:r>
-        <w:t>The algorithm used for latency testing uses the 1/20</w:t>
-      </w:r>
-      <w:r>
-        <w:rPr>
-          <w:vertAlign w:val="superscript"/>
-        </w:rPr>
-        <w:t>th</w:t>
-      </w:r>
-      <w:r>
-        <w:t xml:space="preserve"> of the full-scale threshold so that the photodiode latency will be a small fraction of the total system latency.  It also includes parameters that can be set based on testing for a particular </w:t>
-      </w:r>
-      <w:proofErr w:type="spellStart"/>
-      <w:r>
-        <w:t>photosensor</w:t>
-      </w:r>
-      <w:proofErr w:type="spellEnd"/>
       <w:r>
         <w:t>.</w:t>
       </w:r>
@@ -1079,7 +906,7 @@
           <w:rPr>
             <w:noProof/>
           </w:rPr>
-          <w:t>2</w:t>
+          <w:t>4</w:t>
         </w:r>
         <w:r>
           <w:rPr>
@@ -1130,7 +957,7 @@
       <w:pStyle w:val="Header"/>
     </w:pPr>
     <w:r>
-      <w:t>Version 1.0</w:t>
+      <w:t>Version 1.1</w:t>
     </w:r>
     <w:r>
       <w:tab/>
@@ -1846,6 +1673,7 @@
   <w:style w:type="character" w:default="1" w:styleId="DefaultParagraphFont">
     <w:name w:val="Default Paragraph Font"/>
     <w:uiPriority w:val="1"/>
+    <w:semiHidden/>
     <w:unhideWhenUsed/>
   </w:style>
   <w:style w:type="table" w:default="1" w:styleId="TableNormal">

</xml_diff>

<commit_message>
Adding a mode of operation that adjusts the background brightness based on a tracker input.
</commit_message>
<xml_diff>
--- a/Latency_Hardware/Latency_Tester_Hardware.docx
+++ b/Latency_Hardware/Latency_Tester_Hardware.docx
@@ -271,7 +271,7 @@
             <v:path o:extrusionok="f" gradientshapeok="t" o:connecttype="rect"/>
             <o:lock v:ext="edit" aspectratio="t"/>
           </v:shapetype>
-          <v:shape id="_x0000_s1029" type="#_x0000_t75" style="position:absolute;margin-left:91pt;margin-top:-.7pt;width:60.3pt;height:60.3pt;z-index:251662336;mso-position-horizontal:right;mso-position-horizontal-relative:text;mso-position-vertical:absolute;mso-position-vertical-relative:text">
+          <v:shape id="_x0000_s1029" type="#_x0000_t75" style="position:absolute;margin-left:109.2pt;margin-top:-.7pt;width:60.3pt;height:60.3pt;z-index:251662336;mso-position-horizontal:right;mso-position-horizontal-relative:text;mso-position-vertical:absolute;mso-position-vertical-relative:text">
             <v:imagedata r:id="rId11" o:title="41ITbCjDvlL"/>
             <w10:wrap type="square"/>
           </v:shape>
@@ -443,6 +443,17 @@
       </w:r>
     </w:p>
     <w:p>
+      <w:r>
+        <w:rPr>
+          <w:b/>
+        </w:rPr>
+        <w:t>Note:</w:t>
+      </w:r>
+      <w:r>
+        <w:t xml:space="preserve"> the Arduino resets itself when its USB port is plugged in, at least on a Mac and Linux.  To avoid having command characters lost to the reset, any client code that wants to communicate directly with the serial port must wait until it has been able to read the initial messages from the device before attempting to send the first command to it.</w:t>
+      </w:r>
+    </w:p>
+    <w:p>
       <w:pPr>
         <w:pStyle w:val="Heading2"/>
       </w:pPr>
@@ -494,13 +505,8 @@
     </w:p>
     <w:p>
       <w:r>
-        <w:t xml:space="preserve">To load </w:t>
-      </w:r>
-      <w:r>
-        <w:t>a</w:t>
-      </w:r>
-      <w:r>
-        <w:t xml:space="preserve"> program onto the Arduino, install the Arduino development environment and then open the .ino file.  Press the run button (right arrow in version 1.0.6) to compile, load and run the program.</w:t>
+        <w:lastRenderedPageBreak/>
+        <w:t>To load a program onto the Arduino, install the Arduino development environment and then open the .ino file.  Press the run button (right arrow in version 1.0.6) to compile, load and run the program.</w:t>
       </w:r>
       <w:r>
         <w:t xml:space="preserve">  There are two version of the latency tester, a motion-onset test and a motion-turnaround test.  The motion-turnaround test is expected to be more accurate.</w:t>
@@ -511,7 +517,6 @@
         <w:pStyle w:val="Heading3"/>
       </w:pPr>
       <w:r>
-        <w:lastRenderedPageBreak/>
         <w:t>Motion onset test</w:t>
       </w:r>
       <w:r>
@@ -647,13 +652,8 @@
         <w:pStyle w:val="Heading3"/>
       </w:pPr>
       <w:r>
-        <w:t xml:space="preserve">Motion </w:t>
-      </w:r>
-      <w:r>
-        <w:t>turn-around</w:t>
-      </w:r>
-      <w:r>
-        <w:t xml:space="preserve"> test</w:t>
+        <w:lastRenderedPageBreak/>
+        <w:t>Motion turn-around test</w:t>
       </w:r>
       <w:r>
         <w:t xml:space="preserve"> (superior)</w:t>
@@ -661,220 +661,477 @@
     </w:p>
     <w:p>
       <w:r>
-        <w:t xml:space="preserve">Sensics </w:t>
-      </w:r>
-      <w:r>
-        <w:t>next</w:t>
-      </w:r>
-      <w:r>
-        <w:t xml:space="preserve"> developed a </w:t>
+        <w:t xml:space="preserve">Sensics next developed a </w:t>
       </w:r>
       <w:r>
         <w:rPr>
           <w:b/>
           <w:i/>
         </w:rPr>
-        <w:t>m</w:t>
+        <w:t xml:space="preserve">motion_turnaround_test.ino </w:t>
+      </w:r>
+      <w:r>
+        <w:t>program to be downloaded and run on the prototype system.  This program expects periodic rotation around one axis, where there is a brightness change correlated to motion such that the brightest image is present at the end of rotation in one direction and the darkest image is present at the end of rotation in the other.</w:t>
+      </w:r>
+    </w:p>
+    <w:p>
+      <w:r>
+        <w:t xml:space="preserve">To see the output from the program, open </w:t>
+      </w:r>
+      <w:r>
+        <w:rPr>
+          <w:i/>
+        </w:rPr>
+        <w:t>Tools/Serial Monitor</w:t>
+      </w:r>
+      <w:r>
+        <w:t>.  It should print a version</w:t>
+      </w:r>
+      <w:r>
+        <w:t xml:space="preserve"> number and give instructions.</w:t>
+      </w:r>
+    </w:p>
+    <w:p>
+      <w:r>
+        <w:t xml:space="preserve">To test latency, rigidly attach the Arduino base to the HMD whose latency is to be tested.  Then rigidly attach the photosensor so that it is looking at an image that will get brighter as the HMD is rotated in one direction and darker as the HMD is rotated in the other direction.  The image needs to continue getting dark and brighter over the whole range of rotation.  The photodiode has a wide field of view, so it </w:t>
+      </w:r>
+      <w:r>
+        <w:t>will probably</w:t>
+      </w:r>
+      <w:r>
+        <w:t xml:space="preserve"> integrate </w:t>
+      </w:r>
+      <w:r>
+        <w:t xml:space="preserve">brightness </w:t>
+      </w:r>
+      <w:r>
+        <w:t>over the whole scene.</w:t>
+      </w:r>
+    </w:p>
+    <w:p>
+      <w:r>
+        <w:t>Smoothly but rapid</w:t>
+      </w:r>
+      <w:r>
+        <w:t xml:space="preserve">ly rotate the HMD repeatedly </w:t>
+      </w:r>
+      <w:r>
+        <w:t>from darker to lighter</w:t>
+      </w:r>
+      <w:r>
+        <w:t xml:space="preserve"> and back again</w:t>
+      </w:r>
+      <w:r>
+        <w:t xml:space="preserve">.  The program records the time when the axis (whichever is rotating the most) switches direction and then records the time when the photosensor’s value reaches its extreme value (maximum or minimum). It computes the latency in </w:t>
+      </w:r>
+      <w:r>
+        <w:t>microseconds</w:t>
+      </w:r>
+      <w:r>
+        <w:t xml:space="preserve"> between these two times and reports it</w:t>
+      </w:r>
+      <w:r>
+        <w:t xml:space="preserve"> (this report will not be accurate to more than 1ms)</w:t>
+      </w:r>
+      <w:r>
+        <w:t xml:space="preserve">.  It running statistics for the </w:t>
+      </w:r>
+      <w:r>
+        <w:t xml:space="preserve">latencies </w:t>
+      </w:r>
+      <w:r>
+        <w:t xml:space="preserve">and reports the min, max, and mean </w:t>
+      </w:r>
+      <w:r>
+        <w:t>when the HMD is held still for two seconds</w:t>
+      </w:r>
+      <w:r>
+        <w:t>.</w:t>
+      </w:r>
+    </w:p>
+    <w:p>
+      <w:r>
+        <w:t xml:space="preserve">When the HMD is held still for more than </w:t>
+      </w:r>
+      <w:r>
+        <w:t>two seconds</w:t>
+      </w:r>
+      <w:r>
+        <w:t>, it resets its statistics.</w:t>
+      </w:r>
+      <w:r>
+        <w:t xml:space="preserve">  When its rotation is started again, it re</w:t>
+      </w:r>
+      <w:r>
+        <w:t xml:space="preserve">-estimates </w:t>
+      </w:r>
+      <w:r>
+        <w:t>which axis it will use.</w:t>
+      </w:r>
+      <w:r>
+        <w:t xml:space="preserve">  This lets you test the response</w:t>
+      </w:r>
+      <w:r>
+        <w:t xml:space="preserve"> for different orientation axes to see if the latency differs.  Remember that the brightness needs to vary monotonically as you rotate around </w:t>
+      </w:r>
+      <w:r>
+        <w:t>each</w:t>
+      </w:r>
+      <w:r>
+        <w:t xml:space="preserve"> axis that you want to test.</w:t>
+      </w:r>
+    </w:p>
+    <w:p>
+      <w:pPr>
+        <w:pStyle w:val="Heading3"/>
+      </w:pPr>
+      <w:r>
+        <w:t>Notes</w:t>
+      </w:r>
+    </w:p>
+    <w:p>
+      <w:r>
+        <w:t>The Arduino is programmed in a language called “Sketch”, which is converted into C/C++ code and then sent to the board.</w:t>
+      </w:r>
+      <w:r>
+        <w:t xml:space="preserve">  When you compile and upload a program to the unit, it will continue to run that program even if the reset button is pushed or the USB power is removed and restored.</w:t>
+      </w:r>
+      <w:r>
+        <w:t xml:space="preserve">  The </w:t>
+      </w:r>
+      <w:r>
+        <w:t>Sensics app</w:t>
+      </w:r>
+      <w:r>
+        <w:t>s</w:t>
+      </w:r>
+      <w:r>
+        <w:t xml:space="preserve"> </w:t>
+      </w:r>
+      <w:r>
+        <w:t xml:space="preserve">fill </w:t>
+      </w:r>
+      <w:r>
+        <w:t xml:space="preserve">in the </w:t>
+      </w:r>
+      <w:r>
+        <w:rPr>
+          <w:i/>
+        </w:rPr>
+        <w:t>setup()</w:t>
+      </w:r>
+      <w:r>
+        <w:t xml:space="preserve"> and </w:t>
+      </w:r>
+      <w:r>
+        <w:rPr>
+          <w:i/>
+        </w:rPr>
+        <w:t>loop()</w:t>
+      </w:r>
+      <w:r>
+        <w:t xml:space="preserve"> functions with the </w:t>
+      </w:r>
+      <w:r>
+        <w:t xml:space="preserve">Sketch </w:t>
+      </w:r>
+      <w:r>
+        <w:t>code to be run at boot time and repeatedly.  Any variables that need to persist between loop runs must be declared static.</w:t>
+      </w:r>
+    </w:p>
+    <w:p>
+      <w:r>
+        <w:t>The LED pin (pin 13) on the board is also used by the SPI communication protocol, so it is not available to be used for signaling when SPI communication is being used (to communicate to the gyro/accelerometer shield.</w:t>
+      </w:r>
+    </w:p>
+    <w:p>
+      <w:r>
+        <w:t>The loop() function is called about every 500 microseconds for the above two programs, so the granularity of measurements is on the order of half a microsecond.</w:t>
+      </w:r>
+      <w:bookmarkStart w:id="0" w:name="_GoBack"/>
+      <w:bookmarkEnd w:id="0"/>
+    </w:p>
+    <w:p>
+      <w:pPr>
+        <w:pStyle w:val="Heading2"/>
+      </w:pPr>
+      <w:r>
+        <w:t>Client program</w:t>
+      </w:r>
+    </w:p>
+    <w:p>
+      <w:r>
+        <w:t>It is not necessary to run a separate client-side program to test the end-to-end latency of an application.  The Arduino serial monitor can be used to report this latency as described above.</w:t>
+      </w:r>
+    </w:p>
+    <w:p>
+      <w:r>
+        <w:lastRenderedPageBreak/>
+        <w:t xml:space="preserve">Sensics </w:t>
+      </w:r>
+      <w:r>
+        <w:t>has also developed</w:t>
+      </w:r>
+      <w:r>
+        <w:t xml:space="preserve"> </w:t>
+      </w:r>
+      <w:r>
+        <w:t xml:space="preserve">a </w:t>
+      </w:r>
+      <w:r>
+        <w:t xml:space="preserve">specialized client-side </w:t>
+      </w:r>
+      <w:r>
+        <w:t xml:space="preserve">program, named </w:t>
+      </w:r>
+      <w:r>
+        <w:rPr>
+          <w:i/>
+        </w:rPr>
+        <w:t>Latency_test</w:t>
+      </w:r>
+      <w:r>
+        <w:t xml:space="preserve">, </w:t>
+      </w:r>
+      <w:r>
+        <w:t>to test the latency of various subsystems.</w:t>
+      </w:r>
+      <w:r>
+        <w:t xml:space="preserve">  When it is run with the ‘-trackerRotate’ option, it will adjust the brightness based on the angle of rotation one axis of a VRPN tracker.  When used this way, you should first rotate the axis further than you will be using for the test itself, to set the maximum and minimum rotations such that the screen will not go completely dark or completely bright during the test.  Then place the photosensor so that it can see at least a portion of the latency-test window and oscillate the tracker back and forth around that axis.</w:t>
+      </w:r>
+    </w:p>
+    <w:p>
+      <w:r>
+        <w:t xml:space="preserve">The </w:t>
+      </w:r>
+      <w:r>
+        <w:rPr>
+          <w:i/>
+        </w:rPr>
+        <w:t>Latency_test</w:t>
+      </w:r>
+      <w:r>
+        <w:t xml:space="preserve"> program can also be used to measure the differential time to render a 2D mou</w:t>
+      </w:r>
+      <w:r>
+        <w:t xml:space="preserve">se cursor vs. a simple 3D scene, and (with the </w:t>
+      </w:r>
+      <w:r>
+        <w:rPr>
+          <w:i/>
+        </w:rPr>
+        <w:t>–numquads</w:t>
+      </w:r>
+      <w:r>
+        <w:t xml:space="preserve"> option) to </w:t>
+      </w:r>
+      <w:r>
+        <w:t>see the impact of polygon count (</w:t>
+      </w:r>
+      <w:r>
+        <w:t>frame rate</w:t>
+      </w:r>
+      <w:r>
+        <w:t>)</w:t>
+      </w:r>
+      <w:r>
+        <w:t xml:space="preserve"> on latency.</w:t>
+      </w:r>
+    </w:p>
+    <w:p>
+      <w:pPr>
+        <w:pStyle w:val="Heading2"/>
+      </w:pPr>
+      <w:r>
+        <w:t>Appendix A: Photosensor</w:t>
+      </w:r>
+      <w:r>
+        <w:t xml:space="preserve"> latency testing</w:t>
+      </w:r>
+    </w:p>
+    <w:p>
+      <w:r>
+        <w:t xml:space="preserve">There is a </w:t>
+      </w:r>
+      <w:r>
+        <w:t xml:space="preserve">time constant associated with the </w:t>
+      </w:r>
+      <w:r>
+        <w:t xml:space="preserve">photosensor </w:t>
+      </w:r>
+      <w:r>
+        <w:t xml:space="preserve">that depends on the R/C filter associated with the </w:t>
+      </w:r>
+      <w:r>
+        <w:t xml:space="preserve">detector.  To test this latency for the particular photosensor you are using, a </w:t>
+      </w:r>
+      <w:r>
+        <w:rPr>
+          <w:i/>
+        </w:rPr>
+        <w:t>Photodiode_latency_test.ino</w:t>
+      </w:r>
+      <w:r>
+        <w:t xml:space="preserve"> program has been developed.  To use this program, point the photosensor at the LED on the Arduino board and then run the program.  Open </w:t>
       </w:r>
       <w:r>
         <w:rPr>
           <w:b/>
           <w:i/>
         </w:rPr>
-        <w:t>otion_turnaround</w:t>
-      </w:r>
-      <w:r>
-        <w:rPr>
-          <w:b/>
-          <w:i/>
-        </w:rPr>
-        <w:t xml:space="preserve">_test.ino </w:t>
-      </w:r>
-      <w:r>
-        <w:t xml:space="preserve">program to be downloaded and run on the prototype system.  This program </w:t>
-      </w:r>
-      <w:r>
-        <w:t>expects periodic rotation around one axis, where there is a brightness change correlated to motion such that the brightest image is present at the end of rotation in one direction and the darkest image is present at the end of rotation in the other</w:t>
+        <w:t>Tools/Serial Monitor</w:t>
+      </w:r>
+      <w:r>
+        <w:t xml:space="preserve"> on the Arduino development environment after running the program to see what these values are.</w:t>
+      </w:r>
+      <w:r>
+        <w:t xml:space="preserve">  You can then set these values in the client program based on the output of the test.</w:t>
+      </w:r>
+    </w:p>
+    <w:p>
+      <w:r>
+        <w:t>The particular unit used in the prototype had a fairly long time constant, so that operating the unit with a threshold halfway between the bright and dark value produced a latency of around 1-2ms for an LED-on event and of about 18-35ms for an LED-off event.  This value depends on the ambient brightness and the difference between bright and dark levels for the photodiode.</w:t>
+      </w:r>
+      <w:r>
+        <w:t xml:space="preserve">  When operating with a threshold that is 1/10</w:t>
+      </w:r>
+      <w:r>
+        <w:rPr>
+          <w:vertAlign w:val="superscript"/>
+        </w:rPr>
+        <w:t>th</w:t>
+      </w:r>
+      <w:r>
+        <w:t xml:space="preserve"> of the way from the off value to the on value, the </w:t>
+      </w:r>
+      <w:r>
+        <w:t xml:space="preserve">on latency is </w:t>
+      </w:r>
+      <w:r>
+        <w:t>0.4ms</w:t>
+      </w:r>
+      <w:r>
+        <w:t xml:space="preserve"> and the off latency is </w:t>
+      </w:r>
+      <w:r>
+        <w:t>1.8ms for a fairly bright ambient; they are 0.5ms and 6ms for a dark ambient</w:t>
       </w:r>
       <w:r>
         <w:t>.</w:t>
       </w:r>
+      <w:r>
+        <w:t xml:space="preserve">  When operating with a threshold that is 1/20</w:t>
+      </w:r>
+      <w:r>
+        <w:rPr>
+          <w:vertAlign w:val="superscript"/>
+        </w:rPr>
+        <w:t>th</w:t>
+      </w:r>
+      <w:r>
+        <w:t xml:space="preserve"> of the way from on to off, </w:t>
+      </w:r>
+      <w:r>
+        <w:t>the latencies are 0.4ms and 3ms for a dark ambient; they are 0.28 and 0.7ms for a bright ambient.</w:t>
+      </w:r>
+      <w:r>
+        <w:t xml:space="preserve">  All of these values include a 0.14ms loop delay (how long it takes for the Arduino to read the analog value and go once</w:t>
+      </w:r>
+      <w:r>
+        <w:t xml:space="preserve"> more through its loop function).</w:t>
+      </w:r>
+    </w:p>
+    <w:p>
+      <w:r>
+        <w:t>The algorithm used for latency testing uses the 1/20</w:t>
+      </w:r>
+      <w:r>
+        <w:rPr>
+          <w:vertAlign w:val="superscript"/>
+        </w:rPr>
+        <w:t>th</w:t>
+      </w:r>
+      <w:r>
+        <w:t xml:space="preserve"> of the full-scale threshold so that the photodiode latency will be a small fraction of the total system latency.  It also includes parameters that can be set based on testing for a particular </w:t>
+      </w:r>
+      <w:r>
+        <w:t>photosensor</w:t>
+      </w:r>
+      <w:r>
+        <w:t>.</w:t>
+      </w:r>
+    </w:p>
+    <w:p>
+      <w:pPr>
+        <w:pStyle w:val="Heading2"/>
+      </w:pPr>
+      <w:r>
+        <w:t>Appendix B: End-to-end latency testing</w:t>
+      </w:r>
+      <w:r>
+        <w:t xml:space="preserve"> of motion_onset_test</w:t>
+      </w:r>
+    </w:p>
+    <w:p>
+      <w:r>
+        <w:t>We tested</w:t>
+      </w:r>
+      <w:r>
+        <w:t xml:space="preserve"> version 1.0.0 on</w:t>
+      </w:r>
+      <w:r>
+        <w:t xml:space="preserve"> the prototype by holding the photodiode and the system board together in one hand and rapidly moving the entire unit so that the photosensor was moving out from behind an occluder and viewing a light.  When moving as suddenly as possible by hand, latencies of as low as 1ms were observed.  Latencies of as low as 2ms were observed when moving towards darker regions.</w:t>
+      </w:r>
+      <w:r>
+        <w:t xml:space="preserve">  As expected from by-hand testing, the measurements were </w:t>
+      </w:r>
+      <w:r>
+        <w:t xml:space="preserve">variable and were </w:t>
+      </w:r>
+      <w:r>
+        <w:t>sometimes much larger (as much as 30ms).</w:t>
+      </w:r>
     </w:p>
     <w:p>
       <w:r>
         <w:lastRenderedPageBreak/>
-        <w:t xml:space="preserve">To </w:t>
-      </w:r>
-      <w:r>
-        <w:t>see</w:t>
-      </w:r>
-      <w:r>
-        <w:t xml:space="preserve"> the output from the program, open </w:t>
-      </w:r>
-      <w:r>
-        <w:rPr>
-          <w:i/>
-        </w:rPr>
-        <w:t>Tools/Serial Monitor</w:t>
-      </w:r>
-      <w:r>
-        <w:t>.  It should print a version</w:t>
-      </w:r>
-      <w:r>
-        <w:t xml:space="preserve"> number and give instructions.</w:t>
-      </w:r>
-    </w:p>
-    <w:p>
-      <w:r>
-        <w:t xml:space="preserve">To test latency, rigidly attach the Arduino base to the HMD whose latency is to be tested.  Then rigidly attach the photosensor so that it is looking at an image that will get brighter as the HMD is rotated in one direction and darker as the HMD is rotated in the other direction.  The image needs to continue getting dark and brighter over the whole range of rotation.  The photodiode has a wide field of view, so it </w:t>
-      </w:r>
-      <w:r>
-        <w:t>will probably</w:t>
-      </w:r>
-      <w:r>
-        <w:t xml:space="preserve"> integrate </w:t>
-      </w:r>
-      <w:r>
-        <w:t xml:space="preserve">brightness </w:t>
-      </w:r>
-      <w:r>
-        <w:t>over the whole scene.</w:t>
-      </w:r>
-    </w:p>
-    <w:p>
-      <w:r>
-        <w:t>Smoothly but rapid</w:t>
-      </w:r>
-      <w:r>
-        <w:t xml:space="preserve">ly rotate the HMD repeatedly </w:t>
-      </w:r>
-      <w:r>
-        <w:t>from darker to lighter</w:t>
-      </w:r>
-      <w:r>
-        <w:t xml:space="preserve"> and back again</w:t>
-      </w:r>
-      <w:r>
-        <w:t xml:space="preserve">.  The program records the time when the axis (whichever is rotating the most) switches direction and then records the time when the photosensor’s value reaches its extreme value (maximum or minimum). It computes the latency in </w:t>
-      </w:r>
-      <w:r>
-        <w:t>microseconds</w:t>
-      </w:r>
-      <w:r>
-        <w:t xml:space="preserve"> between these two times and reports it</w:t>
-      </w:r>
-      <w:r>
-        <w:t xml:space="preserve"> (this report will not be accurate to more than 1ms)</w:t>
-      </w:r>
-      <w:r>
-        <w:t xml:space="preserve">.  It running statistics for the </w:t>
-      </w:r>
-      <w:r>
-        <w:t xml:space="preserve">latencies </w:t>
-      </w:r>
-      <w:r>
-        <w:t xml:space="preserve">and reports the min, max, and mean </w:t>
-      </w:r>
-      <w:r>
-        <w:t>when the HMD is held still for two seconds</w:t>
-      </w:r>
-      <w:r>
-        <w:t>.</w:t>
-      </w:r>
-    </w:p>
-    <w:p>
-      <w:r>
-        <w:t xml:space="preserve">When the HMD is held still for more than </w:t>
-      </w:r>
-      <w:r>
-        <w:t>two seconds</w:t>
-      </w:r>
-      <w:r>
-        <w:t>, it resets its statistics.</w:t>
-      </w:r>
-      <w:r>
-        <w:t xml:space="preserve">  When its rotation is started again, it re</w:t>
-      </w:r>
-      <w:r>
-        <w:t xml:space="preserve">-estimates </w:t>
-      </w:r>
-      <w:r>
-        <w:t>which axis it will use.</w:t>
-      </w:r>
-      <w:r>
-        <w:t xml:space="preserve">  This lets you test the response</w:t>
-      </w:r>
-      <w:r>
-        <w:t xml:space="preserve"> for different orientation axes to see if the latency differs.  Remember that the brightness needs to vary monotonically as you rotate around </w:t>
-      </w:r>
-      <w:r>
-        <w:t>each</w:t>
-      </w:r>
-      <w:r>
-        <w:t xml:space="preserve"> axis that you want to test.</w:t>
-      </w:r>
-    </w:p>
-    <w:p>
-      <w:pPr>
-        <w:pStyle w:val="Heading3"/>
-      </w:pPr>
-      <w:r>
-        <w:t>Notes</w:t>
-      </w:r>
-    </w:p>
-    <w:p>
-      <w:r>
-        <w:t>The Arduino is programmed in a language called “Sketch”, which is converted into C/C++ code and then sent to the board.</w:t>
-      </w:r>
-      <w:r>
-        <w:t xml:space="preserve">  When you compile and upload a program to the unit, it will continue to run that program even if the reset button is pushed or the USB power is removed and restored.</w:t>
-      </w:r>
-      <w:r>
-        <w:t xml:space="preserve">  The </w:t>
-      </w:r>
-      <w:r>
-        <w:t>Sensics app</w:t>
-      </w:r>
-      <w:r>
-        <w:t>s</w:t>
-      </w:r>
-      <w:r>
-        <w:t xml:space="preserve"> </w:t>
-      </w:r>
-      <w:r>
-        <w:t xml:space="preserve">fill </w:t>
-      </w:r>
-      <w:r>
-        <w:t xml:space="preserve">in the </w:t>
-      </w:r>
-      <w:r>
-        <w:rPr>
-          <w:i/>
-        </w:rPr>
-        <w:t>setup()</w:t>
-      </w:r>
-      <w:r>
-        <w:t xml:space="preserve"> and </w:t>
-      </w:r>
-      <w:r>
-        <w:rPr>
-          <w:i/>
-        </w:rPr>
-        <w:t>loop()</w:t>
-      </w:r>
-      <w:r>
-        <w:t xml:space="preserve"> functions with the </w:t>
-      </w:r>
-      <w:r>
-        <w:t xml:space="preserve">Sketch </w:t>
-      </w:r>
-      <w:r>
-        <w:t>code to be run at boot time and repeatedly.  Any variables that need to persist between loop runs must be declared static.</w:t>
-      </w:r>
-    </w:p>
-    <w:p>
-      <w:r>
-        <w:t>The LED pin (pin 13) on the board is also used by the SPI communication protocol, so it is not available to be used for signaling when SPI communication is being used (to communicate to the gyro/accelerometer shield.</w:t>
+        <w:t>Adhesive putty was used to attach the photo sensor to the body of the unit and the unit was placed on a table top near the edge of an overhang that blocked the light.  It was repeatedly tapped sharply with a fingernail to move it into the darkness, resulting in reliably low measurements (2.8ms, 3.1ms, 1.7ms, 2.4ms, 3.7ms).</w:t>
+      </w:r>
+      <w:r>
+        <w:t xml:space="preserve">  The variability in the measurements may still be attributable to variations in initial starting position and strength of tap.</w:t>
+      </w:r>
+    </w:p>
+    <w:p>
+      <w:r>
+        <w:t>When holding the unit and rotating it so that the photo sensor went into and out of the light, slightly higher latencies (3-6ms) were observed, probably due to the rotational inertial of the hand/Ardiuno/cord system being higher relative to muscle strength</w:t>
+      </w:r>
+      <w:r>
+        <w:t xml:space="preserve"> than the translational inertia.</w:t>
+      </w:r>
+    </w:p>
+    <w:p>
+      <w:r>
+        <w:t>With the system sitting above the photosensor between it and the light, when we tapped the system slightly so that the amount of shading increased a bit, we saw the following latencies (ms): 23, 20, 16, 14, 23, 11, 17, 11, 12, 6 (for varying-strength taps).  For a series of strong taps with the unit positioned to partly shadow the sensor (ms): 8.5, 9.4, 8.4, 6.9, 8.8, 7.9, 8.3.</w:t>
+      </w:r>
+    </w:p>
+    <w:p>
+      <w:r>
+        <w:t>Switching the photosensor threshold from 5 down to 3</w:t>
+      </w:r>
+      <w:r>
+        <w:t xml:space="preserve"> (version 2.1.0 of the software)</w:t>
+      </w:r>
+      <w:r>
+        <w:t xml:space="preserve"> produced latencies </w:t>
+      </w:r>
+      <w:r>
+        <w:t xml:space="preserve">in the unit positioned to partly shadow the sensor </w:t>
+      </w:r>
+      <w:r>
+        <w:t>of (ms): 6.8, 6.2, 8.3, 7.3, 6.9, 6.9.</w:t>
+      </w:r>
+      <w:r>
+        <w:t xml:space="preserve">  For the fingernail-tap into the darkness under an overhang test, the latencies were (ms): 1.0, 1.0, 1.2, 1.2, 1.1, 1.1, 0.9, 1.3, 0.8, 0.8.</w:t>
       </w:r>
     </w:p>
     <w:p>
@@ -882,285 +1139,7 @@
         <w:pStyle w:val="Heading2"/>
       </w:pPr>
       <w:r>
-        <w:t>Client program</w:t>
-      </w:r>
-      <w:r>
-        <w:t>s</w:t>
-      </w:r>
-    </w:p>
-    <w:p>
-      <w:r>
-        <w:t>It is not necessary to run a separate client-side program to test the end-to-end latency of an application.  The Arduino serial monitor can be used to report this latency as described above.</w:t>
-      </w:r>
-    </w:p>
-    <w:p>
-      <w:r>
-        <w:t xml:space="preserve">Sensics </w:t>
-      </w:r>
-      <w:r>
-        <w:t>has also developed</w:t>
-      </w:r>
-      <w:r>
-        <w:t xml:space="preserve"> </w:t>
-      </w:r>
-      <w:r>
-        <w:t>specialized client-side programs to test the latency of various subsystems.</w:t>
-      </w:r>
-      <w:r>
-        <w:t xml:space="preserve">  When used in conjunction with XXX.</w:t>
-      </w:r>
-    </w:p>
-    <w:p>
-      <w:r>
-        <w:t>XXX</w:t>
-      </w:r>
-    </w:p>
-    <w:p>
-      <w:r>
-        <w:rPr>
-          <w:b/>
-        </w:rPr>
-        <w:t>Note</w:t>
-      </w:r>
-      <w:r>
-        <w:rPr>
-          <w:b/>
-        </w:rPr>
-        <w:t>:</w:t>
-      </w:r>
-      <w:r>
-        <w:t xml:space="preserve"> the Arduino resets itself when its USB port is plugged in, at least on a Mac and Linux.  To avoid having command characters lost to the reset, client code </w:t>
-      </w:r>
-      <w:r>
-        <w:t>that wants to communicate directly with the serial port must wait</w:t>
-      </w:r>
-      <w:r>
-        <w:t xml:space="preserve"> until it has been able to read </w:t>
-      </w:r>
-      <w:r>
-        <w:t xml:space="preserve">the initial messages </w:t>
-      </w:r>
-      <w:r>
-        <w:t>from the device before attempting to send the first command to it.</w:t>
-      </w:r>
-    </w:p>
-    <w:p>
-      <w:pPr>
-        <w:pStyle w:val="Heading2"/>
-      </w:pPr>
-      <w:r>
-        <w:lastRenderedPageBreak/>
-        <w:t>Appendix A: Photosensor</w:t>
-      </w:r>
-      <w:r>
-        <w:t xml:space="preserve"> latency testing</w:t>
-      </w:r>
-    </w:p>
-    <w:p>
-      <w:r>
-        <w:t xml:space="preserve">There is a </w:t>
-      </w:r>
-      <w:r>
-        <w:t xml:space="preserve">time constant associated with the </w:t>
-      </w:r>
-      <w:r>
-        <w:t xml:space="preserve">photosensor </w:t>
-      </w:r>
-      <w:r>
-        <w:t xml:space="preserve">that depends on the R/C filter associated with the </w:t>
-      </w:r>
-      <w:r>
-        <w:t xml:space="preserve">detector.  To test this latency for the particular photosensor you are using, a </w:t>
-      </w:r>
-      <w:r>
-        <w:rPr>
-          <w:i/>
-        </w:rPr>
-        <w:t>Photodiode_latency_test.ino</w:t>
-      </w:r>
-      <w:r>
-        <w:t xml:space="preserve"> program has been developed.  To use this program, point the photosensor at the LED on the Arduino board and then run the program.  Open </w:t>
-      </w:r>
-      <w:r>
-        <w:rPr>
-          <w:b/>
-          <w:i/>
-        </w:rPr>
-        <w:t>Tools/Serial Monitor</w:t>
-      </w:r>
-      <w:r>
-        <w:t xml:space="preserve"> on the Arduino development environment after running the program to see what these values are.</w:t>
-      </w:r>
-      <w:r>
-        <w:t xml:space="preserve">  You can then set these values in the client program based on the output of the test.</w:t>
-      </w:r>
-    </w:p>
-    <w:p>
-      <w:r>
-        <w:t>The particular unit used in the prototype had a fairly long time constant, so that operating the unit with a threshold halfway between the bright and dark value produced a latency of around 1-2ms for an LED-on event and of about 18-35ms for an LED-off event.  This value depends on the ambient brightness and the difference between bright and dark levels for the photodiode.</w:t>
-      </w:r>
-      <w:r>
-        <w:t xml:space="preserve">  When operating with a threshold that is 1/10</w:t>
-      </w:r>
-      <w:r>
-        <w:rPr>
-          <w:vertAlign w:val="superscript"/>
-        </w:rPr>
-        <w:t>th</w:t>
-      </w:r>
-      <w:r>
-        <w:t xml:space="preserve"> of the way from the off value to the on value, the </w:t>
-      </w:r>
-      <w:r>
-        <w:t xml:space="preserve">on latency is </w:t>
-      </w:r>
-      <w:r>
-        <w:t>0.4ms</w:t>
-      </w:r>
-      <w:r>
-        <w:t xml:space="preserve"> and the off latency is </w:t>
-      </w:r>
-      <w:r>
-        <w:t>1.8ms for a fairly bright ambient; they are 0.5ms and 6ms for a dark ambient</w:t>
-      </w:r>
-      <w:r>
-        <w:t>.</w:t>
-      </w:r>
-      <w:r>
-        <w:t xml:space="preserve">  When operating with a threshold that is 1/20</w:t>
-      </w:r>
-      <w:r>
-        <w:rPr>
-          <w:vertAlign w:val="superscript"/>
-        </w:rPr>
-        <w:t>th</w:t>
-      </w:r>
-      <w:r>
-        <w:t xml:space="preserve"> of the way from on to off, </w:t>
-      </w:r>
-      <w:r>
-        <w:t>the latencies are 0.4ms and 3ms for a dark ambient; they are 0.28 and 0.7ms for a bright ambient.</w:t>
-      </w:r>
-      <w:r>
-        <w:t xml:space="preserve">  All of these values include a 0.14ms loop delay (how long it takes for the Arduino to read the analog value and go once</w:t>
-      </w:r>
-      <w:r>
-        <w:t xml:space="preserve"> more through its loop function).</w:t>
-      </w:r>
-    </w:p>
-    <w:p>
-      <w:r>
-        <w:t>The algorithm used for latency testing uses the 1/20</w:t>
-      </w:r>
-      <w:r>
-        <w:rPr>
-          <w:vertAlign w:val="superscript"/>
-        </w:rPr>
-        <w:t>th</w:t>
-      </w:r>
-      <w:r>
-        <w:t xml:space="preserve"> of the full-scale threshold so that the photodiode latency will be a small fraction of the total system latency.  It also includes parameters that can be set based on testing for a particular </w:t>
-      </w:r>
-      <w:r>
-        <w:t>photosensor</w:t>
-      </w:r>
-      <w:r>
-        <w:t>.</w:t>
-      </w:r>
-    </w:p>
-    <w:p>
-      <w:pPr>
-        <w:pStyle w:val="Heading2"/>
-      </w:pPr>
-      <w:r>
-        <w:t>Appendix B: End-to-end latency testing</w:t>
-      </w:r>
-      <w:r>
-        <w:t xml:space="preserve"> of motion_onset_test</w:t>
-      </w:r>
-    </w:p>
-    <w:p>
-      <w:r>
-        <w:t>We tested</w:t>
-      </w:r>
-      <w:r>
-        <w:t xml:space="preserve"> version 1.0.0 on</w:t>
-      </w:r>
-      <w:bookmarkStart w:id="0" w:name="_GoBack"/>
-      <w:bookmarkEnd w:id="0"/>
-      <w:r>
-        <w:t xml:space="preserve"> the prototype by holding the photodiode and the system board together in one hand and rapidly moving the entire unit so that the photosensor was moving out from behind an occluder and viewing a light.  When moving as suddenly as possible by hand, latencies of as low as 1ms were observed.  Latencies of as low as 2ms were observed when moving towards darker regions.</w:t>
-      </w:r>
-      <w:r>
-        <w:t xml:space="preserve">  As expected from by-hand testing, the measurements were </w:t>
-      </w:r>
-      <w:r>
-        <w:t xml:space="preserve">variable and were </w:t>
-      </w:r>
-      <w:r>
-        <w:t>sometimes much larger (as much as 30ms).</w:t>
-      </w:r>
-    </w:p>
-    <w:p>
-      <w:r>
-        <w:t>Adhesive putty was used to attach the photo sensor to the body of the unit and the unit was placed on a table top near the edge of an overhang that blocked the light.  It was repeatedly tapped sharply with a fingernail to move it into the darkness, resulting in reliably low measurements (2.8ms, 3.1ms, 1.7ms, 2.4ms, 3.7ms).</w:t>
-      </w:r>
-      <w:r>
-        <w:t xml:space="preserve">  The variability in the measurements may still be attributable to variations in initial starting position and strength of tap.</w:t>
-      </w:r>
-    </w:p>
-    <w:p>
-      <w:r>
-        <w:t>When holding the unit and rotating it so that the photo sensor went into and out of the light, slightly higher latencies (3-6ms) were observed, probably due to the rotational inertial of the hand/Ardiuno/cord system being higher relative to muscle strength</w:t>
-      </w:r>
-      <w:r>
-        <w:t xml:space="preserve"> than the translational inertia.</w:t>
-      </w:r>
-    </w:p>
-    <w:p>
-      <w:r>
-        <w:t xml:space="preserve">With the system sitting above the photosensor between it and the light, when we tapped the system slightly so that the amount of shading increased a bit, we saw the following latencies (ms): 23, 20, 16, </w:t>
-      </w:r>
-      <w:r>
-        <w:lastRenderedPageBreak/>
-        <w:t>14, 23, 11, 17, 11, 12, 6 (for varying-strength taps).  For a series of strong taps with the unit positioned to partly shadow the sensor (ms): 8.5, 9.4, 8.4, 6.9, 8.8, 7.9, 8.3.</w:t>
-      </w:r>
-    </w:p>
-    <w:p>
-      <w:r>
-        <w:t>Switching the photosensor threshold from 5 down to 3</w:t>
-      </w:r>
-      <w:r>
-        <w:t xml:space="preserve"> (version 2.1.0 of the software)</w:t>
-      </w:r>
-      <w:r>
-        <w:t xml:space="preserve"> produced latencies </w:t>
-      </w:r>
-      <w:r>
-        <w:t xml:space="preserve">in the unit positioned to partly shadow the sensor </w:t>
-      </w:r>
-      <w:r>
-        <w:t>of (ms): 6.8, 6.2, 8.3, 7.3, 6.9, 6.9.</w:t>
-      </w:r>
-      <w:r>
-        <w:t xml:space="preserve">  For the fingernail-tap into the darkness under an overhang test, the latencies were (ms): 1.0, 1.0, 1.2, 1.2, 1.1, 1.1, 0.9, 1.3, 0.8, 0.8.</w:t>
-      </w:r>
-    </w:p>
-    <w:p>
-      <w:pPr>
-        <w:pStyle w:val="Heading2"/>
-      </w:pPr>
-      <w:r>
-        <w:t>Appendix C</w:t>
-      </w:r>
-      <w:r>
-        <w:t>: End-to-end latency testing of motion_</w:t>
-      </w:r>
-      <w:r>
-        <w:t>turnaround</w:t>
-      </w:r>
-      <w:r>
-        <w:t>_test</w:t>
+        <w:t>Appendix C: End-to-end latency testing of motion_turnaround_test</w:t>
       </w:r>
     </w:p>
     <w:p>
@@ -1254,7 +1233,7 @@
           <w:rPr>
             <w:noProof/>
           </w:rPr>
-          <w:t>6</w:t>
+          <w:t>5</w:t>
         </w:r>
         <w:r>
           <w:rPr>

</xml_diff>

<commit_message>
Improved instructions in documentation and added warning about motion-turnaround test not yet being robust.
</commit_message>
<xml_diff>
--- a/Latency_Hardware/Latency_Tester_Hardware.docx
+++ b/Latency_Hardware/Latency_Tester_Hardware.docx
@@ -243,12 +243,193 @@
         <w:pStyle w:val="Heading2"/>
       </w:pPr>
       <w:r>
-        <w:t>Photosensors</w:t>
-      </w:r>
-    </w:p>
-    <w:p>
-      <w:r>
-        <w:rPr>
+        <w:t>Photosensor/Phototransistor</w:t>
+      </w:r>
+    </w:p>
+    <w:p>
+      <w:r>
+        <w:rPr>
+          <w:noProof/>
+        </w:rPr>
+        <w:drawing>
+          <wp:anchor distT="0" distB="0" distL="114300" distR="114300" simplePos="0" relativeHeight="251665408" behindDoc="0" locked="0" layoutInCell="1" allowOverlap="1">
+            <wp:simplePos x="0" y="0"/>
+            <wp:positionH relativeFrom="margin">
+              <wp:align>right</wp:align>
+            </wp:positionH>
+            <wp:positionV relativeFrom="paragraph">
+              <wp:posOffset>2540</wp:posOffset>
+            </wp:positionV>
+            <wp:extent cx="891540" cy="1822450"/>
+            <wp:effectExtent l="0" t="0" r="3810" b="6350"/>
+            <wp:wrapSquare wrapText="bothSides"/>
+            <wp:docPr id="3" name="Picture 3"/>
+            <wp:cNvGraphicFramePr>
+              <a:graphicFrameLocks xmlns:a="http://schemas.openxmlformats.org/drawingml/2006/main" noChangeAspect="1"/>
+            </wp:cNvGraphicFramePr>
+            <a:graphic xmlns:a="http://schemas.openxmlformats.org/drawingml/2006/main">
+              <a:graphicData uri="http://schemas.openxmlformats.org/drawingml/2006/picture">
+                <pic:pic xmlns:pic="http://schemas.openxmlformats.org/drawingml/2006/picture">
+                  <pic:nvPicPr>
+                    <pic:cNvPr id="0" name="Picture 1"/>
+                    <pic:cNvPicPr>
+                      <a:picLocks noChangeAspect="1" noChangeArrowheads="1"/>
+                    </pic:cNvPicPr>
+                  </pic:nvPicPr>
+                  <pic:blipFill>
+                    <a:blip r:embed="rId11">
+                      <a:extLst>
+                        <a:ext uri="{28A0092B-C50C-407E-A947-70E740481C1C}">
+                          <a14:useLocalDpi xmlns:a14="http://schemas.microsoft.com/office/drawing/2010/main" val="0"/>
+                        </a:ext>
+                      </a:extLst>
+                    </a:blip>
+                    <a:srcRect/>
+                    <a:stretch>
+                      <a:fillRect/>
+                    </a:stretch>
+                  </pic:blipFill>
+                  <pic:spPr bwMode="auto">
+                    <a:xfrm>
+                      <a:off x="0" y="0"/>
+                      <a:ext cx="891540" cy="1822450"/>
+                    </a:xfrm>
+                    <a:prstGeom prst="rect">
+                      <a:avLst/>
+                    </a:prstGeom>
+                    <a:noFill/>
+                    <a:ln>
+                      <a:noFill/>
+                    </a:ln>
+                  </pic:spPr>
+                </pic:pic>
+              </a:graphicData>
+            </a:graphic>
+            <wp14:sizeRelH relativeFrom="margin">
+              <wp14:pctWidth>0</wp14:pctWidth>
+            </wp14:sizeRelH>
+            <wp14:sizeRelV relativeFrom="margin">
+              <wp14:pctHeight>0</wp14:pctHeight>
+            </wp14:sizeRelV>
+          </wp:anchor>
+        </w:drawing>
+      </w:r>
+      <w:r>
+        <w:t>We built the second prototype using an IR phototransistor purchased at Radio Shack, which also operated in the visible-light range</w:t>
+      </w:r>
+      <w:r>
+        <w:t xml:space="preserve"> (p</w:t>
+      </w:r>
+      <w:r>
+        <w:t>art number 276-0145, $1.99)</w:t>
+      </w:r>
+      <w:r>
+        <w:t>.</w:t>
+      </w:r>
+      <w:r>
+        <w:t xml:space="preserve">  </w:t>
+      </w:r>
+      <w:r>
+        <w:t xml:space="preserve">We hooked the phototransistor up according to the SHARP Optoelectronics Photodiode/Phototransistor Application Circuit (see right). </w:t>
+      </w:r>
+      <w:r>
+        <w:t xml:space="preserve">To </w:t>
+      </w:r>
+      <w:r>
+        <w:t>produce voltages that cha</w:t>
+      </w:r>
+      <w:r>
+        <w:t>nged over a range, we used a 10kΩ</w:t>
+      </w:r>
+      <w:r>
+        <w:t xml:space="preserve"> resistor (R</w:t>
+      </w:r>
+      <w:r>
+        <w:rPr>
+          <w:vertAlign w:val="subscript"/>
+        </w:rPr>
+        <w:t>L</w:t>
+      </w:r>
+      <w:r>
+        <w:t>) in series with the phototransistor.  To make the values larger for brighter light, we used a common-collector configuration with the resistor placed between the transistor output and ground.</w:t>
+      </w:r>
+    </w:p>
+    <w:p>
+      <w:r>
+        <w:rPr>
+          <w:b/>
+        </w:rPr>
+        <w:t>Installation:</w:t>
+      </w:r>
+      <w:r>
+        <w:t xml:space="preserve"> Connect one side of resistor </w:t>
+      </w:r>
+      <w:r>
+        <w:t>R</w:t>
+      </w:r>
+      <w:r>
+        <w:rPr>
+          <w:vertAlign w:val="subscript"/>
+        </w:rPr>
+        <w:t>L</w:t>
+      </w:r>
+      <w:r>
+        <w:t xml:space="preserve"> </w:t>
+      </w:r>
+      <w:r>
+        <w:t>to GND on the Arduino.  Connect the collector on the phototransistor</w:t>
+      </w:r>
+      <w:r>
+        <w:t xml:space="preserve"> (V</w:t>
+      </w:r>
+      <w:r>
+        <w:rPr>
+          <w:vertAlign w:val="subscript"/>
+        </w:rPr>
+        <w:t>CC</w:t>
+      </w:r>
+      <w:r>
+        <w:t>)</w:t>
+      </w:r>
+      <w:r>
+        <w:t xml:space="preserve"> to </w:t>
+      </w:r>
+      <w:r>
+        <w:t>+</w:t>
+      </w:r>
+      <w:r>
+        <w:t xml:space="preserve">5V on the Arduino.  Connect the </w:t>
+      </w:r>
+      <w:r>
+        <w:t xml:space="preserve">junction between the transistor </w:t>
+      </w:r>
+      <w:r>
+        <w:t xml:space="preserve">collector </w:t>
+      </w:r>
+      <w:r>
+        <w:t xml:space="preserve">and resistor </w:t>
+      </w:r>
+      <w:r>
+        <w:t>(V</w:t>
+      </w:r>
+      <w:r>
+        <w:rPr>
+          <w:vertAlign w:val="subscript"/>
+        </w:rPr>
+        <w:t>OUT</w:t>
+      </w:r>
+      <w:r>
+        <w:t xml:space="preserve">) </w:t>
+      </w:r>
+      <w:r>
+        <w:t>to ANALOG IN A0 on the Arduino.</w:t>
+      </w:r>
+    </w:p>
+    <w:p>
+      <w:r>
+        <w:rPr>
+          <w:b/>
+          <w:i/>
           <w:noProof/>
         </w:rPr>
         <w:pict>
@@ -271,16 +452,38 @@
             <v:path o:extrusionok="f" gradientshapeok="t" o:connecttype="rect"/>
             <o:lock v:ext="edit" aspectratio="t"/>
           </v:shapetype>
-          <v:shape id="_x0000_s1029" type="#_x0000_t75" style="position:absolute;margin-left:109.2pt;margin-top:-.7pt;width:60.3pt;height:60.3pt;z-index:251662336;mso-position-horizontal:right;mso-position-horizontal-relative:text;mso-position-vertical:absolute;mso-position-vertical-relative:text">
-            <v:imagedata r:id="rId11" o:title="41ITbCjDvlL"/>
+          <v:shape id="_x0000_s1029" type="#_x0000_t75" style="position:absolute;margin-left:127.4pt;margin-top:-.7pt;width:60.3pt;height:60.3pt;z-index:251662336;mso-position-horizontal:right;mso-position-horizontal-relative:text;mso-position-vertical:absolute;mso-position-vertical-relative:text">
+            <v:imagedata r:id="rId12" o:title="41ITbCjDvlL"/>
             <w10:wrap type="square"/>
           </v:shape>
         </w:pict>
       </w:r>
       <w:r>
-        <w:t xml:space="preserve">We built the prototype using a wRobot light sensor through Amazon.com at </w:t>
-      </w:r>
-      <w:hyperlink r:id="rId12" w:history="1">
+        <w:rPr>
+          <w:b/>
+          <w:i/>
+        </w:rPr>
+        <w:t>Alternative:</w:t>
+      </w:r>
+      <w:r>
+        <w:t xml:space="preserve"> </w:t>
+      </w:r>
+      <w:r>
+        <w:t>We built the</w:t>
+      </w:r>
+      <w:r>
+        <w:t xml:space="preserve"> first</w:t>
+      </w:r>
+      <w:r>
+        <w:t xml:space="preserve"> prototype</w:t>
+      </w:r>
+      <w:r>
+        <w:t>, which had slower response)</w:t>
+      </w:r>
+      <w:r>
+        <w:t xml:space="preserve"> using a wRobot light sensor through Amazon.com at </w:t>
+      </w:r>
+      <w:hyperlink r:id="rId13" w:history="1">
         <w:r>
           <w:rPr>
             <w:rStyle w:val="Hyperlink"/>
@@ -291,12 +494,16 @@
       <w:r>
         <w:t xml:space="preserve"> for $6.99.</w:t>
       </w:r>
-    </w:p>
-    <w:p>
-      <w:r>
+      <w:r>
+        <w:t xml:space="preserve">  These sensors had </w:t>
+      </w:r>
+    </w:p>
+    <w:p>
+      <w:r>
+        <w:lastRenderedPageBreak/>
         <w:t xml:space="preserve">You need to find some jumper cables to connect the pins on the photosensors to the pins on the Uno (actually on the shield’s pass-through connectors).  For the prototype, we bought some at Radio Shack, but you can also purchase them online.  You want make-to-female jumpers like the ones at </w:t>
       </w:r>
-      <w:hyperlink r:id="rId13" w:history="1">
+      <w:hyperlink r:id="rId14" w:history="1">
         <w:r>
           <w:rPr>
             <w:rStyle w:val="Hyperlink"/>
@@ -322,7 +529,52 @@
         <w:t xml:space="preserve">Connect the GND pin on the light sensor to </w:t>
       </w:r>
       <w:r>
-        <w:t>GND on the Arduino.  Connect the VCC pin on the light sensor to 5V on the Arduino.  Connect the OUT pin on the light sensor to ANALOG IN A0 on the Arduino.</w:t>
+        <w:t>GND on the Arduino</w:t>
+      </w:r>
+      <w:r>
+        <w:t xml:space="preserve"> (4</w:t>
+      </w:r>
+      <w:r>
+        <w:rPr>
+          <w:vertAlign w:val="superscript"/>
+        </w:rPr>
+        <w:t>th</w:t>
+      </w:r>
+      <w:r>
+        <w:t xml:space="preserve"> or 5</w:t>
+      </w:r>
+      <w:r>
+        <w:rPr>
+          <w:vertAlign w:val="superscript"/>
+        </w:rPr>
+        <w:t>th</w:t>
+      </w:r>
+      <w:r>
+        <w:t xml:space="preserve"> pin from the end on the first block)</w:t>
+      </w:r>
+      <w:r>
+        <w:t>.  Connect the VCC pin on the light sensor to 5V on the Arduino</w:t>
+      </w:r>
+      <w:r>
+        <w:t xml:space="preserve"> (3</w:t>
+      </w:r>
+      <w:r>
+        <w:rPr>
+          <w:vertAlign w:val="superscript"/>
+        </w:rPr>
+        <w:t>rd</w:t>
+      </w:r>
+      <w:r>
+        <w:t xml:space="preserve"> pin from the end on the first block)</w:t>
+      </w:r>
+      <w:r>
+        <w:t>.  Connect the OUT pin on the light sensor to ANALOG IN A0 on the Arduino</w:t>
+      </w:r>
+      <w:r>
+        <w:t xml:space="preserve"> (first pin on the second block)</w:t>
+      </w:r>
+      <w:r>
+        <w:t>.</w:t>
       </w:r>
     </w:p>
     <w:p>
@@ -333,10 +585,9 @@
         <w:rPr>
           <w:noProof/>
         </w:rPr>
-        <w:lastRenderedPageBreak/>
         <w:pict>
           <v:shape id="_x0000_s1030" type="#_x0000_t75" style="position:absolute;margin-left:231.75pt;margin-top:2.15pt;width:236.25pt;height:242.25pt;z-index:251664384;mso-position-horizontal-relative:text;mso-position-vertical-relative:text">
-            <v:imagedata r:id="rId14" o:title="20150130_164315"/>
+            <v:imagedata r:id="rId15" o:title="20150130_164315"/>
             <w10:wrap type="square"/>
           </v:shape>
         </w:pict>
@@ -347,7 +598,19 @@
     </w:p>
     <w:p>
       <w:r>
-        <w:t xml:space="preserve">The fully assembled unit </w:t>
+        <w:t>The fully assembled unit</w:t>
+      </w:r>
+      <w:r>
+        <w:t xml:space="preserve"> (using the photosensor</w:t>
+      </w:r>
+      <w:r>
+        <w:t xml:space="preserve"> alternative</w:t>
+      </w:r>
+      <w:r>
+        <w:t>)</w:t>
+      </w:r>
+      <w:r>
+        <w:t xml:space="preserve"> </w:t>
       </w:r>
       <w:r>
         <w:t>is shown to the right.</w:t>
@@ -374,13 +637,29 @@
     </w:p>
     <w:p>
       <w:r>
-        <w:t xml:space="preserve">You can test the analog sensor by running the </w:t>
+        <w:t>You can test the analog sensor by running the</w:t>
+      </w:r>
+      <w:r>
+        <w:t xml:space="preserve"> </w:t>
       </w:r>
       <w:r>
         <w:rPr>
           <w:b/>
           <w:i/>
         </w:rPr>
+        <w:t>print_photosensor.ino</w:t>
+      </w:r>
+      <w:r>
+        <w:t xml:space="preserve"> program that comes in the source directory with the latency tester or using the</w:t>
+      </w:r>
+      <w:r>
+        <w:t xml:space="preserve"> </w:t>
+      </w:r>
+      <w:r>
+        <w:rPr>
+          <w:b/>
+          <w:i/>
+        </w:rPr>
         <w:t>File/Examples/01.Basics/ReadAnalogVoltage</w:t>
       </w:r>
       <w:r>
@@ -402,19 +681,35 @@
     </w:p>
     <w:p>
       <w:r>
-        <w:t xml:space="preserve">You can test the accelerometers and gyroscopes by running the </w:t>
+        <w:t>You can test the accelerometers and gyroscopes by running the</w:t>
+      </w:r>
+      <w:r>
+        <w:t xml:space="preserve"> </w:t>
       </w:r>
       <w:r>
         <w:rPr>
           <w:b/>
           <w:i/>
         </w:rPr>
+        <w:t>print_inertial.ino</w:t>
+      </w:r>
+      <w:r>
+        <w:t xml:space="preserve"> program that comes in the source directory with the latency tester or using the</w:t>
+      </w:r>
+      <w:r>
+        <w:t xml:space="preserve"> </w:t>
+      </w:r>
+      <w:r>
+        <w:rPr>
+          <w:b/>
+          <w:i/>
+        </w:rPr>
         <w:t xml:space="preserve">Accelerometer_Gyro_Shield_test.ino </w:t>
       </w:r>
       <w:r>
         <w:t xml:space="preserve">program that you can download from the vendor site at </w:t>
       </w:r>
-      <w:hyperlink r:id="rId15" w:history="1">
+      <w:hyperlink r:id="rId16" w:history="1">
         <w:r>
           <w:rPr>
             <w:rStyle w:val="Hyperlink"/>
@@ -450,7 +745,11 @@
         <w:t>Note:</w:t>
       </w:r>
       <w:r>
-        <w:t xml:space="preserve"> the Arduino resets itself when its USB port is plugged in, at least on a Mac and Linux.  To avoid having command characters lost to the reset, any client code that wants to communicate directly with the serial port must wait until it has been able to read the initial messages from the device before attempting to send the first command to it.</w:t>
+        <w:t xml:space="preserve"> the Arduino resets itself when its USB port is plugged in, at least on a Mac and Linux.  To avoid having command characters lost to the reset, any client code that wants to communicate directly with </w:t>
+      </w:r>
+      <w:r>
+        <w:lastRenderedPageBreak/>
+        <w:t>the serial port must wait until it has been able to read the initial messages from the device before attempting to send the first command to it.</w:t>
       </w:r>
     </w:p>
     <w:p>
@@ -479,7 +778,7 @@
       <w:r>
         <w:t xml:space="preserve">  You can download the Arduino software from the </w:t>
       </w:r>
-      <w:hyperlink r:id="rId16" w:history="1">
+      <w:hyperlink r:id="rId17" w:history="1">
         <w:r>
           <w:rPr>
             <w:rStyle w:val="Hyperlink"/>
@@ -505,11 +804,174 @@
     </w:p>
     <w:p>
       <w:r>
+        <w:t>To load a program onto the Arduino, install the Arduino development environment and then open the .ino file.  Press the run button (right arrow in version 1.0.6) to compile, load and run the program.</w:t>
+      </w:r>
+      <w:r>
+        <w:t xml:space="preserve">  There are two version of the latency tester, a motion-onset test and a motion-turnaround test.</w:t>
+      </w:r>
+    </w:p>
+    <w:p>
+      <w:pPr>
+        <w:pStyle w:val="Heading3"/>
+      </w:pPr>
+      <w:r>
+        <w:t>Motion onset test</w:t>
+      </w:r>
+    </w:p>
+    <w:p>
+      <w:r>
+        <w:rPr>
+          <w:b/>
+        </w:rPr>
+        <w:t>Warning:</w:t>
+      </w:r>
+      <w:r>
+        <w:t xml:space="preserve"> Before running this test, either turn off all room lights or shield the sensor so that the lights are not visible.  Even incandescent lights have enough ripple in their brightness to trigger the brightness-change test, so they can corrupt the measurements.</w:t>
+      </w:r>
+      <w:r>
+        <w:t xml:space="preserve">  Also, run the </w:t>
+      </w:r>
+      <w:r>
+        <w:rPr>
+          <w:b/>
+          <w:i/>
+        </w:rPr>
+        <w:t>print_photsenso</w:t>
+      </w:r>
+      <w:r>
+        <w:rPr>
+          <w:b/>
+          <w:i/>
+        </w:rPr>
+        <w:t>r.ino</w:t>
+      </w:r>
+      <w:r>
+        <w:t xml:space="preserve"> test and point the photodetector at a region on the screen with a constant brightness to ensure that the printed values don’t change by more than maybe 1 count; some displays have a flashing backlight that can also corrupt the measurements.</w:t>
+      </w:r>
+    </w:p>
+    <w:p>
+      <w:r>
+        <w:t xml:space="preserve">Sensics </w:t>
+      </w:r>
+      <w:r>
+        <w:t xml:space="preserve">first </w:t>
+      </w:r>
+      <w:r>
+        <w:t>developed a</w:t>
+      </w:r>
+      <w:r>
+        <w:t xml:space="preserve"> </w:t>
+      </w:r>
+      <w:r>
+        <w:rPr>
+          <w:b/>
+          <w:i/>
+        </w:rPr>
+        <w:t>motion_onset_test</w:t>
+      </w:r>
+      <w:r>
+        <w:rPr>
+          <w:b/>
+          <w:i/>
+        </w:rPr>
+        <w:t xml:space="preserve">.ino </w:t>
+      </w:r>
+      <w:r>
+        <w:t>program to be downloaded and run on the prototype system.  This program waits for a period of no motion of the inertial measurement unit followed by a sudden motion (acceleration and/or rotation).  It then looks for a change in brightness in the photodetector signal and reports the duration in microseconds between the onset of motion and the change of brightness.</w:t>
+      </w:r>
+    </w:p>
+    <w:p>
+      <w:r>
+        <w:t xml:space="preserve">To </w:t>
+      </w:r>
+      <w:r>
+        <w:t>see</w:t>
+      </w:r>
+      <w:r>
+        <w:t xml:space="preserve"> the output from the program</w:t>
+      </w:r>
+      <w:r>
+        <w:t xml:space="preserve">, open </w:t>
+      </w:r>
+      <w:r>
+        <w:rPr>
+          <w:i/>
+        </w:rPr>
+        <w:t>Tools/Serial Monitor</w:t>
+      </w:r>
+      <w:r>
+        <w:t>.  It should print a version number and give instructions.  Rigidly attach the photosensor near a fixed location on the display screen or HMD.  Rigidly attach the inertial measurement system (the body of the Arduino along with its shield) to the tracking device or mouse.  Hold the tracking unit still and then move it suddenly in a way that will cause the part of the image in front of the photosensor to change its brightness dramatically in response to the motion.  The program will report the number of microseconds between the detection of motion and the detection of a change it brightness.  You probably want a situation where you can repeatedly rotate or move back and forth and have the brightness transition, so that you can get a number of measurements.</w:t>
+      </w:r>
+    </w:p>
+    <w:p>
+      <w:r>
         <w:lastRenderedPageBreak/>
-        <w:t>To load a program onto the Arduino, install the Arduino development environment and then open the .ino file.  Press the run button (right arrow in version 1.0.6) to compile, load and run the program.</w:t>
-      </w:r>
-      <w:r>
-        <w:t xml:space="preserve">  There are two version of the latency tester, a motion-onset test and a motion-turnaround test.  The motion-turnaround test is expected to be more accurate.</w:t>
+        <w:t>When the program runs, it first makes sure that the inertial measurement unit is held still for half a second; during the time it is waiting for the unit to become still, the LED will flash rapidly, looking like it is dim.</w:t>
+      </w:r>
+    </w:p>
+    <w:p>
+      <w:r>
+        <w:t>Once it has settled, it waits for a sudden motion.  While it is waiting for this, the LED will be bright.</w:t>
+      </w:r>
+    </w:p>
+    <w:p>
+      <w:r>
+        <w:t>As soon as it detects the motion, the LED goes off while it waits for the brightness to change.  If the brightness does not change for a second, it times out and goes back to looking for the unit to be held still.  If it does detect a change, it reports the latency between the motion and the change in brightness and goes back for waiting for the unit to be held still.</w:t>
+      </w:r>
+    </w:p>
+    <w:p>
+      <w:r>
+        <w:t>Every 16 measurements, the program computes the average latency in microseconds for the previous 8 odd measurements, and also for the previous 8 even measurements (to support modes where there is an on/off or back/forth test being done).  Timeouts are ignored when computing this average.</w:t>
+      </w:r>
+    </w:p>
+    <w:p>
+      <w:r>
+        <w:rPr>
+          <w:b/>
+        </w:rPr>
+        <w:t>Tweaks:</w:t>
+      </w:r>
+      <w:r>
+        <w:t xml:space="preserve"> The motion and brightness thresholds are stored as constants in the program, with names </w:t>
+      </w:r>
+      <w:r>
+        <w:rPr>
+          <w:i/>
+        </w:rPr>
+        <w:t>GYRO_THRESHOLD</w:t>
+      </w:r>
+      <w:r>
+        <w:t xml:space="preserve">, </w:t>
+      </w:r>
+      <w:r>
+        <w:rPr>
+          <w:i/>
+        </w:rPr>
+        <w:t>ACCEL_CHANGE_THRESHOLD</w:t>
+      </w:r>
+      <w:r>
+        <w:t xml:space="preserve">, and </w:t>
+      </w:r>
+      <w:r>
+        <w:rPr>
+          <w:i/>
+        </w:rPr>
+        <w:t>BRIGHTNESS_CHANGE_THRESHOLD</w:t>
+      </w:r>
+      <w:r>
+        <w:t>.  You can adjust these as needed to provide additional sensitivity (or more robustness in the presence of noise) and then re-run the program.</w:t>
+      </w:r>
+      <w:r>
+        <w:t xml:space="preserve">  The number of delays to wait before averaging is stored in </w:t>
+      </w:r>
+      <w:r>
+        <w:rPr>
+          <w:i/>
+        </w:rPr>
+        <w:t>NUM_DELAYS</w:t>
+      </w:r>
+      <w:r>
+        <w:t xml:space="preserve"> and should be twice as many as will be averaged, since there is a separate even and odd measurement.</w:t>
       </w:r>
     </w:p>
     <w:p>
@@ -517,10 +979,250 @@
         <w:pStyle w:val="Heading3"/>
       </w:pPr>
       <w:r>
-        <w:t>Motion onset test</w:t>
-      </w:r>
-      <w:r>
-        <w:t xml:space="preserve"> (inferior)</w:t>
+        <w:t>Motion turn-around test</w:t>
+      </w:r>
+    </w:p>
+    <w:p>
+      <w:r>
+        <w:rPr>
+          <w:b/>
+        </w:rPr>
+        <w:t>Warning:</w:t>
+      </w:r>
+      <w:r>
+        <w:t xml:space="preserve"> Before running this test, either turn off all room lights or shield the sensor so that the lights are not visible.  Even incandescent lights have enough ripple in their brightness to trigger the brightness-change test, so they can corrupt the measurements.  Also, run the </w:t>
+      </w:r>
+      <w:r>
+        <w:rPr>
+          <w:b/>
+          <w:i/>
+        </w:rPr>
+        <w:t>print_photsenso</w:t>
+      </w:r>
+      <w:r>
+        <w:rPr>
+          <w:b/>
+          <w:i/>
+        </w:rPr>
+        <w:t>r.ino</w:t>
+      </w:r>
+      <w:r>
+        <w:t xml:space="preserve"> test and point the photodetector at a region on the screen with a constant brightness to ensure that the printed values don’t change by more than maybe 1 count; some displays have a flashing backlight that can also corrupt the measurements.</w:t>
+      </w:r>
+    </w:p>
+    <w:p>
+      <w:r>
+        <w:rPr>
+          <w:b/>
+        </w:rPr>
+        <w:t>Warning:</w:t>
+      </w:r>
+      <w:r>
+        <w:t xml:space="preserve"> This test is still a work in progress and should be considered at best alpha software.</w:t>
+      </w:r>
+    </w:p>
+    <w:p>
+      <w:r>
+        <w:t xml:space="preserve">Sensics next developed a </w:t>
+      </w:r>
+      <w:r>
+        <w:rPr>
+          <w:b/>
+          <w:i/>
+        </w:rPr>
+        <w:t xml:space="preserve">motion_turnaround_test.ino </w:t>
+      </w:r>
+      <w:r>
+        <w:t>program to be downloaded and run on the prototype system.  This program expects periodic rotation around one axis, where there is a brightness change correlated to motion such that the brightest image is present at the end of rotation in one direction and the darkest image is present at the end of rotation in the other.</w:t>
+      </w:r>
+    </w:p>
+    <w:p>
+      <w:r>
+        <w:t xml:space="preserve">To see the output from the program, open </w:t>
+      </w:r>
+      <w:r>
+        <w:rPr>
+          <w:i/>
+        </w:rPr>
+        <w:t>Tools/Serial Monitor</w:t>
+      </w:r>
+      <w:r>
+        <w:t>.  It should print a version</w:t>
+      </w:r>
+      <w:r>
+        <w:t xml:space="preserve"> number and give instructions.</w:t>
+      </w:r>
+    </w:p>
+    <w:p>
+      <w:r>
+        <w:t xml:space="preserve">To test latency, rigidly attach the Arduino base to the HMD whose latency is to be tested.  Then rigidly attach the photosensor so that it is looking at an image that will get brighter as the HMD is rotated in one direction and darker as the HMD is rotated in the other direction.  The image needs to continue getting dark and brighter over the whole range of rotation.  The photodiode has a wide field of view, so it </w:t>
+      </w:r>
+      <w:r>
+        <w:t>will probably</w:t>
+      </w:r>
+      <w:r>
+        <w:t xml:space="preserve"> integrate </w:t>
+      </w:r>
+      <w:r>
+        <w:t xml:space="preserve">brightness </w:t>
+      </w:r>
+      <w:r>
+        <w:t>over the whole scene.</w:t>
+      </w:r>
+    </w:p>
+    <w:p>
+      <w:r>
+        <w:lastRenderedPageBreak/>
+        <w:t>Smoothly but rapid</w:t>
+      </w:r>
+      <w:r>
+        <w:t xml:space="preserve">ly rotate the HMD repeatedly </w:t>
+      </w:r>
+      <w:r>
+        <w:t>from darker to lighter</w:t>
+      </w:r>
+      <w:r>
+        <w:t xml:space="preserve"> and back again</w:t>
+      </w:r>
+      <w:r>
+        <w:t xml:space="preserve">.  The program records the time when the axis (whichever is rotating the most) switches direction and then records the time when the photosensor’s value reaches its extreme value (maximum or minimum). It computes the latency in </w:t>
+      </w:r>
+      <w:r>
+        <w:t>microseconds</w:t>
+      </w:r>
+      <w:r>
+        <w:t xml:space="preserve"> between these two times and reports it</w:t>
+      </w:r>
+      <w:r>
+        <w:t xml:space="preserve"> (this report will not be accurate to more than 1ms)</w:t>
+      </w:r>
+      <w:r>
+        <w:t xml:space="preserve">.  It running statistics for the </w:t>
+      </w:r>
+      <w:r>
+        <w:t xml:space="preserve">latencies </w:t>
+      </w:r>
+      <w:r>
+        <w:t xml:space="preserve">and reports the min, max, and mean </w:t>
+      </w:r>
+      <w:r>
+        <w:t>when the HMD is held still for two seconds</w:t>
+      </w:r>
+      <w:r>
+        <w:t>.</w:t>
+      </w:r>
+    </w:p>
+    <w:p>
+      <w:r>
+        <w:t xml:space="preserve">When the HMD is held still for more than </w:t>
+      </w:r>
+      <w:r>
+        <w:t>two seconds</w:t>
+      </w:r>
+      <w:r>
+        <w:t>, it resets its statistics.</w:t>
+      </w:r>
+      <w:r>
+        <w:t xml:space="preserve">  When its rotation is started again, it re</w:t>
+      </w:r>
+      <w:r>
+        <w:t xml:space="preserve">-estimates </w:t>
+      </w:r>
+      <w:r>
+        <w:t>which axis it will use.</w:t>
+      </w:r>
+      <w:r>
+        <w:t xml:space="preserve">  This lets you test the response</w:t>
+      </w:r>
+      <w:r>
+        <w:t xml:space="preserve"> for different orientation axes to see if the latency differs.  Remember that the brightness needs to vary monotonically as you rotate around </w:t>
+      </w:r>
+      <w:r>
+        <w:t>each</w:t>
+      </w:r>
+      <w:r>
+        <w:t xml:space="preserve"> axis that you want to test.</w:t>
+      </w:r>
+    </w:p>
+    <w:p>
+      <w:pPr>
+        <w:pStyle w:val="Heading3"/>
+      </w:pPr>
+      <w:r>
+        <w:t>Notes</w:t>
+      </w:r>
+    </w:p>
+    <w:p>
+      <w:r>
+        <w:t>The Arduino is programmed in a language called “Sketch”, which is converted into C/C++ code and then sent to the board.</w:t>
+      </w:r>
+      <w:r>
+        <w:t xml:space="preserve">  When you compile and upload a program to the unit, it will continue to run that program even if the reset button is pushed or the USB power is removed and restored.</w:t>
+      </w:r>
+      <w:r>
+        <w:t xml:space="preserve">  The </w:t>
+      </w:r>
+      <w:r>
+        <w:t>Sensics app</w:t>
+      </w:r>
+      <w:r>
+        <w:t>s</w:t>
+      </w:r>
+      <w:r>
+        <w:t xml:space="preserve"> </w:t>
+      </w:r>
+      <w:r>
+        <w:t xml:space="preserve">fill </w:t>
+      </w:r>
+      <w:r>
+        <w:t xml:space="preserve">in the </w:t>
+      </w:r>
+      <w:r>
+        <w:rPr>
+          <w:i/>
+        </w:rPr>
+        <w:t>setup()</w:t>
+      </w:r>
+      <w:r>
+        <w:t xml:space="preserve"> and </w:t>
+      </w:r>
+      <w:r>
+        <w:rPr>
+          <w:i/>
+        </w:rPr>
+        <w:t>loop()</w:t>
+      </w:r>
+      <w:r>
+        <w:t xml:space="preserve"> functions with the </w:t>
+      </w:r>
+      <w:r>
+        <w:t xml:space="preserve">Sketch </w:t>
+      </w:r>
+      <w:r>
+        <w:t>code to be run at boot time and repeatedly.  Any variables that need to persist between loop runs must be declared static.</w:t>
+      </w:r>
+    </w:p>
+    <w:p>
+      <w:r>
+        <w:t>The LED pin (pin 13) on the board is also used by the SPI communication protocol, so it is not available to be used for signaling when SPI communication is being used (to communicate to the gyro/accelerometer shield.</w:t>
+      </w:r>
+    </w:p>
+    <w:p>
+      <w:r>
+        <w:t>The loop() function is called about every 500 microseconds for the above two programs, so the granularity of measurements is on the order of half a microsecond.</w:t>
+      </w:r>
+    </w:p>
+    <w:p>
+      <w:pPr>
+        <w:pStyle w:val="Heading2"/>
+      </w:pPr>
+      <w:r>
+        <w:t>Client program</w:t>
+      </w:r>
+    </w:p>
+    <w:p>
+      <w:r>
+        <w:t>It is not necessary to run a separate client-side program to test the end-to-end latency of an application.  The Arduino serial monitor can be used to report this latency as described above.</w:t>
       </w:r>
     </w:p>
     <w:p>
@@ -528,73 +1230,598 @@
         <w:t xml:space="preserve">Sensics </w:t>
       </w:r>
       <w:r>
+        <w:t>has also developed</w:t>
+      </w:r>
+      <w:r>
+        <w:t xml:space="preserve"> </w:t>
+      </w:r>
+      <w:r>
+        <w:t xml:space="preserve">a </w:t>
+      </w:r>
+      <w:r>
+        <w:t xml:space="preserve">specialized client-side </w:t>
+      </w:r>
+      <w:r>
+        <w:t xml:space="preserve">program, named </w:t>
+      </w:r>
+      <w:r>
+        <w:rPr>
+          <w:i/>
+        </w:rPr>
+        <w:t>Latency_test</w:t>
+      </w:r>
+      <w:r>
+        <w:t xml:space="preserve">, </w:t>
+      </w:r>
+      <w:r>
+        <w:t>to test the latency of various subsystems.</w:t>
+      </w:r>
+      <w:r>
+        <w:t xml:space="preserve">  Here is the output of its –help </w:t>
+      </w:r>
+      <w:r>
+        <w:t>option:</w:t>
+      </w:r>
+    </w:p>
+    <w:p>
+      <w:pPr>
+        <w:spacing w:after="0" w:line="240" w:lineRule="auto"/>
+      </w:pPr>
+      <w:r>
+        <w:t>Usage: C:\tmp\vs2013_64\Latency_test\Release\Late</w:t>
+      </w:r>
+      <w:r>
+        <w:t>ncy_test.exe</w:t>
+      </w:r>
+    </w:p>
+    <w:p>
+      <w:pPr>
+        <w:spacing w:after="0" w:line="240" w:lineRule="auto"/>
+        <w:ind w:firstLine="720"/>
+      </w:pPr>
+      <w:r>
+        <w:t>[-fullscreen]</w:t>
+      </w:r>
+    </w:p>
+    <w:p>
+      <w:pPr>
+        <w:spacing w:after="0" w:line="240" w:lineRule="auto"/>
+        <w:ind w:left="720"/>
+      </w:pPr>
+      <w:r>
+        <w:t>[-bu</w:t>
+      </w:r>
+      <w:r>
+        <w:t>t</w:t>
+      </w:r>
+      <w:r>
+        <w:t>ton vrpnDeviceName whichButton]</w:t>
+      </w:r>
+    </w:p>
+    <w:p>
+      <w:pPr>
+        <w:spacing w:after="0" w:line="240" w:lineRule="auto"/>
+        <w:ind w:left="720"/>
+      </w:pPr>
+      <w:r>
+        <w:t>[-analog vrpnDeviceName whichAnalog threshold]</w:t>
+      </w:r>
+    </w:p>
+    <w:p>
+      <w:pPr>
+        <w:spacing w:after="0" w:line="240" w:lineRule="auto"/>
+        <w:ind w:left="720"/>
+      </w:pPr>
+      <w:r>
+        <w:t>[-tracker vrpnDeviceName whichSensor translat</w:t>
+      </w:r>
+      <w:r>
+        <w:t>ionThreshold rotationThreshold]</w:t>
+      </w:r>
+    </w:p>
+    <w:p>
+      <w:pPr>
+        <w:spacing w:after="0" w:line="240" w:lineRule="auto"/>
+        <w:ind w:left="720"/>
+      </w:pPr>
+      <w:r>
+        <w:t>[-trackerRotate vrpnDeviceNam</w:t>
+      </w:r>
+      <w:r>
+        <w:t>e whichSensor whichAxis[0,1,2]]</w:t>
+      </w:r>
+    </w:p>
+    <w:p>
+      <w:pPr>
+        <w:ind w:left="720"/>
+      </w:pPr>
+      <w:r>
+        <w:t>[-numquads num]</w:t>
+      </w:r>
+    </w:p>
+    <w:p>
+      <w:r>
+        <w:t>When it is run with the ‘-button’, ‘-analog’, or ‘-tracker’ options, it will work with the motion-onset test for the hardware unit.  Whenever it receives a large-enough motion, it triggers a transition from dark to bright.</w:t>
+      </w:r>
+      <w:r>
+        <w:t xml:space="preserve">  The –tracker option is given the VRPN device name (“Tracker0@localhost”), the sensor on the tracker to watch (0), the translation threshold to use for motion (0.01 works for a tracker</w:t>
+      </w:r>
+      <w:r>
+        <w:t xml:space="preserve"> like the YEI</w:t>
+      </w:r>
+      <w:r>
+        <w:t xml:space="preserve"> </w:t>
+      </w:r>
+      <w:r>
+        <w:lastRenderedPageBreak/>
+        <w:t>that does not report it) and the threshold for rotation (barely large enough not to be triggered by noise or inadvertent motion</w:t>
+      </w:r>
+      <w:r>
+        <w:t>, 0.1 for the YEI tracker</w:t>
+      </w:r>
+      <w:r>
+        <w:t>).</w:t>
+      </w:r>
+    </w:p>
+    <w:p>
+      <w:r>
+        <w:t>When it is run with the ‘-trackerRotate’ option, it will adjust the brightness based on the angle of rotation one axis of a VRPN tracker.  When used this way, you should first rotate the axis further than you will be using for the test itself, to set the maximum and minimum rotations such that the screen will not go completely dark or completely bright during the test.  Then place the photosensor so that it can see at least a portion of the latency-test window and oscillate the tracker back and forth around that axis.</w:t>
+      </w:r>
+    </w:p>
+    <w:p>
+      <w:r>
+        <w:t xml:space="preserve">The </w:t>
+      </w:r>
+      <w:r>
+        <w:rPr>
+          <w:i/>
+        </w:rPr>
+        <w:t>Latency_test</w:t>
+      </w:r>
+      <w:r>
+        <w:t xml:space="preserve"> program can also be used to measure the differential time to render a 2D mou</w:t>
+      </w:r>
+      <w:r>
+        <w:t xml:space="preserve">se cursor vs. a simple 3D scene, and (with the </w:t>
+      </w:r>
+      <w:r>
+        <w:rPr>
+          <w:i/>
+        </w:rPr>
+        <w:t>–numquads</w:t>
+      </w:r>
+      <w:r>
+        <w:t xml:space="preserve"> option) to </w:t>
+      </w:r>
+      <w:r>
+        <w:t>see the impact of polygon count (</w:t>
+      </w:r>
+      <w:r>
+        <w:t>frame rate</w:t>
+      </w:r>
+      <w:r>
+        <w:t>)</w:t>
+      </w:r>
+      <w:r>
+        <w:t xml:space="preserve"> on latency.</w:t>
+      </w:r>
+    </w:p>
+    <w:p>
+      <w:pPr>
+        <w:pStyle w:val="Heading2"/>
+      </w:pPr>
+      <w:r>
+        <w:t xml:space="preserve">Appendix A: </w:t>
+      </w:r>
+      <w:r>
+        <w:t>Original p</w:t>
+      </w:r>
+      <w:r>
+        <w:t>hotosensor</w:t>
+      </w:r>
+      <w:r>
+        <w:t xml:space="preserve"> latency testing</w:t>
+      </w:r>
+    </w:p>
+    <w:p>
+      <w:r>
+        <w:t>See Appendix D for testing done using the phototransistor.</w:t>
+      </w:r>
+    </w:p>
+    <w:p>
+      <w:r>
+        <w:t xml:space="preserve">There is a </w:t>
+      </w:r>
+      <w:r>
+        <w:t xml:space="preserve">time constant associated with the </w:t>
+      </w:r>
+      <w:r>
+        <w:t xml:space="preserve">photosensor </w:t>
+      </w:r>
+      <w:r>
+        <w:t xml:space="preserve">that depends on the </w:t>
+      </w:r>
+      <w:r>
+        <w:t xml:space="preserve">detector.  To test this latency for the particular photosensor you are using, a </w:t>
+      </w:r>
+      <w:r>
+        <w:rPr>
+          <w:i/>
+        </w:rPr>
+        <w:t>Photosensor</w:t>
+      </w:r>
+      <w:r>
+        <w:rPr>
+          <w:i/>
+        </w:rPr>
+        <w:t>_latency_test.ino</w:t>
+      </w:r>
+      <w:r>
+        <w:t xml:space="preserve"> program has been developed.  To use this program, point the photosensor at the LED on the Arduino board and then run the program.  Open </w:t>
+      </w:r>
+      <w:r>
+        <w:rPr>
+          <w:b/>
+          <w:i/>
+        </w:rPr>
+        <w:t>Tools/Serial Monitor</w:t>
+      </w:r>
+      <w:r>
+        <w:t xml:space="preserve"> on the Arduino development environment after running the program to see what these values are.</w:t>
+      </w:r>
+    </w:p>
+    <w:p>
+      <w:r>
+        <w:t xml:space="preserve">The particular unit used in the </w:t>
+      </w:r>
+      <w:r>
         <w:t xml:space="preserve">first </w:t>
       </w:r>
       <w:r>
-        <w:t>developed a</w:t>
-      </w:r>
-      <w:r>
-        <w:t xml:space="preserve"> </w:t>
+        <w:t>prototype had a fairly long time constant, so that operating the unit with a threshold halfway between the bright and dark value produced a latency of around 1-2ms for an LED-on event and of about 18-35ms for an LED-off event.  This value depends on the ambient brightness and the difference between bright and dark levels for the photodiode.</w:t>
+      </w:r>
+      <w:r>
+        <w:t xml:space="preserve">  When operating with a threshold that is 1/10</w:t>
+      </w:r>
+      <w:r>
+        <w:rPr>
+          <w:vertAlign w:val="superscript"/>
+        </w:rPr>
+        <w:t>th</w:t>
+      </w:r>
+      <w:r>
+        <w:t xml:space="preserve"> of the way from the off value to the on value, the </w:t>
+      </w:r>
+      <w:r>
+        <w:t xml:space="preserve">on latency </w:t>
+      </w:r>
+      <w:r>
+        <w:t xml:space="preserve">was </w:t>
+      </w:r>
+      <w:r>
+        <w:t>0.4ms</w:t>
+      </w:r>
+      <w:r>
+        <w:t xml:space="preserve"> and the off latency </w:t>
+      </w:r>
+      <w:r>
+        <w:t xml:space="preserve">1.8ms for a fairly bright ambient; they </w:t>
+      </w:r>
+      <w:r>
+        <w:t xml:space="preserve">were </w:t>
+      </w:r>
+      <w:r>
+        <w:t>0.5ms and 6ms for a dark ambient</w:t>
+      </w:r>
+      <w:r>
+        <w:t>.</w:t>
+      </w:r>
+      <w:r>
+        <w:t xml:space="preserve">  When operating with a threshold that is 1/20</w:t>
+      </w:r>
+      <w:r>
+        <w:rPr>
+          <w:vertAlign w:val="superscript"/>
+        </w:rPr>
+        <w:t>th</w:t>
+      </w:r>
+      <w:r>
+        <w:t xml:space="preserve"> of the way from on to off, </w:t>
+      </w:r>
+      <w:r>
+        <w:t xml:space="preserve">the latencies </w:t>
+      </w:r>
+      <w:r>
+        <w:t xml:space="preserve">were </w:t>
+      </w:r>
+      <w:r>
+        <w:t>0.4ms and 3ms for a dark ambient; 0.28 and 0.7ms for a bright ambient.</w:t>
+      </w:r>
+      <w:r>
+        <w:t xml:space="preserve">  All of these values include a 0.14ms loop delay (how long it takes for the Arduino to read the analog value and go once</w:t>
+      </w:r>
+      <w:r>
+        <w:t xml:space="preserve"> more through its loop function).</w:t>
+      </w:r>
+    </w:p>
+    <w:p>
+      <w:r>
+        <w:t>The algorithm used for latency testing uses the 1/20</w:t>
+      </w:r>
+      <w:r>
+        <w:rPr>
+          <w:vertAlign w:val="superscript"/>
+        </w:rPr>
+        <w:t>th</w:t>
+      </w:r>
+      <w:r>
+        <w:t xml:space="preserve"> of the full-scale threshold so that the photodiode latency will be a small fraction of the total system latency.</w:t>
+      </w:r>
+      <w:r>
+        <w:t xml:space="preserve">  </w:t>
       </w:r>
       <w:r>
         <w:rPr>
           <w:b/>
-          <w:i/>
-        </w:rPr>
-        <w:t>motion_onset_test</w:t>
+        </w:rPr>
+        <w:t>Note:</w:t>
+      </w:r>
+      <w:r>
+        <w:t xml:space="preserve"> This photosensor should not be used for the brightness-ramp testing due to variable delays depending on the brightness levels being used and the speed of brightness change.  For the on/off testing with large brightness changes and </w:t>
+      </w:r>
+      <w:r>
+        <w:t>sensitive thresholds, it is fine.</w:t>
+      </w:r>
+    </w:p>
+    <w:p>
+      <w:pPr>
+        <w:pStyle w:val="Heading2"/>
+      </w:pPr>
+      <w:r>
+        <w:t xml:space="preserve">Appendix </w:t>
+      </w:r>
+      <w:r>
+        <w:t>B</w:t>
+      </w:r>
+      <w:r>
+        <w:t>: End-to-end latency testing</w:t>
+      </w:r>
+      <w:r>
+        <w:t xml:space="preserve"> of motion_onset_test</w:t>
+      </w:r>
+    </w:p>
+    <w:p>
+      <w:r>
+        <w:t>We tested</w:t>
+      </w:r>
+      <w:r>
+        <w:t xml:space="preserve"> version 1.0.0 on</w:t>
+      </w:r>
+      <w:r>
+        <w:t xml:space="preserve"> the prototype by holding the </w:t>
+      </w:r>
+      <w:r>
+        <w:t>alternate</w:t>
+      </w:r>
+      <w:r>
+        <w:t xml:space="preserve"> photosensor</w:t>
+      </w:r>
+      <w:r>
+        <w:t xml:space="preserve"> and the system board together in one hand and rapidly moving the entire unit so that the photosensor was moving out from behind an occluder and viewing a light.  When moving as suddenly as possible by hand, latencies of as low as 1ms were observed.  Latencies of as low as 2ms were observed when moving towards darker </w:t>
+      </w:r>
+      <w:r>
+        <w:lastRenderedPageBreak/>
+        <w:t>regions.</w:t>
+      </w:r>
+      <w:r>
+        <w:t xml:space="preserve">  As expected from by-hand testing, the measurements were </w:t>
+      </w:r>
+      <w:r>
+        <w:t xml:space="preserve">variable and were </w:t>
+      </w:r>
+      <w:r>
+        <w:t>sometimes much larger (as much as 30ms).</w:t>
+      </w:r>
+    </w:p>
+    <w:p>
+      <w:r>
+        <w:t>Adhesive putty was used to attach the photo sensor to the body of the unit and the unit was placed on a table top near the edge of an overhang that blocked the light.  It was repeatedly tapped sharply with a fingernail to move it into the darkness, resulting in reliably low measurements (2.8ms, 3.1ms, 1.7ms, 2.4ms, 3.7ms).</w:t>
+      </w:r>
+      <w:r>
+        <w:t xml:space="preserve">  The variability in the measurements may still be attributable to variations in initial starting position and strength of tap.</w:t>
+      </w:r>
+    </w:p>
+    <w:p>
+      <w:r>
+        <w:t>When holding the unit and rotating it so that the photo sensor went into and out of the light, slightly higher latencies (3-6ms) were observed, probably due to the rotational inertial of the hand/Ardiuno/cord system being higher relative to muscle strength</w:t>
+      </w:r>
+      <w:r>
+        <w:t xml:space="preserve"> than the translational inertia.</w:t>
+      </w:r>
+    </w:p>
+    <w:p>
+      <w:r>
+        <w:t>With the system sitting above the photosensor between it and the light, when we tapped the system slightly so that the amount of shading increased a bit, we saw the following latencies (ms): 23, 20, 16, 14, 23, 11, 17, 11, 12, 6 (for varying-strength taps).  For a series of strong taps with the unit positioned to partly shadow the sensor (ms): 8.5, 9.4, 8.4, 6.9, 8.8, 7.9, 8.3.</w:t>
+      </w:r>
+    </w:p>
+    <w:p>
+      <w:r>
+        <w:t>Switching the photosensor threshold from 5 down to 3</w:t>
+      </w:r>
+      <w:r>
+        <w:t xml:space="preserve"> (version 2.1.0 of the software)</w:t>
+      </w:r>
+      <w:r>
+        <w:t xml:space="preserve"> produced latencies </w:t>
+      </w:r>
+      <w:r>
+        <w:t xml:space="preserve">in the unit positioned to partly shadow the sensor </w:t>
+      </w:r>
+      <w:r>
+        <w:t>of (ms): 6.8, 6.2, 8.3, 7.3, 6.9, 6.9.</w:t>
+      </w:r>
+      <w:r>
+        <w:t xml:space="preserve">  For the fingernail-tap into the darkness under an overhang test, the latencies were (ms): 1.0, 1.0, 1.2, 1.2, 1.1, 1.1, 0.9, 1.3, 0.8, 0.8.</w:t>
+      </w:r>
+    </w:p>
+    <w:p>
+      <w:pPr>
+        <w:pStyle w:val="Heading2"/>
+      </w:pPr>
+      <w:r>
+        <w:t>Appendix C</w:t>
+      </w:r>
+      <w:r>
+        <w:t>: End-to-end latency testing of motion_turnaround_test</w:t>
+      </w:r>
+    </w:p>
+    <w:p>
+      <w:r>
+        <w:t xml:space="preserve">We tested </w:t>
+      </w:r>
+      <w:r>
+        <w:t xml:space="preserve">version 1.0.0 of this program on </w:t>
+      </w:r>
+      <w:r>
+        <w:t xml:space="preserve">the prototype by rigidly attaching the </w:t>
+      </w:r>
+      <w:r>
+        <w:t xml:space="preserve">alternate </w:t>
+      </w:r>
+      <w:r>
+        <w:t>photosensor to the inertial unit and rotating back and forth such the photosensor faced towards and away from a bright window.</w:t>
+      </w:r>
+    </w:p>
+    <w:p>
+      <w:r>
+        <w:t>Over 50 measurements, the minimum latency was 496 microseconds and the maximum was 504.  This latency is half of the sampling rate of the inertial sensors, and is probably close to the iteration speed of the loop that is doing the testing.</w:t>
+      </w:r>
+      <w:r>
+        <w:t xml:space="preserve">  The same results were obtained when rotating around the X and Y axis of the unit.</w:t>
+      </w:r>
+    </w:p>
+    <w:p>
+      <w:pPr>
+        <w:pStyle w:val="Heading2"/>
+      </w:pPr>
+      <w:r>
+        <w:t>Appendix D</w:t>
+      </w:r>
+      <w:r>
+        <w:t>: Phototransistor latency testing</w:t>
+      </w:r>
+    </w:p>
+    <w:p>
+      <w:r>
+        <w:t xml:space="preserve">To test this latency for the particular photosensor you are using, a </w:t>
+      </w:r>
+      <w:r>
+        <w:rPr>
+          <w:i/>
+        </w:rPr>
+        <w:t>Photosensor</w:t>
+      </w:r>
+      <w:r>
+        <w:rPr>
+          <w:i/>
+        </w:rPr>
+        <w:t>_latency_test.ino</w:t>
+      </w:r>
+      <w:r>
+        <w:t xml:space="preserve"> program has been developed.  To use this program, point the photosensor at the LED on the Arduino board and then run the program.  Open </w:t>
       </w:r>
       <w:r>
         <w:rPr>
           <w:b/>
           <w:i/>
         </w:rPr>
-        <w:t xml:space="preserve">.ino </w:t>
-      </w:r>
-      <w:r>
-        <w:t>program to be downloaded and run on the prototype system.  This program waits for a period of no motion of the inertial measurement unit followed by a sudden motion (acceleration and/or rotation).  It then looks for a change in brightness in the photodetector signal and reports the duration in microseconds between the onset of motion and the change of brightness.</w:t>
-      </w:r>
-    </w:p>
-    <w:p>
-      <w:r>
-        <w:t xml:space="preserve">To </w:t>
-      </w:r>
-      <w:r>
-        <w:t>see</w:t>
-      </w:r>
-      <w:r>
-        <w:t xml:space="preserve"> the output from the program</w:t>
-      </w:r>
-      <w:r>
-        <w:t xml:space="preserve">, open </w:t>
-      </w:r>
-      <w:r>
-        <w:rPr>
-          <w:i/>
-        </w:rPr>
         <w:t>Tools/Serial Monitor</w:t>
       </w:r>
       <w:r>
-        <w:t>.  It should print a version number and give instructions.  Rigidly attach the photosensor near a fixed location on the display screen or HMD.  Rigidly attach the inertial measurement system (the body of the Arduino along with its shield) to the tracking device or mouse.  Hold the tracking unit still and then move it suddenly in a way that will cause the part of the image in front of the photosensor to change its brightness dramatically in response to the motion.  The program will report the number of microseconds between the detection of motion and the detection of a change it brightness.  You probably want a situation where you can repeatedly rotate or move back and forth and have the brightness transition, so that you can get a number of measurements.</w:t>
-      </w:r>
-    </w:p>
-    <w:p>
-      <w:r>
-        <w:t>When the program runs, it first makes sure that the inertial measurement unit is held still for half a second; during the time it is waiting for the unit to become still, the LED will flash rapidly, looking like it is dim.</w:t>
-      </w:r>
-    </w:p>
-    <w:p>
-      <w:r>
-        <w:t>Once it has settled, it waits for a sudden motion.  While it is waiting for this, the LED will be bright.</w:t>
-      </w:r>
-    </w:p>
-    <w:p>
-      <w:r>
-        <w:t>As soon as it detects the motion, the LED goes off while it waits for the brightness to change.  If the brightness does not change for a second, it times out and goes back to looking for the unit to be held still.  If it does detect a change, it reports the latency between the motion and the change in brightness and goes back for waiting for the unit to be held still.</w:t>
-      </w:r>
-    </w:p>
-    <w:p>
-      <w:r>
-        <w:t>Every 16 measurements, the program computes the average latency in microseconds for the previous 8 odd measurements, and also for the previous 8 even measurements (to support modes where there is an on/off or back/forth test being done).  Timeouts are ignored when computing this average.</w:t>
+        <w:t xml:space="preserve"> on the Arduino development environment after running the program to see what these values are.</w:t>
+      </w:r>
+    </w:p>
+    <w:p>
+      <w:r>
+        <w:t xml:space="preserve">The phototransistor was tested </w:t>
+      </w:r>
+      <w:r>
+        <w:t>with</w:t>
+      </w:r>
+      <w:r>
+        <w:t xml:space="preserve"> a 10kΩ resistor as R</w:t>
+      </w:r>
+      <w:r>
+        <w:rPr>
+          <w:vertAlign w:val="subscript"/>
+        </w:rPr>
+        <w:t>L</w:t>
+      </w:r>
+      <w:r>
+        <w:t>.</w:t>
+      </w:r>
+    </w:p>
+    <w:p>
+      <w:pPr>
+        <w:pStyle w:val="Heading3"/>
+      </w:pPr>
+      <w:r>
+        <w:lastRenderedPageBreak/>
+        <w:t>Latency tester</w:t>
+      </w:r>
+    </w:p>
+    <w:p>
+      <w:r>
+        <w:t xml:space="preserve">Using the </w:t>
+      </w:r>
+      <w:r>
+        <w:rPr>
+          <w:i/>
+        </w:rPr>
+        <w:t>Photosensor_latency_test</w:t>
+      </w:r>
+      <w:r>
+        <w:t xml:space="preserve"> program with on and off thresholds both set at halfway between the brightest and darkest value, we find the on delay to be 280-390 microseconds (0.3ms) and the off delay to be around 400 microseconds (0.4ms).</w:t>
+      </w:r>
+    </w:p>
+    <w:p>
+      <w:pPr>
+        <w:pStyle w:val="Heading3"/>
+      </w:pPr>
+      <w:r>
+        <w:t>Screen observations</w:t>
+      </w:r>
+    </w:p>
+    <w:p>
+      <w:r>
+        <w:t>Observations made using an oscilloscope</w:t>
+      </w:r>
+      <w:r>
+        <w:t>, placing the scope probe across V</w:t>
+      </w:r>
+      <w:r>
+        <w:rPr>
+          <w:vertAlign w:val="subscript"/>
+        </w:rPr>
+        <w:t>OUT</w:t>
+      </w:r>
+      <w:r>
+        <w:t xml:space="preserve"> and GND with the circuit attached to the Arduino, which was operating the </w:t>
+      </w:r>
+      <w:r>
+        <w:rPr>
+          <w:i/>
+        </w:rPr>
+        <w:t>print_photosensor</w:t>
+      </w:r>
+      <w:r>
+        <w:t xml:space="preserve"> program to indicate the levels it was reading.</w:t>
+      </w:r>
+      <w:r>
+        <w:t xml:space="preserve">  The response time was fast enough to capture changes in display brightness that happened over less than 2 milliseconds (details below), indicating a response time under 2ms.</w:t>
+      </w:r>
+      <w:r>
+        <w:t xml:space="preserve">  This is consistent with the results above, which indicate that the voltage is passing the halfway mark in under half a millisecond.</w:t>
       </w:r>
     </w:p>
     <w:p>
@@ -602,569 +1829,157 @@
         <w:rPr>
           <w:b/>
         </w:rPr>
-        <w:t>Tweaks:</w:t>
-      </w:r>
-      <w:r>
-        <w:t xml:space="preserve"> The motion and brightness thresholds are stored as constants in the program, with names </w:t>
-      </w:r>
-      <w:r>
-        <w:rPr>
-          <w:i/>
-        </w:rPr>
-        <w:t>GYRO_THRESHOLD</w:t>
-      </w:r>
-      <w:r>
-        <w:t xml:space="preserve">, </w:t>
-      </w:r>
-      <w:r>
-        <w:rPr>
-          <w:i/>
-        </w:rPr>
-        <w:t>ACCEL_CHANGE_THRESHOLD</w:t>
-      </w:r>
-      <w:r>
-        <w:t xml:space="preserve">, and </w:t>
-      </w:r>
-      <w:r>
-        <w:rPr>
-          <w:i/>
-        </w:rPr>
-        <w:t>BRIGHTNESS_CHANGE_THRESHOLD</w:t>
-      </w:r>
-      <w:r>
-        <w:t>.  You can adjust these as needed to provide additional sensitivity (or more robustness in the presence of noise) and then re-run the program.</w:t>
-      </w:r>
-      <w:r>
-        <w:t xml:space="preserve">  The number of delays to wait before averaging is stored in </w:t>
-      </w:r>
-      <w:r>
-        <w:rPr>
-          <w:i/>
-        </w:rPr>
-        <w:t>NUM_DELAYS</w:t>
-      </w:r>
-      <w:r>
-        <w:t xml:space="preserve"> and should be twice as many as will be averaged, since there is a separate even and odd measurement.</w:t>
-      </w:r>
-    </w:p>
-    <w:p>
-      <w:pPr>
-        <w:pStyle w:val="Heading3"/>
-      </w:pPr>
+        <w:t>External display:</w:t>
+      </w:r>
+      <w:r>
+        <w:t xml:space="preserve"> With the phototransistor</w:t>
+      </w:r>
+      <w:r>
+        <w:t xml:space="preserve"> attached to an LCD </w:t>
+      </w:r>
+      <w:r>
+        <w:t>display operating at 60Hz</w:t>
+      </w:r>
+      <w:r>
+        <w:t xml:space="preserve"> using adhesive putty looking</w:t>
+      </w:r>
+      <w:r>
+        <w:t xml:space="preserve"> at the display turned off, the Arduino reported values between 6 and 7, and the scope showed around 0.1V.  When looking at a dark patch (black send to the display) with the display on, values ranged from 5 to 39</w:t>
+      </w:r>
+      <w:r>
+        <w:t xml:space="preserve"> and the scope showed an exponential-approach </w:t>
+      </w:r>
+      <w:r>
+        <w:t>square-wave</w:t>
+      </w:r>
+      <w:r>
+        <w:t xml:space="preserve"> from 0.1-0.4V</w:t>
+      </w:r>
+      <w:r>
+        <w:t>. When looking</w:t>
+      </w:r>
+      <w:r>
+        <w:t xml:space="preserve"> at a bright-white patch of an LCD display with room lights off, the Arduino was reporting values between </w:t>
+      </w:r>
+      <w:r>
+        <w:t>56</w:t>
+      </w:r>
+      <w:r>
+        <w:t xml:space="preserve"> and </w:t>
+      </w:r>
+      <w:r>
+        <w:t>135</w:t>
+      </w:r>
+      <w:r>
+        <w:t xml:space="preserve">.  The oscilloscope showed </w:t>
+      </w:r>
+      <w:r>
+        <w:t>from 0.4</w:t>
+      </w:r>
+      <w:r>
+        <w:t>-</w:t>
+      </w:r>
+      <w:r>
+        <w:t>0</w:t>
+      </w:r>
+      <w:r>
+        <w:t>.8V.</w:t>
+      </w:r>
+    </w:p>
+    <w:p>
+      <w:r>
+        <w:t>In the two cases with the display turned on, the oscilloscope showed a</w:t>
+      </w:r>
+      <w:r>
+        <w:t>n exponential approach to a higher value that lasted about 3ms, followed by an exponential decay back down towards a lower value that took about 1.8ms.</w:t>
+      </w:r>
+      <w:r>
+        <w:t xml:space="preserve">  This is consistent with the display using an illuminator that cycles on and off at about 500 Hz.</w:t>
+      </w:r>
+    </w:p>
+    <w:p>
+      <w:pPr>
+        <w:rPr>
+          <w:b/>
+        </w:rPr>
+      </w:pPr>
+      <w:r>
+        <w:t>When the brightness changes on the display, there is an envelope of brightness that goes exponentially from the first brightness level to the second, with a time constant of around 10ms.  This is consistent with a display response time of around 10ms.</w:t>
+      </w:r>
+    </w:p>
+    <w:p>
+      <w:r>
+        <w:rPr>
+          <w:b/>
+        </w:rPr>
+        <w:t>Laptop display:</w:t>
+      </w:r>
+      <w:r>
+        <w:t xml:space="preserve"> With the phototransistor pointed at a bright patch on the laptop display (</w:t>
+      </w:r>
+      <w:r>
+        <w:t>also operating at 60Hz), the Ardui</w:t>
+      </w:r>
+      <w:r>
+        <w:t>no reported a steady value of 18</w:t>
+      </w:r>
+      <w:r>
+        <w:t xml:space="preserve">0 and the </w:t>
+      </w:r>
+      <w:r>
+        <w:t>oscilloscope showed a steady 0</w:t>
+      </w:r>
+      <w:r>
+        <w:t>.9</w:t>
+      </w:r>
+      <w:r>
+        <w:t>V.</w:t>
+      </w:r>
+      <w:r>
+        <w:t xml:space="preserve">  When toggling the brightness on the screen from full black to full bright, the oscilloscope shows an exponential approach to the bright value or dark value with a time constant of approximately 10ms.</w:t>
+      </w:r>
+      <w:r>
+        <w:t xml:space="preserve">  This is consistent with a display response time of around 10ms.</w:t>
+      </w:r>
+    </w:p>
+    <w:p>
+      <w:pPr>
+        <w:pStyle w:val="Heading2"/>
+      </w:pPr>
+      <w:r>
+        <w:t>Appendix E: End-to-end latency testing of motion_turnaround_test</w:t>
+      </w:r>
+    </w:p>
+    <w:p>
+      <w:r>
+        <w:t xml:space="preserve">We tested version 1.1.0 of this program on the prototype by rigidly attaching the phototransistor to the inertial unit and rotating back and forth such the photosensor faced towards and away from a </w:t>
+      </w:r>
+      <w:r>
+        <w:t>bright patch on the screen (and onto the black laptop bevel).</w:t>
+      </w:r>
+    </w:p>
+    <w:p>
+      <w:r>
+        <w:t>Over 50 measurements, the minimum latency was 496 microseconds and the maximum was 504.  This latency is half of the sampling rate of the inertial sensors, and is probably close to the iteration speed of the loop that is doing the testing.  The same results were obtained when rotating around the X and Y axis of the unit.</w:t>
+      </w:r>
+    </w:p>
+    <w:p>
       <w:r>
         <w:lastRenderedPageBreak/>
-        <w:t>Motion turn-around test</w:t>
-      </w:r>
-      <w:r>
-        <w:t xml:space="preserve"> (superior)</w:t>
-      </w:r>
-    </w:p>
-    <w:p>
-      <w:r>
-        <w:t xml:space="preserve">Sensics next developed a </w:t>
-      </w:r>
-      <w:r>
-        <w:rPr>
-          <w:b/>
-          <w:i/>
-        </w:rPr>
-        <w:t xml:space="preserve">motion_turnaround_test.ino </w:t>
-      </w:r>
-      <w:r>
-        <w:t>program to be downloaded and run on the prototype system.  This program expects periodic rotation around one axis, where there is a brightness change correlated to motion such that the brightest image is present at the end of rotation in one direction and the darkest image is present at the end of rotation in the other.</w:t>
-      </w:r>
-    </w:p>
-    <w:p>
-      <w:r>
-        <w:t xml:space="preserve">To see the output from the program, open </w:t>
-      </w:r>
-      <w:r>
-        <w:rPr>
-          <w:i/>
-        </w:rPr>
-        <w:t>Tools/Serial Monitor</w:t>
-      </w:r>
-      <w:r>
-        <w:t>.  It should print a version</w:t>
-      </w:r>
-      <w:r>
-        <w:t xml:space="preserve"> number and give instructions.</w:t>
-      </w:r>
-    </w:p>
-    <w:p>
-      <w:r>
-        <w:t xml:space="preserve">To test latency, rigidly attach the Arduino base to the HMD whose latency is to be tested.  Then rigidly attach the photosensor so that it is looking at an image that will get brighter as the HMD is rotated in one direction and darker as the HMD is rotated in the other direction.  The image needs to continue getting dark and brighter over the whole range of rotation.  The photodiode has a wide field of view, so it </w:t>
-      </w:r>
-      <w:r>
-        <w:t>will probably</w:t>
-      </w:r>
-      <w:r>
-        <w:t xml:space="preserve"> integrate </w:t>
-      </w:r>
-      <w:r>
-        <w:t xml:space="preserve">brightness </w:t>
-      </w:r>
-      <w:r>
-        <w:t>over the whole scene.</w:t>
-      </w:r>
-    </w:p>
-    <w:p>
-      <w:r>
-        <w:t>Smoothly but rapid</w:t>
-      </w:r>
-      <w:r>
-        <w:t xml:space="preserve">ly rotate the HMD repeatedly </w:t>
-      </w:r>
-      <w:r>
-        <w:t>from darker to lighter</w:t>
-      </w:r>
-      <w:r>
-        <w:t xml:space="preserve"> and back again</w:t>
-      </w:r>
-      <w:r>
-        <w:t xml:space="preserve">.  The program records the time when the axis (whichever is rotating the most) switches direction and then records the time when the photosensor’s value reaches its extreme value (maximum or minimum). It computes the latency in </w:t>
-      </w:r>
-      <w:r>
-        <w:t>microseconds</w:t>
-      </w:r>
-      <w:r>
-        <w:t xml:space="preserve"> between these two times and reports it</w:t>
-      </w:r>
-      <w:r>
-        <w:t xml:space="preserve"> (this report will not be accurate to more than 1ms)</w:t>
-      </w:r>
-      <w:r>
-        <w:t xml:space="preserve">.  It running statistics for the </w:t>
-      </w:r>
-      <w:r>
-        <w:t xml:space="preserve">latencies </w:t>
-      </w:r>
-      <w:r>
-        <w:t xml:space="preserve">and reports the min, max, and mean </w:t>
-      </w:r>
-      <w:r>
-        <w:t>when the HMD is held still for two seconds</w:t>
-      </w:r>
-      <w:r>
-        <w:t>.</w:t>
-      </w:r>
-    </w:p>
-    <w:p>
-      <w:r>
-        <w:t xml:space="preserve">When the HMD is held still for more than </w:t>
-      </w:r>
-      <w:r>
-        <w:t>two seconds</w:t>
-      </w:r>
-      <w:r>
-        <w:t>, it resets its statistics.</w:t>
-      </w:r>
-      <w:r>
-        <w:t xml:space="preserve">  When its rotation is started again, it re</w:t>
-      </w:r>
-      <w:r>
-        <w:t xml:space="preserve">-estimates </w:t>
-      </w:r>
-      <w:r>
-        <w:t>which axis it will use.</w:t>
-      </w:r>
-      <w:r>
-        <w:t xml:space="preserve">  This lets you test the response</w:t>
-      </w:r>
-      <w:r>
-        <w:t xml:space="preserve"> for different orientation axes to see if the latency differs.  Remember that the brightness needs to vary monotonically as you rotate around </w:t>
-      </w:r>
-      <w:r>
-        <w:t>each</w:t>
-      </w:r>
-      <w:r>
-        <w:t xml:space="preserve"> axis that you want to test.</w:t>
-      </w:r>
-    </w:p>
-    <w:p>
-      <w:pPr>
-        <w:pStyle w:val="Heading3"/>
-      </w:pPr>
-      <w:r>
-        <w:t>Notes</w:t>
-      </w:r>
-    </w:p>
-    <w:p>
-      <w:r>
-        <w:t>The Arduino is programmed in a language called “Sketch”, which is converted into C/C++ code and then sent to the board.</w:t>
-      </w:r>
-      <w:r>
-        <w:t xml:space="preserve">  When you compile and upload a program to the unit, it will continue to run that program even if the reset button is pushed or the USB power is removed and restored.</w:t>
-      </w:r>
-      <w:r>
-        <w:t xml:space="preserve">  The </w:t>
-      </w:r>
-      <w:r>
-        <w:t>Sensics app</w:t>
-      </w:r>
-      <w:r>
-        <w:t>s</w:t>
-      </w:r>
-      <w:r>
-        <w:t xml:space="preserve"> </w:t>
-      </w:r>
-      <w:r>
-        <w:t xml:space="preserve">fill </w:t>
-      </w:r>
-      <w:r>
-        <w:t xml:space="preserve">in the </w:t>
-      </w:r>
-      <w:r>
-        <w:rPr>
-          <w:i/>
-        </w:rPr>
-        <w:t>setup()</w:t>
-      </w:r>
-      <w:r>
-        <w:t xml:space="preserve"> and </w:t>
-      </w:r>
-      <w:r>
-        <w:rPr>
-          <w:i/>
-        </w:rPr>
-        <w:t>loop()</w:t>
-      </w:r>
-      <w:r>
-        <w:t xml:space="preserve"> functions with the </w:t>
-      </w:r>
-      <w:r>
-        <w:t xml:space="preserve">Sketch </w:t>
-      </w:r>
-      <w:r>
-        <w:t>code to be run at boot time and repeatedly.  Any variables that need to persist between loop runs must be declared static.</w:t>
-      </w:r>
-    </w:p>
-    <w:p>
-      <w:r>
-        <w:t>The LED pin (pin 13) on the board is also used by the SPI communication protocol, so it is not available to be used for signaling when SPI communication is being used (to communicate to the gyro/accelerometer shield.</w:t>
-      </w:r>
-    </w:p>
-    <w:p>
-      <w:r>
-        <w:t>The loop() function is called about every 500 microseconds for the above two programs, so the granularity of measurements is on the order of half a microsecond.</w:t>
-      </w:r>
-      <w:bookmarkStart w:id="0" w:name="_GoBack"/>
-      <w:bookmarkEnd w:id="0"/>
-    </w:p>
-    <w:p>
-      <w:pPr>
-        <w:pStyle w:val="Heading2"/>
-      </w:pPr>
-      <w:r>
-        <w:t>Client program</w:t>
-      </w:r>
-    </w:p>
-    <w:p>
-      <w:r>
-        <w:t>It is not necessary to run a separate client-side program to test the end-to-end latency of an application.  The Arduino serial monitor can be used to report this latency as described above.</w:t>
-      </w:r>
-    </w:p>
-    <w:p>
-      <w:r>
-        <w:lastRenderedPageBreak/>
-        <w:t xml:space="preserve">Sensics </w:t>
-      </w:r>
-      <w:r>
-        <w:t>has also developed</w:t>
-      </w:r>
-      <w:r>
-        <w:t xml:space="preserve"> </w:t>
-      </w:r>
-      <w:r>
-        <w:t xml:space="preserve">a </w:t>
-      </w:r>
-      <w:r>
-        <w:t xml:space="preserve">specialized client-side </w:t>
-      </w:r>
-      <w:r>
-        <w:t xml:space="preserve">program, named </w:t>
-      </w:r>
-      <w:r>
-        <w:rPr>
-          <w:i/>
-        </w:rPr>
-        <w:t>Latency_test</w:t>
-      </w:r>
-      <w:r>
-        <w:t xml:space="preserve">, </w:t>
-      </w:r>
-      <w:r>
-        <w:t>to test the latency of various subsystems.</w:t>
-      </w:r>
-      <w:r>
-        <w:t xml:space="preserve">  When it is run with the ‘-trackerRotate’ option, it will adjust the brightness based on the angle of rotation one axis of a VRPN tracker.  When used this way, you should first rotate the axis further than you will be using for the test itself, to set the maximum and minimum rotations such that the screen will not go completely dark or completely bright during the test.  Then place the photosensor so that it can see at least a portion of the latency-test window and oscillate the tracker back and forth around that axis.</w:t>
-      </w:r>
-    </w:p>
-    <w:p>
-      <w:r>
-        <w:t xml:space="preserve">The </w:t>
-      </w:r>
-      <w:r>
-        <w:rPr>
-          <w:i/>
-        </w:rPr>
-        <w:t>Latency_test</w:t>
-      </w:r>
-      <w:r>
-        <w:t xml:space="preserve"> program can also be used to measure the differential time to render a 2D mou</w:t>
-      </w:r>
-      <w:r>
-        <w:t xml:space="preserve">se cursor vs. a simple 3D scene, and (with the </w:t>
-      </w:r>
-      <w:r>
-        <w:rPr>
-          <w:i/>
-        </w:rPr>
-        <w:t>–numquads</w:t>
-      </w:r>
-      <w:r>
-        <w:t xml:space="preserve"> option) to </w:t>
-      </w:r>
-      <w:r>
-        <w:t>see the impact of polygon count (</w:t>
-      </w:r>
-      <w:r>
-        <w:t>frame rate</w:t>
-      </w:r>
-      <w:r>
-        <w:t>)</w:t>
-      </w:r>
-      <w:r>
-        <w:t xml:space="preserve"> on latency.</w:t>
-      </w:r>
-    </w:p>
-    <w:p>
-      <w:pPr>
-        <w:pStyle w:val="Heading2"/>
-      </w:pPr>
-      <w:r>
-        <w:t>Appendix A: Photosensor</w:t>
-      </w:r>
-      <w:r>
-        <w:t xml:space="preserve"> latency testing</w:t>
-      </w:r>
-    </w:p>
-    <w:p>
-      <w:r>
-        <w:t xml:space="preserve">There is a </w:t>
-      </w:r>
-      <w:r>
-        <w:t xml:space="preserve">time constant associated with the </w:t>
-      </w:r>
-      <w:r>
-        <w:t xml:space="preserve">photosensor </w:t>
-      </w:r>
-      <w:r>
-        <w:t xml:space="preserve">that depends on the R/C filter associated with the </w:t>
-      </w:r>
-      <w:r>
-        <w:t xml:space="preserve">detector.  To test this latency for the particular photosensor you are using, a </w:t>
-      </w:r>
-      <w:r>
-        <w:rPr>
-          <w:i/>
-        </w:rPr>
-        <w:t>Photodiode_latency_test.ino</w:t>
-      </w:r>
-      <w:r>
-        <w:t xml:space="preserve"> program has been developed.  To use this program, point the photosensor at the LED on the Arduino board and then run the program.  Open </w:t>
-      </w:r>
-      <w:r>
-        <w:rPr>
-          <w:b/>
-          <w:i/>
-        </w:rPr>
-        <w:t>Tools/Serial Monitor</w:t>
-      </w:r>
-      <w:r>
-        <w:t xml:space="preserve"> on the Arduino development environment after running the program to see what these values are.</w:t>
-      </w:r>
-      <w:r>
-        <w:t xml:space="preserve">  You can then set these values in the client program based on the output of the test.</w:t>
-      </w:r>
-    </w:p>
-    <w:p>
-      <w:r>
-        <w:t>The particular unit used in the prototype had a fairly long time constant, so that operating the unit with a threshold halfway between the bright and dark value produced a latency of around 1-2ms for an LED-on event and of about 18-35ms for an LED-off event.  This value depends on the ambient brightness and the difference between bright and dark levels for the photodiode.</w:t>
-      </w:r>
-      <w:r>
-        <w:t xml:space="preserve">  When operating with a threshold that is 1/10</w:t>
-      </w:r>
-      <w:r>
-        <w:rPr>
-          <w:vertAlign w:val="superscript"/>
-        </w:rPr>
-        <w:t>th</w:t>
-      </w:r>
-      <w:r>
-        <w:t xml:space="preserve"> of the way from the off value to the on value, the </w:t>
-      </w:r>
-      <w:r>
-        <w:t xml:space="preserve">on latency is </w:t>
-      </w:r>
-      <w:r>
-        <w:t>0.4ms</w:t>
-      </w:r>
-      <w:r>
-        <w:t xml:space="preserve"> and the off latency is </w:t>
-      </w:r>
-      <w:r>
-        <w:t>1.8ms for a fairly bright ambient; they are 0.5ms and 6ms for a dark ambient</w:t>
-      </w:r>
-      <w:r>
-        <w:t>.</w:t>
-      </w:r>
-      <w:r>
-        <w:t xml:space="preserve">  When operating with a threshold that is 1/20</w:t>
-      </w:r>
-      <w:r>
-        <w:rPr>
-          <w:vertAlign w:val="superscript"/>
-        </w:rPr>
-        <w:t>th</w:t>
-      </w:r>
-      <w:r>
-        <w:t xml:space="preserve"> of the way from on to off, </w:t>
-      </w:r>
-      <w:r>
-        <w:t>the latencies are 0.4ms and 3ms for a dark ambient; they are 0.28 and 0.7ms for a bright ambient.</w:t>
-      </w:r>
-      <w:r>
-        <w:t xml:space="preserve">  All of these values include a 0.14ms loop delay (how long it takes for the Arduino to read the analog value and go once</w:t>
-      </w:r>
-      <w:r>
-        <w:t xml:space="preserve"> more through its loop function).</w:t>
-      </w:r>
-    </w:p>
-    <w:p>
-      <w:r>
-        <w:t>The algorithm used for latency testing uses the 1/20</w:t>
-      </w:r>
-      <w:r>
-        <w:rPr>
-          <w:vertAlign w:val="superscript"/>
-        </w:rPr>
-        <w:t>th</w:t>
-      </w:r>
-      <w:r>
-        <w:t xml:space="preserve"> of the full-scale threshold so that the photodiode latency will be a small fraction of the total system latency.  It also includes parameters that can be set based on testing for a particular </w:t>
-      </w:r>
-      <w:r>
-        <w:t>photosensor</w:t>
-      </w:r>
-      <w:r>
-        <w:t>.</w:t>
-      </w:r>
-    </w:p>
-    <w:p>
-      <w:pPr>
-        <w:pStyle w:val="Heading2"/>
-      </w:pPr>
-      <w:r>
-        <w:t>Appendix B: End-to-end latency testing</w:t>
-      </w:r>
-      <w:r>
-        <w:t xml:space="preserve"> of motion_onset_test</w:t>
-      </w:r>
-    </w:p>
-    <w:p>
-      <w:r>
-        <w:t>We tested</w:t>
-      </w:r>
-      <w:r>
-        <w:t xml:space="preserve"> version 1.0.0 on</w:t>
-      </w:r>
-      <w:r>
-        <w:t xml:space="preserve"> the prototype by holding the photodiode and the system board together in one hand and rapidly moving the entire unit so that the photosensor was moving out from behind an occluder and viewing a light.  When moving as suddenly as possible by hand, latencies of as low as 1ms were observed.  Latencies of as low as 2ms were observed when moving towards darker regions.</w:t>
-      </w:r>
-      <w:r>
-        <w:t xml:space="preserve">  As expected from by-hand testing, the measurements were </w:t>
-      </w:r>
-      <w:r>
-        <w:t xml:space="preserve">variable and were </w:t>
-      </w:r>
-      <w:r>
-        <w:t>sometimes much larger (as much as 30ms).</w:t>
-      </w:r>
-    </w:p>
-    <w:p>
-      <w:r>
-        <w:lastRenderedPageBreak/>
-        <w:t>Adhesive putty was used to attach the photo sensor to the body of the unit and the unit was placed on a table top near the edge of an overhang that blocked the light.  It was repeatedly tapped sharply with a fingernail to move it into the darkness, resulting in reliably low measurements (2.8ms, 3.1ms, 1.7ms, 2.4ms, 3.7ms).</w:t>
-      </w:r>
-      <w:r>
-        <w:t xml:space="preserve">  The variability in the measurements may still be attributable to variations in initial starting position and strength of tap.</w:t>
-      </w:r>
-    </w:p>
-    <w:p>
-      <w:r>
-        <w:t>When holding the unit and rotating it so that the photo sensor went into and out of the light, slightly higher latencies (3-6ms) were observed, probably due to the rotational inertial of the hand/Ardiuno/cord system being higher relative to muscle strength</w:t>
-      </w:r>
-      <w:r>
-        <w:t xml:space="preserve"> than the translational inertia.</w:t>
-      </w:r>
-    </w:p>
-    <w:p>
-      <w:r>
-        <w:t>With the system sitting above the photosensor between it and the light, when we tapped the system slightly so that the amount of shading increased a bit, we saw the following latencies (ms): 23, 20, 16, 14, 23, 11, 17, 11, 12, 6 (for varying-strength taps).  For a series of strong taps with the unit positioned to partly shadow the sensor (ms): 8.5, 9.4, 8.4, 6.9, 8.8, 7.9, 8.3.</w:t>
-      </w:r>
-    </w:p>
-    <w:p>
-      <w:r>
-        <w:t>Switching the photosensor threshold from 5 down to 3</w:t>
-      </w:r>
-      <w:r>
-        <w:t xml:space="preserve"> (version 2.1.0 of the software)</w:t>
-      </w:r>
-      <w:r>
-        <w:t xml:space="preserve"> produced latencies </w:t>
-      </w:r>
-      <w:r>
-        <w:t xml:space="preserve">in the unit positioned to partly shadow the sensor </w:t>
-      </w:r>
-      <w:r>
-        <w:t>of (ms): 6.8, 6.2, 8.3, 7.3, 6.9, 6.9.</w:t>
-      </w:r>
-      <w:r>
-        <w:t xml:space="preserve">  For the fingernail-tap into the darkness under an overhang test, the latencies were (ms): 1.0, 1.0, 1.2, 1.2, 1.1, 1.1, 0.9, 1.3, 0.8, 0.8.</w:t>
-      </w:r>
-    </w:p>
-    <w:p>
-      <w:pPr>
-        <w:pStyle w:val="Heading2"/>
-      </w:pPr>
-      <w:r>
-        <w:t>Appendix C: End-to-end latency testing of motion_turnaround_test</w:t>
-      </w:r>
-    </w:p>
-    <w:p>
-      <w:r>
-        <w:t xml:space="preserve">We tested </w:t>
-      </w:r>
-      <w:r>
-        <w:t xml:space="preserve">version 1.0.0 of this program on </w:t>
-      </w:r>
-      <w:r>
-        <w:t>the prototype by rigidly attaching the photosensor to the inertial unit and rotating back and forth such the photosensor faced towards and away from a bright window.</w:t>
-      </w:r>
-    </w:p>
-    <w:p>
-      <w:r>
-        <w:t>Over 50 measurements, the minimum latency was 496 microseconds and the maximum was 504.  This latency is half of the sampling rate of the inertial sensors, and is probably close to the iteration speed of the loop that is doing the testing.</w:t>
-      </w:r>
-      <w:r>
-        <w:t xml:space="preserve">  The same results were obtained when rotating around the X and Y axis of the unit.</w:t>
+        <w:t>Sometimes the unit reports latencies of 4-6ms during these tests.</w:t>
+      </w:r>
+      <w:r>
+        <w:t xml:space="preserve">  Runs where this occurs should be discounted, but it is disconcerting because this might presumably also happen during an actual run.</w:t>
       </w:r>
     </w:p>
     <w:p/>
     <w:sectPr>
-      <w:headerReference w:type="default" r:id="rId17"/>
-      <w:footerReference w:type="default" r:id="rId18"/>
+      <w:headerReference w:type="even" r:id="rId18"/>
+      <w:headerReference w:type="default" r:id="rId19"/>
+      <w:footerReference w:type="even" r:id="rId20"/>
+      <w:footerReference w:type="default" r:id="rId21"/>
+      <w:headerReference w:type="first" r:id="rId22"/>
+      <w:footerReference w:type="first" r:id="rId23"/>
       <w:pgSz w:w="12240" w:h="15840"/>
       <w:pgMar w:top="1440" w:right="1440" w:bottom="1440" w:left="1440" w:header="720" w:footer="720" w:gutter="0"/>
       <w:cols w:space="720"/>
@@ -1200,6 +2015,16 @@
 </file>
 
 <file path=word/footer1.xml><?xml version="1.0" encoding="utf-8"?>
+<w:ftr xmlns:wpc="http://schemas.microsoft.com/office/word/2010/wordprocessingCanvas" xmlns:mc="http://schemas.openxmlformats.org/markup-compatibility/2006" xmlns:o="urn:schemas-microsoft-com:office:office" xmlns:r="http://schemas.openxmlformats.org/officeDocument/2006/relationships" xmlns:m="http://schemas.openxmlformats.org/officeDocument/2006/math" xmlns:v="urn:schemas-microsoft-com:vml" xmlns:wp14="http://schemas.microsoft.com/office/word/2010/wordprocessingDrawing" xmlns:wp="http://schemas.openxmlformats.org/drawingml/2006/wordprocessingDrawing" xmlns:w10="urn:schemas-microsoft-com:office:word" xmlns:w="http://schemas.openxmlformats.org/wordprocessingml/2006/main" xmlns:w14="http://schemas.microsoft.com/office/word/2010/wordml" xmlns:w15="http://schemas.microsoft.com/office/word/2012/wordml" xmlns:wpg="http://schemas.microsoft.com/office/word/2010/wordprocessingGroup" xmlns:wpi="http://schemas.microsoft.com/office/word/2010/wordprocessingInk" xmlns:wne="http://schemas.microsoft.com/office/word/2006/wordml" xmlns:wps="http://schemas.microsoft.com/office/word/2010/wordprocessingShape" mc:Ignorable="w14 w15 wp14">
+  <w:p>
+    <w:pPr>
+      <w:pStyle w:val="Footer"/>
+    </w:pPr>
+  </w:p>
+</w:ftr>
+</file>
+
+<file path=word/footer2.xml><?xml version="1.0" encoding="utf-8"?>
 <w:ftr xmlns:wpc="http://schemas.microsoft.com/office/word/2010/wordprocessingCanvas" xmlns:mc="http://schemas.openxmlformats.org/markup-compatibility/2006" xmlns:o="urn:schemas-microsoft-com:office:office" xmlns:r="http://schemas.openxmlformats.org/officeDocument/2006/relationships" xmlns:m="http://schemas.openxmlformats.org/officeDocument/2006/math" xmlns:v="urn:schemas-microsoft-com:vml" xmlns:wp14="http://schemas.microsoft.com/office/word/2010/wordprocessingDrawing" xmlns:wp="http://schemas.openxmlformats.org/drawingml/2006/wordprocessingDrawing" xmlns:w10="urn:schemas-microsoft-com:office:word" xmlns:w="http://schemas.openxmlformats.org/wordprocessingml/2006/main" xmlns:w14="http://schemas.microsoft.com/office/word/2010/wordml" xmlns:w15="http://schemas.microsoft.com/office/word/2012/wordml" xmlns:wpg="http://schemas.microsoft.com/office/word/2010/wordprocessingGroup" xmlns:wpi="http://schemas.microsoft.com/office/word/2010/wordprocessingInk" xmlns:wne="http://schemas.microsoft.com/office/word/2006/wordml" xmlns:wps="http://schemas.microsoft.com/office/word/2010/wordprocessingShape" mc:Ignorable="w14 w15 wp14">
   <w:sdt>
     <w:sdtPr>
@@ -1233,7 +2058,7 @@
           <w:rPr>
             <w:noProof/>
           </w:rPr>
-          <w:t>5</w:t>
+          <w:t>7</w:t>
         </w:r>
         <w:r>
           <w:rPr>
@@ -1252,6 +2077,16 @@
 </w:ftr>
 </file>
 
+<file path=word/footer3.xml><?xml version="1.0" encoding="utf-8"?>
+<w:ftr xmlns:wpc="http://schemas.microsoft.com/office/word/2010/wordprocessingCanvas" xmlns:mc="http://schemas.openxmlformats.org/markup-compatibility/2006" xmlns:o="urn:schemas-microsoft-com:office:office" xmlns:r="http://schemas.openxmlformats.org/officeDocument/2006/relationships" xmlns:m="http://schemas.openxmlformats.org/officeDocument/2006/math" xmlns:v="urn:schemas-microsoft-com:vml" xmlns:wp14="http://schemas.microsoft.com/office/word/2010/wordprocessingDrawing" xmlns:wp="http://schemas.openxmlformats.org/drawingml/2006/wordprocessingDrawing" xmlns:w10="urn:schemas-microsoft-com:office:word" xmlns:w="http://schemas.openxmlformats.org/wordprocessingml/2006/main" xmlns:w14="http://schemas.microsoft.com/office/word/2010/wordml" xmlns:w15="http://schemas.microsoft.com/office/word/2012/wordml" xmlns:wpg="http://schemas.microsoft.com/office/word/2010/wordprocessingGroup" xmlns:wpi="http://schemas.microsoft.com/office/word/2010/wordprocessingInk" xmlns:wne="http://schemas.microsoft.com/office/word/2006/wordml" xmlns:wps="http://schemas.microsoft.com/office/word/2010/wordprocessingShape" mc:Ignorable="w14 w15 wp14">
+  <w:p>
+    <w:pPr>
+      <w:pStyle w:val="Footer"/>
+    </w:pPr>
+  </w:p>
+</w:ftr>
+</file>
+
 <file path=word/footnotes.xml><?xml version="1.0" encoding="utf-8"?>
 <w:footnotes xmlns:wpc="http://schemas.microsoft.com/office/word/2010/wordprocessingCanvas" xmlns:mc="http://schemas.openxmlformats.org/markup-compatibility/2006" xmlns:o="urn:schemas-microsoft-com:office:office" xmlns:r="http://schemas.openxmlformats.org/officeDocument/2006/relationships" xmlns:m="http://schemas.openxmlformats.org/officeDocument/2006/math" xmlns:v="urn:schemas-microsoft-com:vml" xmlns:wp14="http://schemas.microsoft.com/office/word/2010/wordprocessingDrawing" xmlns:wp="http://schemas.openxmlformats.org/drawingml/2006/wordprocessingDrawing" xmlns:w10="urn:schemas-microsoft-com:office:word" xmlns:w="http://schemas.openxmlformats.org/wordprocessingml/2006/main" xmlns:w14="http://schemas.microsoft.com/office/word/2010/wordml" xmlns:w15="http://schemas.microsoft.com/office/word/2012/wordml" xmlns:wpg="http://schemas.microsoft.com/office/word/2010/wordprocessingGroup" xmlns:wpi="http://schemas.microsoft.com/office/word/2010/wordprocessingInk" xmlns:wne="http://schemas.microsoft.com/office/word/2006/wordml" xmlns:wps="http://schemas.microsoft.com/office/word/2010/wordprocessingShape" mc:Ignorable="w14 w15 wp14">
   <w:footnote w:type="separator" w:id="-1">
@@ -1283,9 +2118,21 @@
     <w:pPr>
       <w:pStyle w:val="Header"/>
     </w:pPr>
+  </w:p>
+</w:hdr>
+</file>
+
+<file path=word/header2.xml><?xml version="1.0" encoding="utf-8"?>
+<w:hdr xmlns:wpc="http://schemas.microsoft.com/office/word/2010/wordprocessingCanvas" xmlns:mc="http://schemas.openxmlformats.org/markup-compatibility/2006" xmlns:o="urn:schemas-microsoft-com:office:office" xmlns:r="http://schemas.openxmlformats.org/officeDocument/2006/relationships" xmlns:m="http://schemas.openxmlformats.org/officeDocument/2006/math" xmlns:v="urn:schemas-microsoft-com:vml" xmlns:wp14="http://schemas.microsoft.com/office/word/2010/wordprocessingDrawing" xmlns:wp="http://schemas.openxmlformats.org/drawingml/2006/wordprocessingDrawing" xmlns:w10="urn:schemas-microsoft-com:office:word" xmlns:w="http://schemas.openxmlformats.org/wordprocessingml/2006/main" xmlns:w14="http://schemas.microsoft.com/office/word/2010/wordml" xmlns:w15="http://schemas.microsoft.com/office/word/2012/wordml" xmlns:wpg="http://schemas.microsoft.com/office/word/2010/wordprocessingGroup" xmlns:wpi="http://schemas.microsoft.com/office/word/2010/wordprocessingInk" xmlns:wne="http://schemas.microsoft.com/office/word/2006/wordml" xmlns:wps="http://schemas.microsoft.com/office/word/2010/wordprocessingShape" mc:Ignorable="w14 w15 wp14">
+  <w:p>
+    <w:pPr>
+      <w:pStyle w:val="Header"/>
+    </w:pPr>
     <w:r>
-      <w:t>Version 4</w:t>
+      <w:t>Version 5</w:t>
     </w:r>
+    <w:bookmarkStart w:id="0" w:name="_GoBack"/>
+    <w:bookmarkEnd w:id="0"/>
     <w:r>
       <w:t>.0</w:t>
     </w:r>
@@ -1296,6 +2143,16 @@
       <w:tab/>
       <w:t>Russell M. Taylor II</w:t>
     </w:r>
+  </w:p>
+</w:hdr>
+</file>
+
+<file path=word/header3.xml><?xml version="1.0" encoding="utf-8"?>
+<w:hdr xmlns:wpc="http://schemas.microsoft.com/office/word/2010/wordprocessingCanvas" xmlns:mc="http://schemas.openxmlformats.org/markup-compatibility/2006" xmlns:o="urn:schemas-microsoft-com:office:office" xmlns:r="http://schemas.openxmlformats.org/officeDocument/2006/relationships" xmlns:m="http://schemas.openxmlformats.org/officeDocument/2006/math" xmlns:v="urn:schemas-microsoft-com:vml" xmlns:wp14="http://schemas.microsoft.com/office/word/2010/wordprocessingDrawing" xmlns:wp="http://schemas.openxmlformats.org/drawingml/2006/wordprocessingDrawing" xmlns:w10="urn:schemas-microsoft-com:office:word" xmlns:w="http://schemas.openxmlformats.org/wordprocessingml/2006/main" xmlns:w14="http://schemas.microsoft.com/office/word/2010/wordml" xmlns:w15="http://schemas.microsoft.com/office/word/2012/wordml" xmlns:wpg="http://schemas.microsoft.com/office/word/2010/wordprocessingGroup" xmlns:wpi="http://schemas.microsoft.com/office/word/2010/wordprocessingInk" xmlns:wne="http://schemas.microsoft.com/office/word/2006/wordml" xmlns:wps="http://schemas.microsoft.com/office/word/2010/wordprocessingShape" mc:Ignorable="w14 w15 wp14">
+  <w:p>
+    <w:pPr>
+      <w:pStyle w:val="Header"/>
+    </w:pPr>
   </w:p>
 </w:hdr>
 </file>

</xml_diff>

<commit_message>
Added testing procedure description to the manual.
</commit_message>
<xml_diff>
--- a/Latency_Hardware/Latency_Tester_Hardware.docx
+++ b/Latency_Hardware/Latency_Tester_Hardware.docx
@@ -452,7 +452,7 @@
             <v:path o:extrusionok="f" gradientshapeok="t" o:connecttype="rect"/>
             <o:lock v:ext="edit" aspectratio="t"/>
           </v:shapetype>
-          <v:shape id="_x0000_s1029" type="#_x0000_t75" style="position:absolute;margin-left:127.4pt;margin-top:-.7pt;width:60.3pt;height:60.3pt;z-index:251662336;mso-position-horizontal:right;mso-position-horizontal-relative:text;mso-position-vertical:absolute;mso-position-vertical-relative:text">
+          <v:shape id="_x0000_s1029" type="#_x0000_t75" style="position:absolute;margin-left:145.6pt;margin-top:-.7pt;width:60.3pt;height:60.3pt;z-index:251662336;mso-position-horizontal:right;mso-position-horizontal-relative:text;mso-position-vertical:absolute;mso-position-vertical-relative:text">
             <v:imagedata r:id="rId12" o:title="41ITbCjDvlL"/>
             <w10:wrap type="square"/>
           </v:shape>
@@ -927,8 +927,58 @@
     <w:p>
       <w:r>
         <w:rPr>
+          <w:noProof/>
+        </w:rPr>
+        <w:pict>
+          <v:shape id="_x0000_s1031" type="#_x0000_t75" style="position:absolute;margin-left:324.7pt;margin-top:0;width:213.55pt;height:283.95pt;z-index:251667456;mso-position-horizontal:right;mso-position-horizontal-relative:text;mso-position-vertical:absolute;mso-position-vertical-relative:text">
+            <v:imagedata r:id="rId18" o:title="4 - wqVnENK_opt"/>
+            <w10:wrap type="square"/>
+          </v:shape>
+        </w:pict>
+      </w:r>
+      <w:r>
+        <w:rPr>
           <w:b/>
         </w:rPr>
+        <w:t>Test procedure:</w:t>
+      </w:r>
+      <w:r>
+        <w:t xml:space="preserve"> There are some things to be careful of during the test procedure.  First, </w:t>
+      </w:r>
+      <w:r>
+        <w:rPr>
+          <w:b/>
+          <w:i/>
+        </w:rPr>
+        <w:t>check the wiring</w:t>
+      </w:r>
+      <w:r>
+        <w:t xml:space="preserve"> to make sure that it is routed such that it does not touch any surface that is moving relative to the head-mounted display.  If the HMD is sitting on a surface, the wires should be routed above the display.  This will keep them from being pulled and causing intermittent contact during motion.  The image to the right is an example; if the unit is to be moved by hand, then be sure not to tug on the wiring during motion.  The inertia of the wires themselves is not enough to cause problems.</w:t>
+      </w:r>
+      <w:r>
+        <w:t xml:space="preserve">  Second, </w:t>
+      </w:r>
+      <w:r>
+        <w:rPr>
+          <w:b/>
+          <w:i/>
+        </w:rPr>
+        <w:t>rotate as quickly as you can</w:t>
+      </w:r>
+      <w:r>
+        <w:t xml:space="preserve"> without risking the HMD or causing the tester to fly off.  Faster motion onset provides a tighter match between the inertial sensors’ motion detection and the tracker’s motion detection that drives the application to change its display.  This means that the measured latency should depend less on the relative speed of rotation between runs, providing tighter bounds on the estimated latency.</w:t>
+      </w:r>
+      <w:r>
+        <w:t xml:space="preserve">  One approach is to hold the HMD in both hands and rapidly move it from one orientation to another and back again, pausing for a fraction of a second at each end of travel.</w:t>
+      </w:r>
+      <w:bookmarkStart w:id="0" w:name="_GoBack"/>
+      <w:bookmarkEnd w:id="0"/>
+    </w:p>
+    <w:p>
+      <w:r>
+        <w:rPr>
+          <w:b/>
+        </w:rPr>
         <w:t>Tweaks:</w:t>
       </w:r>
       <w:r>
@@ -979,6 +1029,7 @@
         <w:pStyle w:val="Heading3"/>
       </w:pPr>
       <w:r>
+        <w:lastRenderedPageBreak/>
         <w:t>Motion turn-around test</w:t>
       </w:r>
     </w:p>
@@ -1072,170 +1123,170 @@
     </w:p>
     <w:p>
       <w:r>
+        <w:t>Smoothly but rapid</w:t>
+      </w:r>
+      <w:r>
+        <w:t xml:space="preserve">ly rotate the HMD repeatedly </w:t>
+      </w:r>
+      <w:r>
+        <w:t>from darker to lighter</w:t>
+      </w:r>
+      <w:r>
+        <w:t xml:space="preserve"> and back again</w:t>
+      </w:r>
+      <w:r>
+        <w:t xml:space="preserve">.  The program records the time when the axis (whichever is rotating the most) switches direction and then records the time when the photosensor’s value reaches its extreme value (maximum or minimum). It computes the latency in </w:t>
+      </w:r>
+      <w:r>
+        <w:t>microseconds</w:t>
+      </w:r>
+      <w:r>
+        <w:t xml:space="preserve"> between these two times and reports it</w:t>
+      </w:r>
+      <w:r>
+        <w:t xml:space="preserve"> (this report will not be accurate to more than 1ms)</w:t>
+      </w:r>
+      <w:r>
+        <w:t xml:space="preserve">.  It running statistics for the </w:t>
+      </w:r>
+      <w:r>
+        <w:t xml:space="preserve">latencies </w:t>
+      </w:r>
+      <w:r>
+        <w:t xml:space="preserve">and reports the min, max, and mean </w:t>
+      </w:r>
+      <w:r>
+        <w:t>when the HMD is held still for two seconds</w:t>
+      </w:r>
+      <w:r>
+        <w:t>.</w:t>
+      </w:r>
+    </w:p>
+    <w:p>
+      <w:r>
+        <w:t xml:space="preserve">When the HMD is held still for more than </w:t>
+      </w:r>
+      <w:r>
+        <w:t>two seconds</w:t>
+      </w:r>
+      <w:r>
+        <w:t>, it resets its statistics.</w:t>
+      </w:r>
+      <w:r>
+        <w:t xml:space="preserve">  When its rotation is started again, it re</w:t>
+      </w:r>
+      <w:r>
+        <w:t xml:space="preserve">-estimates </w:t>
+      </w:r>
+      <w:r>
+        <w:t>which axis it will use.</w:t>
+      </w:r>
+      <w:r>
+        <w:t xml:space="preserve">  This lets you test the response</w:t>
+      </w:r>
+      <w:r>
+        <w:t xml:space="preserve"> for different orientation axes to see if the latency differs.  Remember that the brightness needs to vary monotonically as you rotate around </w:t>
+      </w:r>
+      <w:r>
+        <w:t>each</w:t>
+      </w:r>
+      <w:r>
+        <w:t xml:space="preserve"> axis that you want to test.</w:t>
+      </w:r>
+    </w:p>
+    <w:p>
+      <w:pPr>
+        <w:pStyle w:val="Heading3"/>
+      </w:pPr>
+      <w:r>
+        <w:t>Notes</w:t>
+      </w:r>
+    </w:p>
+    <w:p>
+      <w:r>
+        <w:t>The Arduino is programmed in a language called “Sketch”, which is converted into C/C++ code and then sent to the board.</w:t>
+      </w:r>
+      <w:r>
+        <w:t xml:space="preserve">  When you compile and upload a program to the unit, it will continue to run that program even if the reset button is pushed or the USB power is removed and restored.</w:t>
+      </w:r>
+      <w:r>
+        <w:t xml:space="preserve">  The </w:t>
+      </w:r>
+      <w:r>
+        <w:t>Sensics app</w:t>
+      </w:r>
+      <w:r>
+        <w:t>s</w:t>
+      </w:r>
+      <w:r>
+        <w:t xml:space="preserve"> </w:t>
+      </w:r>
+      <w:r>
+        <w:t xml:space="preserve">fill </w:t>
+      </w:r>
+      <w:r>
+        <w:t xml:space="preserve">in the </w:t>
+      </w:r>
+      <w:r>
+        <w:rPr>
+          <w:i/>
+        </w:rPr>
+        <w:t>setup()</w:t>
+      </w:r>
+      <w:r>
+        <w:t xml:space="preserve"> and </w:t>
+      </w:r>
+      <w:r>
+        <w:rPr>
+          <w:i/>
+        </w:rPr>
+        <w:t>loop()</w:t>
+      </w:r>
+      <w:r>
+        <w:t xml:space="preserve"> functions with the </w:t>
+      </w:r>
+      <w:r>
+        <w:t xml:space="preserve">Sketch </w:t>
+      </w:r>
+      <w:r>
+        <w:t>code to be run at boot time and repeatedly.  Any variables that need to persist between loop runs must be declared static.</w:t>
+      </w:r>
+    </w:p>
+    <w:p>
+      <w:r>
         <w:lastRenderedPageBreak/>
-        <w:t>Smoothly but rapid</w:t>
-      </w:r>
-      <w:r>
-        <w:t xml:space="preserve">ly rotate the HMD repeatedly </w:t>
-      </w:r>
-      <w:r>
-        <w:t>from darker to lighter</w:t>
-      </w:r>
-      <w:r>
-        <w:t xml:space="preserve"> and back again</w:t>
-      </w:r>
-      <w:r>
-        <w:t xml:space="preserve">.  The program records the time when the axis (whichever is rotating the most) switches direction and then records the time when the photosensor’s value reaches its extreme value (maximum or minimum). It computes the latency in </w:t>
-      </w:r>
-      <w:r>
-        <w:t>microseconds</w:t>
-      </w:r>
-      <w:r>
-        <w:t xml:space="preserve"> between these two times and reports it</w:t>
-      </w:r>
-      <w:r>
-        <w:t xml:space="preserve"> (this report will not be accurate to more than 1ms)</w:t>
-      </w:r>
-      <w:r>
-        <w:t xml:space="preserve">.  It running statistics for the </w:t>
-      </w:r>
-      <w:r>
-        <w:t xml:space="preserve">latencies </w:t>
-      </w:r>
-      <w:r>
-        <w:t xml:space="preserve">and reports the min, max, and mean </w:t>
-      </w:r>
-      <w:r>
-        <w:t>when the HMD is held still for two seconds</w:t>
-      </w:r>
-      <w:r>
-        <w:t>.</w:t>
-      </w:r>
-    </w:p>
-    <w:p>
-      <w:r>
-        <w:t xml:space="preserve">When the HMD is held still for more than </w:t>
-      </w:r>
-      <w:r>
-        <w:t>two seconds</w:t>
-      </w:r>
-      <w:r>
-        <w:t>, it resets its statistics.</w:t>
-      </w:r>
-      <w:r>
-        <w:t xml:space="preserve">  When its rotation is started again, it re</w:t>
-      </w:r>
-      <w:r>
-        <w:t xml:space="preserve">-estimates </w:t>
-      </w:r>
-      <w:r>
-        <w:t>which axis it will use.</w:t>
-      </w:r>
-      <w:r>
-        <w:t xml:space="preserve">  This lets you test the response</w:t>
-      </w:r>
-      <w:r>
-        <w:t xml:space="preserve"> for different orientation axes to see if the latency differs.  Remember that the brightness needs to vary monotonically as you rotate around </w:t>
-      </w:r>
-      <w:r>
-        <w:t>each</w:t>
-      </w:r>
-      <w:r>
-        <w:t xml:space="preserve"> axis that you want to test.</w:t>
-      </w:r>
-    </w:p>
-    <w:p>
-      <w:pPr>
-        <w:pStyle w:val="Heading3"/>
-      </w:pPr>
-      <w:r>
-        <w:t>Notes</w:t>
-      </w:r>
-    </w:p>
-    <w:p>
-      <w:r>
-        <w:t>The Arduino is programmed in a language called “Sketch”, which is converted into C/C++ code and then sent to the board.</w:t>
-      </w:r>
-      <w:r>
-        <w:t xml:space="preserve">  When you compile and upload a program to the unit, it will continue to run that program even if the reset button is pushed or the USB power is removed and restored.</w:t>
-      </w:r>
-      <w:r>
-        <w:t xml:space="preserve">  The </w:t>
-      </w:r>
-      <w:r>
-        <w:t>Sensics app</w:t>
-      </w:r>
-      <w:r>
-        <w:t>s</w:t>
+        <w:t>The LED pin (pin 13) on the board is also used by the SPI communication protocol, so it is not available to be used for signaling when SPI communication is being used (to communicate to the gyro/accelerometer shield.</w:t>
+      </w:r>
+    </w:p>
+    <w:p>
+      <w:r>
+        <w:t>The loop() function is called about every 500 microseconds for the above two programs, so the granularity of measurements is on the order of half a microsecond.</w:t>
+      </w:r>
+    </w:p>
+    <w:p>
+      <w:pPr>
+        <w:pStyle w:val="Heading2"/>
+      </w:pPr>
+      <w:r>
+        <w:t>Client program</w:t>
+      </w:r>
+    </w:p>
+    <w:p>
+      <w:r>
+        <w:t>It is not necessary to run a separate client-side program to test the end-to-end latency of an application.  The Arduino serial monitor can be used to report this latency as described above.</w:t>
+      </w:r>
+    </w:p>
+    <w:p>
+      <w:r>
+        <w:t xml:space="preserve">Sensics </w:t>
+      </w:r>
+      <w:r>
+        <w:t>has also developed</w:t>
       </w:r>
       <w:r>
         <w:t xml:space="preserve"> </w:t>
       </w:r>
       <w:r>
-        <w:t xml:space="preserve">fill </w:t>
-      </w:r>
-      <w:r>
-        <w:t xml:space="preserve">in the </w:t>
-      </w:r>
-      <w:r>
-        <w:rPr>
-          <w:i/>
-        </w:rPr>
-        <w:t>setup()</w:t>
-      </w:r>
-      <w:r>
-        <w:t xml:space="preserve"> and </w:t>
-      </w:r>
-      <w:r>
-        <w:rPr>
-          <w:i/>
-        </w:rPr>
-        <w:t>loop()</w:t>
-      </w:r>
-      <w:r>
-        <w:t xml:space="preserve"> functions with the </w:t>
-      </w:r>
-      <w:r>
-        <w:t xml:space="preserve">Sketch </w:t>
-      </w:r>
-      <w:r>
-        <w:t>code to be run at boot time and repeatedly.  Any variables that need to persist between loop runs must be declared static.</w:t>
-      </w:r>
-    </w:p>
-    <w:p>
-      <w:r>
-        <w:t>The LED pin (pin 13) on the board is also used by the SPI communication protocol, so it is not available to be used for signaling when SPI communication is being used (to communicate to the gyro/accelerometer shield.</w:t>
-      </w:r>
-    </w:p>
-    <w:p>
-      <w:r>
-        <w:t>The loop() function is called about every 500 microseconds for the above two programs, so the granularity of measurements is on the order of half a microsecond.</w:t>
-      </w:r>
-    </w:p>
-    <w:p>
-      <w:pPr>
-        <w:pStyle w:val="Heading2"/>
-      </w:pPr>
-      <w:r>
-        <w:t>Client program</w:t>
-      </w:r>
-    </w:p>
-    <w:p>
-      <w:r>
-        <w:t>It is not necessary to run a separate client-side program to test the end-to-end latency of an application.  The Arduino serial monitor can be used to report this latency as described above.</w:t>
-      </w:r>
-    </w:p>
-    <w:p>
-      <w:r>
-        <w:t xml:space="preserve">Sensics </w:t>
-      </w:r>
-      <w:r>
-        <w:t>has also developed</w:t>
-      </w:r>
-      <w:r>
-        <w:t xml:space="preserve"> </w:t>
-      </w:r>
-      <w:r>
         <w:t xml:space="preserve">a </w:t>
       </w:r>
       <w:r>
@@ -1268,10 +1319,7 @@
         <w:spacing w:after="0" w:line="240" w:lineRule="auto"/>
       </w:pPr>
       <w:r>
-        <w:t>Usage: C:\tmp\vs2013_64\Latency_test\Release\Late</w:t>
-      </w:r>
-      <w:r>
-        <w:t>ncy_test.exe</w:t>
+        <w:t>Usage: C:\tmp\vs2013_64\Latency_test\Release\Latency_test.exe</w:t>
       </w:r>
     </w:p>
     <w:p>
@@ -1289,13 +1337,7 @@
         <w:ind w:left="720"/>
       </w:pPr>
       <w:r>
-        <w:t>[-bu</w:t>
-      </w:r>
-      <w:r>
-        <w:t>t</w:t>
-      </w:r>
-      <w:r>
-        <w:t>ton vrpnDeviceName whichButton]</w:t>
+        <w:t>[-button vrpnDeviceName whichButton]</w:t>
       </w:r>
     </w:p>
     <w:p>
@@ -1313,10 +1355,7 @@
         <w:ind w:left="720"/>
       </w:pPr>
       <w:r>
-        <w:t>[-tracker vrpnDeviceName whichSensor translat</w:t>
-      </w:r>
-      <w:r>
-        <w:t>ionThreshold rotationThreshold]</w:t>
+        <w:t>[-tracker vrpnDeviceName whichSensor translationThreshold rotationThreshold]</w:t>
       </w:r>
     </w:p>
     <w:p>
@@ -1350,60 +1389,227 @@
         <w:t xml:space="preserve"> like the YEI</w:t>
       </w:r>
       <w:r>
-        <w:t xml:space="preserve"> </w:t>
+        <w:t xml:space="preserve"> that does not report it) and the threshold for rotation (barely large enough not to be triggered by noise or inadvertent motion</w:t>
+      </w:r>
+      <w:r>
+        <w:t>, 0.1 for the YEI tracker</w:t>
+      </w:r>
+      <w:r>
+        <w:t>).</w:t>
+      </w:r>
+    </w:p>
+    <w:p>
+      <w:r>
+        <w:t>When it is run with the ‘-trackerRotate’ option, it will adjust the brightness based on the angle of rotation one axis of a VRPN tracker.  When used this way, you should first rotate the axis further than you will be using for the test itself, to set the maximum and minimum rotations such that the screen will not go completely dark or completely bright during the test.  Then place the photosensor so that it can see at least a portion of the latency-test window and oscillate the tracker back and forth around that axis.</w:t>
+      </w:r>
+    </w:p>
+    <w:p>
+      <w:r>
+        <w:t xml:space="preserve">The </w:t>
+      </w:r>
+      <w:r>
+        <w:rPr>
+          <w:i/>
+        </w:rPr>
+        <w:t>Latency_test</w:t>
+      </w:r>
+      <w:r>
+        <w:t xml:space="preserve"> program can also be used to measure the differential time to render a 2D mou</w:t>
+      </w:r>
+      <w:r>
+        <w:t xml:space="preserve">se cursor vs. a simple 3D scene, and (with the </w:t>
+      </w:r>
+      <w:r>
+        <w:rPr>
+          <w:i/>
+        </w:rPr>
+        <w:t>–numquads</w:t>
+      </w:r>
+      <w:r>
+        <w:t xml:space="preserve"> option) to </w:t>
+      </w:r>
+      <w:r>
+        <w:t>see the impact of polygon count (</w:t>
+      </w:r>
+      <w:r>
+        <w:t>frame rate</w:t>
+      </w:r>
+      <w:r>
+        <w:t>)</w:t>
+      </w:r>
+      <w:r>
+        <w:t xml:space="preserve"> on latency.</w:t>
+      </w:r>
+    </w:p>
+    <w:p>
+      <w:pPr>
+        <w:pStyle w:val="Heading2"/>
+      </w:pPr>
+      <w:r>
+        <w:t xml:space="preserve">Appendix A: </w:t>
+      </w:r>
+      <w:r>
+        <w:t>Original p</w:t>
+      </w:r>
+      <w:r>
+        <w:t>hotosensor</w:t>
+      </w:r>
+      <w:r>
+        <w:t xml:space="preserve"> latency testing</w:t>
+      </w:r>
+    </w:p>
+    <w:p>
+      <w:r>
+        <w:t>See Appendix D for testing done using the phototransistor.</w:t>
+      </w:r>
+    </w:p>
+    <w:p>
+      <w:r>
+        <w:t xml:space="preserve">There is a </w:t>
+      </w:r>
+      <w:r>
+        <w:t xml:space="preserve">time constant associated with the </w:t>
+      </w:r>
+      <w:r>
+        <w:t xml:space="preserve">photosensor </w:t>
+      </w:r>
+      <w:r>
+        <w:t xml:space="preserve">that depends on the </w:t>
+      </w:r>
+      <w:r>
+        <w:t xml:space="preserve">detector.  To test this latency for the particular photosensor you are using, a </w:t>
+      </w:r>
+      <w:r>
+        <w:rPr>
+          <w:i/>
+        </w:rPr>
+        <w:t>Photosensor</w:t>
+      </w:r>
+      <w:r>
+        <w:rPr>
+          <w:i/>
+        </w:rPr>
+        <w:t>_latency_test.ino</w:t>
+      </w:r>
+      <w:r>
+        <w:t xml:space="preserve"> program has been </w:t>
       </w:r>
       <w:r>
         <w:lastRenderedPageBreak/>
-        <w:t>that does not report it) and the threshold for rotation (barely large enough not to be triggered by noise or inadvertent motion</w:t>
-      </w:r>
-      <w:r>
-        <w:t>, 0.1 for the YEI tracker</w:t>
-      </w:r>
-      <w:r>
-        <w:t>).</w:t>
-      </w:r>
-    </w:p>
-    <w:p>
-      <w:r>
-        <w:t>When it is run with the ‘-trackerRotate’ option, it will adjust the brightness based on the angle of rotation one axis of a VRPN tracker.  When used this way, you should first rotate the axis further than you will be using for the test itself, to set the maximum and minimum rotations such that the screen will not go completely dark or completely bright during the test.  Then place the photosensor so that it can see at least a portion of the latency-test window and oscillate the tracker back and forth around that axis.</w:t>
-      </w:r>
-    </w:p>
-    <w:p>
-      <w:r>
-        <w:t xml:space="preserve">The </w:t>
-      </w:r>
-      <w:r>
-        <w:rPr>
-          <w:i/>
-        </w:rPr>
-        <w:t>Latency_test</w:t>
-      </w:r>
-      <w:r>
-        <w:t xml:space="preserve"> program can also be used to measure the differential time to render a 2D mou</w:t>
-      </w:r>
-      <w:r>
-        <w:t xml:space="preserve">se cursor vs. a simple 3D scene, and (with the </w:t>
-      </w:r>
-      <w:r>
-        <w:rPr>
-          <w:i/>
-        </w:rPr>
-        <w:t>–numquads</w:t>
-      </w:r>
-      <w:r>
-        <w:t xml:space="preserve"> option) to </w:t>
-      </w:r>
-      <w:r>
-        <w:t>see the impact of polygon count (</w:t>
-      </w:r>
-      <w:r>
-        <w:t>frame rate</w:t>
-      </w:r>
-      <w:r>
-        <w:t>)</w:t>
-      </w:r>
-      <w:r>
-        <w:t xml:space="preserve"> on latency.</w:t>
+        <w:t xml:space="preserve">developed.  To use this program, point the photosensor at the LED on the Arduino board and then run the program.  Open </w:t>
+      </w:r>
+      <w:r>
+        <w:rPr>
+          <w:b/>
+          <w:i/>
+        </w:rPr>
+        <w:t>Tools/Serial Monitor</w:t>
+      </w:r>
+      <w:r>
+        <w:t xml:space="preserve"> on the Arduino development environment after running the program to see what these values are.</w:t>
+      </w:r>
+    </w:p>
+    <w:p>
+      <w:r>
+        <w:t xml:space="preserve">The particular unit used in the </w:t>
+      </w:r>
+      <w:r>
+        <w:t xml:space="preserve">first </w:t>
+      </w:r>
+      <w:r>
+        <w:t>prototype had a fairly long time constant, so that operating the unit with a threshold halfway between the bright and dark value produced a latency of around 1-2ms for an LED-on event and of about 18-35ms for an LED-off event.  This value depends on the ambient brightness and the difference between bright and dark levels for the photodiode.</w:t>
+      </w:r>
+      <w:r>
+        <w:t xml:space="preserve">  When operating with a threshold that is 1/10</w:t>
+      </w:r>
+      <w:r>
+        <w:rPr>
+          <w:vertAlign w:val="superscript"/>
+        </w:rPr>
+        <w:t>th</w:t>
+      </w:r>
+      <w:r>
+        <w:t xml:space="preserve"> of the way from the off value to the on value, the </w:t>
+      </w:r>
+      <w:r>
+        <w:t xml:space="preserve">on latency </w:t>
+      </w:r>
+      <w:r>
+        <w:t xml:space="preserve">was </w:t>
+      </w:r>
+      <w:r>
+        <w:t>0.4ms</w:t>
+      </w:r>
+      <w:r>
+        <w:t xml:space="preserve"> and the off latency </w:t>
+      </w:r>
+      <w:r>
+        <w:t xml:space="preserve">1.8ms for a fairly bright ambient; they </w:t>
+      </w:r>
+      <w:r>
+        <w:t xml:space="preserve">were </w:t>
+      </w:r>
+      <w:r>
+        <w:t>0.5ms and 6ms for a dark ambient</w:t>
+      </w:r>
+      <w:r>
+        <w:t>.</w:t>
+      </w:r>
+      <w:r>
+        <w:t xml:space="preserve">  When operating with a threshold that is 1/20</w:t>
+      </w:r>
+      <w:r>
+        <w:rPr>
+          <w:vertAlign w:val="superscript"/>
+        </w:rPr>
+        <w:t>th</w:t>
+      </w:r>
+      <w:r>
+        <w:t xml:space="preserve"> of the way from on to off, </w:t>
+      </w:r>
+      <w:r>
+        <w:t xml:space="preserve">the latencies </w:t>
+      </w:r>
+      <w:r>
+        <w:t xml:space="preserve">were </w:t>
+      </w:r>
+      <w:r>
+        <w:t>0.4ms and 3ms for a dark ambient; 0.28 and 0.7ms for a bright ambient.</w:t>
+      </w:r>
+      <w:r>
+        <w:t xml:space="preserve">  All of these values include a 0.14ms loop delay (how long it takes for the Arduino to read the analog value and go once</w:t>
+      </w:r>
+      <w:r>
+        <w:t xml:space="preserve"> more through its loop function).</w:t>
+      </w:r>
+    </w:p>
+    <w:p>
+      <w:r>
+        <w:t>The algorithm used for latency testing uses the 1/20</w:t>
+      </w:r>
+      <w:r>
+        <w:rPr>
+          <w:vertAlign w:val="superscript"/>
+        </w:rPr>
+        <w:t>th</w:t>
+      </w:r>
+      <w:r>
+        <w:t xml:space="preserve"> of the full-scale threshold so that the photodiode latency will be a small fraction of the total system latency.</w:t>
+      </w:r>
+      <w:r>
+        <w:t xml:space="preserve">  </w:t>
+      </w:r>
+      <w:r>
+        <w:rPr>
+          <w:b/>
+        </w:rPr>
+        <w:t>Note:</w:t>
+      </w:r>
+      <w:r>
+        <w:t xml:space="preserve"> This photosensor should not be used for the brightness-ramp testing due to variable delays depending on the brightness levels being used and the speed of brightness change.  For the on/off testing with large brightness changes and </w:t>
+      </w:r>
+      <w:r>
+        <w:t>sensitive thresholds, it is fine.</w:t>
       </w:r>
     </w:p>
     <w:p>
@@ -1411,38 +1617,139 @@
         <w:pStyle w:val="Heading2"/>
       </w:pPr>
       <w:r>
-        <w:t xml:space="preserve">Appendix A: </w:t>
-      </w:r>
-      <w:r>
-        <w:t>Original p</w:t>
-      </w:r>
-      <w:r>
-        <w:t>hotosensor</w:t>
-      </w:r>
-      <w:r>
-        <w:t xml:space="preserve"> latency testing</w:t>
-      </w:r>
-    </w:p>
-    <w:p>
-      <w:r>
-        <w:t>See Appendix D for testing done using the phototransistor.</w:t>
-      </w:r>
-    </w:p>
-    <w:p>
-      <w:r>
-        <w:t xml:space="preserve">There is a </w:t>
-      </w:r>
-      <w:r>
-        <w:t xml:space="preserve">time constant associated with the </w:t>
-      </w:r>
-      <w:r>
-        <w:t xml:space="preserve">photosensor </w:t>
-      </w:r>
-      <w:r>
-        <w:t xml:space="preserve">that depends on the </w:t>
-      </w:r>
-      <w:r>
-        <w:t xml:space="preserve">detector.  To test this latency for the particular photosensor you are using, a </w:t>
+        <w:t xml:space="preserve">Appendix </w:t>
+      </w:r>
+      <w:r>
+        <w:t>B</w:t>
+      </w:r>
+      <w:r>
+        <w:t>: End-to-end latency testing</w:t>
+      </w:r>
+      <w:r>
+        <w:t xml:space="preserve"> of motion_onset_test</w:t>
+      </w:r>
+    </w:p>
+    <w:p>
+      <w:r>
+        <w:t>We tested</w:t>
+      </w:r>
+      <w:r>
+        <w:t xml:space="preserve"> version 1.0.0 on</w:t>
+      </w:r>
+      <w:r>
+        <w:t xml:space="preserve"> the prototype by holding the </w:t>
+      </w:r>
+      <w:r>
+        <w:t>alternate</w:t>
+      </w:r>
+      <w:r>
+        <w:t xml:space="preserve"> photosensor</w:t>
+      </w:r>
+      <w:r>
+        <w:t xml:space="preserve"> and the system board together in one hand and rapidly moving the entire unit so that the photosensor was moving out from behind an occluder and viewing a light.  When moving as suddenly as possible by hand, latencies of as low as 1ms were observed.  Latencies of as low as 2ms were observed when moving towards darker regions.</w:t>
+      </w:r>
+      <w:r>
+        <w:t xml:space="preserve">  As expected from by-hand testing, the measurements were </w:t>
+      </w:r>
+      <w:r>
+        <w:t xml:space="preserve">variable and were </w:t>
+      </w:r>
+      <w:r>
+        <w:t>sometimes much larger (as much as 30ms).</w:t>
+      </w:r>
+    </w:p>
+    <w:p>
+      <w:r>
+        <w:t>Adhesive putty was used to attach the photo sensor to the body of the unit and the unit was placed on a table top near the edge of an overhang that blocked the light.  It was repeatedly tapped sharply with a fingernail to move it into the darkness, resulting in reliably low measurements (2.8ms, 3.1ms, 1.7ms, 2.4ms, 3.7ms).</w:t>
+      </w:r>
+      <w:r>
+        <w:t xml:space="preserve">  The variability in the measurements may still be attributable to variations in initial starting position and strength of tap.</w:t>
+      </w:r>
+    </w:p>
+    <w:p>
+      <w:r>
+        <w:t>When holding the unit and rotating it so that the photo sensor went into and out of the light, slightly higher latencies (3-6ms) were observed, probably due to the rotational inertial of the hand/Ardiuno/cord system being higher relative to muscle strength</w:t>
+      </w:r>
+      <w:r>
+        <w:t xml:space="preserve"> than the translational inertia.</w:t>
+      </w:r>
+    </w:p>
+    <w:p>
+      <w:r>
+        <w:t>With the system sitting above the photosensor between it and the light, when we tapped the system slightly so that the amount of shading increased a bit, we saw the following latencies (ms): 23, 20, 16, 14, 23, 11, 17, 11, 12, 6 (for varying-strength taps).  For a series of strong taps with the unit positioned to partly shadow the sensor (ms): 8.5, 9.4, 8.4, 6.9, 8.8, 7.9, 8.3.</w:t>
+      </w:r>
+    </w:p>
+    <w:p>
+      <w:r>
+        <w:lastRenderedPageBreak/>
+        <w:t>Switching the photosensor threshold from 5 down to 3</w:t>
+      </w:r>
+      <w:r>
+        <w:t xml:space="preserve"> (version 2.1.0 of the software)</w:t>
+      </w:r>
+      <w:r>
+        <w:t xml:space="preserve"> produced latencies </w:t>
+      </w:r>
+      <w:r>
+        <w:t xml:space="preserve">in the unit positioned to partly shadow the sensor </w:t>
+      </w:r>
+      <w:r>
+        <w:t>of (ms): 6.8, 6.2, 8.3, 7.3, 6.9, 6.9.</w:t>
+      </w:r>
+      <w:r>
+        <w:t xml:space="preserve">  For the fingernail-tap into the darkness under an overhang test, the latencies were (ms): 1.0, 1.0, 1.2, 1.2, 1.1, 1.1, 0.9, 1.3, 0.8, 0.8.</w:t>
+      </w:r>
+    </w:p>
+    <w:p>
+      <w:pPr>
+        <w:pStyle w:val="Heading2"/>
+      </w:pPr>
+      <w:r>
+        <w:t>Appendix C</w:t>
+      </w:r>
+      <w:r>
+        <w:t>: End-to-end latency testing of motion_turnaround_test</w:t>
+      </w:r>
+    </w:p>
+    <w:p>
+      <w:r>
+        <w:t xml:space="preserve">We tested </w:t>
+      </w:r>
+      <w:r>
+        <w:t xml:space="preserve">version 1.0.0 of this program on </w:t>
+      </w:r>
+      <w:r>
+        <w:t xml:space="preserve">the prototype by rigidly attaching the </w:t>
+      </w:r>
+      <w:r>
+        <w:t xml:space="preserve">alternate </w:t>
+      </w:r>
+      <w:r>
+        <w:t>photosensor to the inertial unit and rotating back and forth such the photosensor faced towards and away from a bright window.</w:t>
+      </w:r>
+    </w:p>
+    <w:p>
+      <w:r>
+        <w:t>Over 50 measurements, the minimum latency was 496 microseconds and the maximum was 504.  This latency is half of the sampling rate of the inertial sensors, and is probably close to the iteration speed of the loop that is doing the testing.</w:t>
+      </w:r>
+      <w:r>
+        <w:t xml:space="preserve">  The same results were obtained when rotating around the X and Y axis of the unit.</w:t>
+      </w:r>
+    </w:p>
+    <w:p>
+      <w:pPr>
+        <w:pStyle w:val="Heading2"/>
+      </w:pPr>
+      <w:r>
+        <w:t>Appendix D</w:t>
+      </w:r>
+      <w:r>
+        <w:t>: Phototransistor latency testing</w:t>
+      </w:r>
+    </w:p>
+    <w:p>
+      <w:r>
+        <w:t xml:space="preserve">To test this latency for the particular photosensor you are using, a </w:t>
       </w:r>
       <w:r>
         <w:rPr>
@@ -1472,105 +1779,203 @@
     </w:p>
     <w:p>
       <w:r>
-        <w:t xml:space="preserve">The particular unit used in the </w:t>
-      </w:r>
-      <w:r>
-        <w:t xml:space="preserve">first </w:t>
-      </w:r>
-      <w:r>
-        <w:t>prototype had a fairly long time constant, so that operating the unit with a threshold halfway between the bright and dark value produced a latency of around 1-2ms for an LED-on event and of about 18-35ms for an LED-off event.  This value depends on the ambient brightness and the difference between bright and dark levels for the photodiode.</w:t>
-      </w:r>
-      <w:r>
-        <w:t xml:space="preserve">  When operating with a threshold that is 1/10</w:t>
-      </w:r>
-      <w:r>
-        <w:rPr>
-          <w:vertAlign w:val="superscript"/>
-        </w:rPr>
-        <w:t>th</w:t>
-      </w:r>
-      <w:r>
-        <w:t xml:space="preserve"> of the way from the off value to the on value, the </w:t>
-      </w:r>
-      <w:r>
-        <w:t xml:space="preserve">on latency </w:t>
-      </w:r>
-      <w:r>
-        <w:t xml:space="preserve">was </w:t>
-      </w:r>
-      <w:r>
-        <w:t>0.4ms</w:t>
-      </w:r>
-      <w:r>
-        <w:t xml:space="preserve"> and the off latency </w:t>
-      </w:r>
-      <w:r>
-        <w:t xml:space="preserve">1.8ms for a fairly bright ambient; they </w:t>
-      </w:r>
-      <w:r>
-        <w:t xml:space="preserve">were </w:t>
-      </w:r>
-      <w:r>
-        <w:t>0.5ms and 6ms for a dark ambient</w:t>
+        <w:t xml:space="preserve">The phototransistor was tested </w:t>
+      </w:r>
+      <w:r>
+        <w:t>with</w:t>
+      </w:r>
+      <w:r>
+        <w:t xml:space="preserve"> a 10kΩ resistor as R</w:t>
+      </w:r>
+      <w:r>
+        <w:rPr>
+          <w:vertAlign w:val="subscript"/>
+        </w:rPr>
+        <w:t>L</w:t>
       </w:r>
       <w:r>
         <w:t>.</w:t>
       </w:r>
-      <w:r>
-        <w:t xml:space="preserve">  When operating with a threshold that is 1/20</w:t>
-      </w:r>
-      <w:r>
-        <w:rPr>
-          <w:vertAlign w:val="superscript"/>
-        </w:rPr>
-        <w:t>th</w:t>
-      </w:r>
-      <w:r>
-        <w:t xml:space="preserve"> of the way from on to off, </w:t>
-      </w:r>
-      <w:r>
-        <w:t xml:space="preserve">the latencies </w:t>
-      </w:r>
-      <w:r>
-        <w:t xml:space="preserve">were </w:t>
-      </w:r>
-      <w:r>
-        <w:t>0.4ms and 3ms for a dark ambient; 0.28 and 0.7ms for a bright ambient.</w:t>
-      </w:r>
-      <w:r>
-        <w:t xml:space="preserve">  All of these values include a 0.14ms loop delay (how long it takes for the Arduino to read the analog value and go once</w:t>
-      </w:r>
-      <w:r>
-        <w:t xml:space="preserve"> more through its loop function).</w:t>
-      </w:r>
-    </w:p>
-    <w:p>
-      <w:r>
-        <w:t>The algorithm used for latency testing uses the 1/20</w:t>
-      </w:r>
-      <w:r>
-        <w:rPr>
-          <w:vertAlign w:val="superscript"/>
-        </w:rPr>
-        <w:t>th</w:t>
-      </w:r>
-      <w:r>
-        <w:t xml:space="preserve"> of the full-scale threshold so that the photodiode latency will be a small fraction of the total system latency.</w:t>
-      </w:r>
-      <w:r>
-        <w:t xml:space="preserve">  </w:t>
-      </w:r>
+    </w:p>
+    <w:p>
+      <w:pPr>
+        <w:pStyle w:val="Heading3"/>
+      </w:pPr>
+      <w:r>
+        <w:t>Latency tester</w:t>
+      </w:r>
+    </w:p>
+    <w:p>
+      <w:r>
+        <w:t xml:space="preserve">Using the </w:t>
+      </w:r>
+      <w:r>
+        <w:rPr>
+          <w:i/>
+        </w:rPr>
+        <w:t>Photosensor_latency_test</w:t>
+      </w:r>
+      <w:r>
+        <w:t xml:space="preserve"> program with on and off thresholds both set at halfway between the brightest and darkest value, we find the on delay to be 280-390 microseconds (0.3ms) and the off delay to be around 400 microseconds (0.4ms).</w:t>
+      </w:r>
+    </w:p>
+    <w:p>
+      <w:pPr>
+        <w:pStyle w:val="Heading3"/>
+      </w:pPr>
+      <w:r>
+        <w:t>Screen observations</w:t>
+      </w:r>
+    </w:p>
+    <w:p>
+      <w:r>
+        <w:t>Observations made using an oscilloscope</w:t>
+      </w:r>
+      <w:r>
+        <w:t>, placing the scope probe across V</w:t>
+      </w:r>
+      <w:r>
+        <w:rPr>
+          <w:vertAlign w:val="subscript"/>
+        </w:rPr>
+        <w:t>OUT</w:t>
+      </w:r>
+      <w:r>
+        <w:t xml:space="preserve"> and GND with the circuit attached to the Arduino, which was operating the </w:t>
+      </w:r>
+      <w:r>
+        <w:rPr>
+          <w:i/>
+        </w:rPr>
+        <w:t>print_photosensor</w:t>
+      </w:r>
+      <w:r>
+        <w:t xml:space="preserve"> program to indicate the levels it was reading.</w:t>
+      </w:r>
+      <w:r>
+        <w:t xml:space="preserve">  The response time was fast enough to capture changes in display brightness that happened over less than 2 milliseconds (details below), indicating a response time under 2ms.</w:t>
+      </w:r>
+      <w:r>
+        <w:t xml:space="preserve">  This is consistent with the results above, which indicate that the voltage is passing the halfway mark in under half a millisecond.</w:t>
+      </w:r>
+    </w:p>
+    <w:p>
       <w:r>
         <w:rPr>
           <w:b/>
         </w:rPr>
-        <w:t>Note:</w:t>
-      </w:r>
-      <w:r>
-        <w:t xml:space="preserve"> This photosensor should not be used for the brightness-ramp testing due to variable delays depending on the brightness levels being used and the speed of brightness change.  For the on/off testing with large brightness changes and </w:t>
-      </w:r>
-      <w:r>
-        <w:t>sensitive thresholds, it is fine.</w:t>
+        <w:t>External display:</w:t>
+      </w:r>
+      <w:r>
+        <w:t xml:space="preserve"> With the phototransistor</w:t>
+      </w:r>
+      <w:r>
+        <w:t xml:space="preserve"> attached to an LCD </w:t>
+      </w:r>
+      <w:r>
+        <w:t>display operating at 60Hz</w:t>
+      </w:r>
+      <w:r>
+        <w:t xml:space="preserve"> using adhesive putty looking</w:t>
+      </w:r>
+      <w:r>
+        <w:t xml:space="preserve"> at the display turned off, the Arduino reported values between 6 and 7, and the scope showed around 0.1V.  When looking at a dark patch (black send to the display) with the display on, values ranged from 5 to 39</w:t>
+      </w:r>
+      <w:r>
+        <w:t xml:space="preserve"> and the scope showed an exponential-approach </w:t>
+      </w:r>
+      <w:r>
+        <w:t>square-wave</w:t>
+      </w:r>
+      <w:r>
+        <w:t xml:space="preserve"> from 0.1-0.4V</w:t>
+      </w:r>
+      <w:r>
+        <w:t>. When looking</w:t>
+      </w:r>
+      <w:r>
+        <w:t xml:space="preserve"> at a bright-white patch of an LCD display with room lights off, the Arduino was reporting values between </w:t>
+      </w:r>
+      <w:r>
+        <w:t>56</w:t>
+      </w:r>
+      <w:r>
+        <w:t xml:space="preserve"> and </w:t>
+      </w:r>
+      <w:r>
+        <w:t>135</w:t>
+      </w:r>
+      <w:r>
+        <w:t xml:space="preserve">.  The oscilloscope showed </w:t>
+      </w:r>
+      <w:r>
+        <w:t>from 0.4</w:t>
+      </w:r>
+      <w:r>
+        <w:t>-</w:t>
+      </w:r>
+      <w:r>
+        <w:t>0</w:t>
+      </w:r>
+      <w:r>
+        <w:t>.8V.</w:t>
+      </w:r>
+    </w:p>
+    <w:p>
+      <w:r>
+        <w:lastRenderedPageBreak/>
+        <w:t>In the two cases with the display turned on, the oscilloscope showed a</w:t>
+      </w:r>
+      <w:r>
+        <w:t>n exponential approach to a higher value that lasted about 3ms, followed by an exponential decay back down towards a lower value that took about 1.8ms.</w:t>
+      </w:r>
+      <w:r>
+        <w:t xml:space="preserve">  This is consistent with the display using an illuminator that cycles on and off at about 500 Hz.</w:t>
+      </w:r>
+    </w:p>
+    <w:p>
+      <w:pPr>
+        <w:rPr>
+          <w:b/>
+        </w:rPr>
+      </w:pPr>
+      <w:r>
+        <w:t>When the brightness changes on the display, there is an envelope of brightness that goes exponentially from the first brightness level to the second, with a time constant of around 10ms.  This is consistent with a display response time of around 10ms.</w:t>
+      </w:r>
+    </w:p>
+    <w:p>
+      <w:r>
+        <w:rPr>
+          <w:b/>
+        </w:rPr>
+        <w:t>Laptop display:</w:t>
+      </w:r>
+      <w:r>
+        <w:t xml:space="preserve"> With the phototransistor pointed at a bright patch on the laptop display (</w:t>
+      </w:r>
+      <w:r>
+        <w:t>also operating at 60Hz), the Ardui</w:t>
+      </w:r>
+      <w:r>
+        <w:t>no reported a steady value of 18</w:t>
+      </w:r>
+      <w:r>
+        <w:t xml:space="preserve">0 and the </w:t>
+      </w:r>
+      <w:r>
+        <w:t>oscilloscope showed a steady 0</w:t>
+      </w:r>
+      <w:r>
+        <w:t>.9</w:t>
+      </w:r>
+      <w:r>
+        <w:t>V.</w:t>
+      </w:r>
+      <w:r>
+        <w:t xml:space="preserve">  When toggling the brightness on the screen from full black to full bright, the oscilloscope shows an exponential approach to the bright value or dark value with a time constant of approximately 10ms.</w:t>
+      </w:r>
+      <w:r>
+        <w:t xml:space="preserve">  This is consistent with a display response time of around 10ms.</w:t>
       </w:r>
     </w:p>
     <w:p>
@@ -1578,375 +1983,6 @@
         <w:pStyle w:val="Heading2"/>
       </w:pPr>
       <w:r>
-        <w:t xml:space="preserve">Appendix </w:t>
-      </w:r>
-      <w:r>
-        <w:t>B</w:t>
-      </w:r>
-      <w:r>
-        <w:t>: End-to-end latency testing</w:t>
-      </w:r>
-      <w:r>
-        <w:t xml:space="preserve"> of motion_onset_test</w:t>
-      </w:r>
-    </w:p>
-    <w:p>
-      <w:r>
-        <w:t>We tested</w:t>
-      </w:r>
-      <w:r>
-        <w:t xml:space="preserve"> version 1.0.0 on</w:t>
-      </w:r>
-      <w:r>
-        <w:t xml:space="preserve"> the prototype by holding the </w:t>
-      </w:r>
-      <w:r>
-        <w:t>alternate</w:t>
-      </w:r>
-      <w:r>
-        <w:t xml:space="preserve"> photosensor</w:t>
-      </w:r>
-      <w:r>
-        <w:t xml:space="preserve"> and the system board together in one hand and rapidly moving the entire unit so that the photosensor was moving out from behind an occluder and viewing a light.  When moving as suddenly as possible by hand, latencies of as low as 1ms were observed.  Latencies of as low as 2ms were observed when moving towards darker </w:t>
-      </w:r>
-      <w:r>
-        <w:lastRenderedPageBreak/>
-        <w:t>regions.</w:t>
-      </w:r>
-      <w:r>
-        <w:t xml:space="preserve">  As expected from by-hand testing, the measurements were </w:t>
-      </w:r>
-      <w:r>
-        <w:t xml:space="preserve">variable and were </w:t>
-      </w:r>
-      <w:r>
-        <w:t>sometimes much larger (as much as 30ms).</w:t>
-      </w:r>
-    </w:p>
-    <w:p>
-      <w:r>
-        <w:t>Adhesive putty was used to attach the photo sensor to the body of the unit and the unit was placed on a table top near the edge of an overhang that blocked the light.  It was repeatedly tapped sharply with a fingernail to move it into the darkness, resulting in reliably low measurements (2.8ms, 3.1ms, 1.7ms, 2.4ms, 3.7ms).</w:t>
-      </w:r>
-      <w:r>
-        <w:t xml:space="preserve">  The variability in the measurements may still be attributable to variations in initial starting position and strength of tap.</w:t>
-      </w:r>
-    </w:p>
-    <w:p>
-      <w:r>
-        <w:t>When holding the unit and rotating it so that the photo sensor went into and out of the light, slightly higher latencies (3-6ms) were observed, probably due to the rotational inertial of the hand/Ardiuno/cord system being higher relative to muscle strength</w:t>
-      </w:r>
-      <w:r>
-        <w:t xml:space="preserve"> than the translational inertia.</w:t>
-      </w:r>
-    </w:p>
-    <w:p>
-      <w:r>
-        <w:t>With the system sitting above the photosensor between it and the light, when we tapped the system slightly so that the amount of shading increased a bit, we saw the following latencies (ms): 23, 20, 16, 14, 23, 11, 17, 11, 12, 6 (for varying-strength taps).  For a series of strong taps with the unit positioned to partly shadow the sensor (ms): 8.5, 9.4, 8.4, 6.9, 8.8, 7.9, 8.3.</w:t>
-      </w:r>
-    </w:p>
-    <w:p>
-      <w:r>
-        <w:t>Switching the photosensor threshold from 5 down to 3</w:t>
-      </w:r>
-      <w:r>
-        <w:t xml:space="preserve"> (version 2.1.0 of the software)</w:t>
-      </w:r>
-      <w:r>
-        <w:t xml:space="preserve"> produced latencies </w:t>
-      </w:r>
-      <w:r>
-        <w:t xml:space="preserve">in the unit positioned to partly shadow the sensor </w:t>
-      </w:r>
-      <w:r>
-        <w:t>of (ms): 6.8, 6.2, 8.3, 7.3, 6.9, 6.9.</w:t>
-      </w:r>
-      <w:r>
-        <w:t xml:space="preserve">  For the fingernail-tap into the darkness under an overhang test, the latencies were (ms): 1.0, 1.0, 1.2, 1.2, 1.1, 1.1, 0.9, 1.3, 0.8, 0.8.</w:t>
-      </w:r>
-    </w:p>
-    <w:p>
-      <w:pPr>
-        <w:pStyle w:val="Heading2"/>
-      </w:pPr>
-      <w:r>
-        <w:t>Appendix C</w:t>
-      </w:r>
-      <w:r>
-        <w:t>: End-to-end latency testing of motion_turnaround_test</w:t>
-      </w:r>
-    </w:p>
-    <w:p>
-      <w:r>
-        <w:t xml:space="preserve">We tested </w:t>
-      </w:r>
-      <w:r>
-        <w:t xml:space="preserve">version 1.0.0 of this program on </w:t>
-      </w:r>
-      <w:r>
-        <w:t xml:space="preserve">the prototype by rigidly attaching the </w:t>
-      </w:r>
-      <w:r>
-        <w:t xml:space="preserve">alternate </w:t>
-      </w:r>
-      <w:r>
-        <w:t>photosensor to the inertial unit and rotating back and forth such the photosensor faced towards and away from a bright window.</w:t>
-      </w:r>
-    </w:p>
-    <w:p>
-      <w:r>
-        <w:t>Over 50 measurements, the minimum latency was 496 microseconds and the maximum was 504.  This latency is half of the sampling rate of the inertial sensors, and is probably close to the iteration speed of the loop that is doing the testing.</w:t>
-      </w:r>
-      <w:r>
-        <w:t xml:space="preserve">  The same results were obtained when rotating around the X and Y axis of the unit.</w:t>
-      </w:r>
-    </w:p>
-    <w:p>
-      <w:pPr>
-        <w:pStyle w:val="Heading2"/>
-      </w:pPr>
-      <w:r>
-        <w:t>Appendix D</w:t>
-      </w:r>
-      <w:r>
-        <w:t>: Phototransistor latency testing</w:t>
-      </w:r>
-    </w:p>
-    <w:p>
-      <w:r>
-        <w:t xml:space="preserve">To test this latency for the particular photosensor you are using, a </w:t>
-      </w:r>
-      <w:r>
-        <w:rPr>
-          <w:i/>
-        </w:rPr>
-        <w:t>Photosensor</w:t>
-      </w:r>
-      <w:r>
-        <w:rPr>
-          <w:i/>
-        </w:rPr>
-        <w:t>_latency_test.ino</w:t>
-      </w:r>
-      <w:r>
-        <w:t xml:space="preserve"> program has been developed.  To use this program, point the photosensor at the LED on the Arduino board and then run the program.  Open </w:t>
-      </w:r>
-      <w:r>
-        <w:rPr>
-          <w:b/>
-          <w:i/>
-        </w:rPr>
-        <w:t>Tools/Serial Monitor</w:t>
-      </w:r>
-      <w:r>
-        <w:t xml:space="preserve"> on the Arduino development environment after running the program to see what these values are.</w:t>
-      </w:r>
-    </w:p>
-    <w:p>
-      <w:r>
-        <w:t xml:space="preserve">The phototransistor was tested </w:t>
-      </w:r>
-      <w:r>
-        <w:t>with</w:t>
-      </w:r>
-      <w:r>
-        <w:t xml:space="preserve"> a 10kΩ resistor as R</w:t>
-      </w:r>
-      <w:r>
-        <w:rPr>
-          <w:vertAlign w:val="subscript"/>
-        </w:rPr>
-        <w:t>L</w:t>
-      </w:r>
-      <w:r>
-        <w:t>.</w:t>
-      </w:r>
-    </w:p>
-    <w:p>
-      <w:pPr>
-        <w:pStyle w:val="Heading3"/>
-      </w:pPr>
-      <w:r>
-        <w:lastRenderedPageBreak/>
-        <w:t>Latency tester</w:t>
-      </w:r>
-    </w:p>
-    <w:p>
-      <w:r>
-        <w:t xml:space="preserve">Using the </w:t>
-      </w:r>
-      <w:r>
-        <w:rPr>
-          <w:i/>
-        </w:rPr>
-        <w:t>Photosensor_latency_test</w:t>
-      </w:r>
-      <w:r>
-        <w:t xml:space="preserve"> program with on and off thresholds both set at halfway between the brightest and darkest value, we find the on delay to be 280-390 microseconds (0.3ms) and the off delay to be around 400 microseconds (0.4ms).</w:t>
-      </w:r>
-    </w:p>
-    <w:p>
-      <w:pPr>
-        <w:pStyle w:val="Heading3"/>
-      </w:pPr>
-      <w:r>
-        <w:t>Screen observations</w:t>
-      </w:r>
-    </w:p>
-    <w:p>
-      <w:r>
-        <w:t>Observations made using an oscilloscope</w:t>
-      </w:r>
-      <w:r>
-        <w:t>, placing the scope probe across V</w:t>
-      </w:r>
-      <w:r>
-        <w:rPr>
-          <w:vertAlign w:val="subscript"/>
-        </w:rPr>
-        <w:t>OUT</w:t>
-      </w:r>
-      <w:r>
-        <w:t xml:space="preserve"> and GND with the circuit attached to the Arduino, which was operating the </w:t>
-      </w:r>
-      <w:r>
-        <w:rPr>
-          <w:i/>
-        </w:rPr>
-        <w:t>print_photosensor</w:t>
-      </w:r>
-      <w:r>
-        <w:t xml:space="preserve"> program to indicate the levels it was reading.</w:t>
-      </w:r>
-      <w:r>
-        <w:t xml:space="preserve">  The response time was fast enough to capture changes in display brightness that happened over less than 2 milliseconds (details below), indicating a response time under 2ms.</w:t>
-      </w:r>
-      <w:r>
-        <w:t xml:space="preserve">  This is consistent with the results above, which indicate that the voltage is passing the halfway mark in under half a millisecond.</w:t>
-      </w:r>
-    </w:p>
-    <w:p>
-      <w:r>
-        <w:rPr>
-          <w:b/>
-        </w:rPr>
-        <w:t>External display:</w:t>
-      </w:r>
-      <w:r>
-        <w:t xml:space="preserve"> With the phototransistor</w:t>
-      </w:r>
-      <w:r>
-        <w:t xml:space="preserve"> attached to an LCD </w:t>
-      </w:r>
-      <w:r>
-        <w:t>display operating at 60Hz</w:t>
-      </w:r>
-      <w:r>
-        <w:t xml:space="preserve"> using adhesive putty looking</w:t>
-      </w:r>
-      <w:r>
-        <w:t xml:space="preserve"> at the display turned off, the Arduino reported values between 6 and 7, and the scope showed around 0.1V.  When looking at a dark patch (black send to the display) with the display on, values ranged from 5 to 39</w:t>
-      </w:r>
-      <w:r>
-        <w:t xml:space="preserve"> and the scope showed an exponential-approach </w:t>
-      </w:r>
-      <w:r>
-        <w:t>square-wave</w:t>
-      </w:r>
-      <w:r>
-        <w:t xml:space="preserve"> from 0.1-0.4V</w:t>
-      </w:r>
-      <w:r>
-        <w:t>. When looking</w:t>
-      </w:r>
-      <w:r>
-        <w:t xml:space="preserve"> at a bright-white patch of an LCD display with room lights off, the Arduino was reporting values between </w:t>
-      </w:r>
-      <w:r>
-        <w:t>56</w:t>
-      </w:r>
-      <w:r>
-        <w:t xml:space="preserve"> and </w:t>
-      </w:r>
-      <w:r>
-        <w:t>135</w:t>
-      </w:r>
-      <w:r>
-        <w:t xml:space="preserve">.  The oscilloscope showed </w:t>
-      </w:r>
-      <w:r>
-        <w:t>from 0.4</w:t>
-      </w:r>
-      <w:r>
-        <w:t>-</w:t>
-      </w:r>
-      <w:r>
-        <w:t>0</w:t>
-      </w:r>
-      <w:r>
-        <w:t>.8V.</w:t>
-      </w:r>
-    </w:p>
-    <w:p>
-      <w:r>
-        <w:t>In the two cases with the display turned on, the oscilloscope showed a</w:t>
-      </w:r>
-      <w:r>
-        <w:t>n exponential approach to a higher value that lasted about 3ms, followed by an exponential decay back down towards a lower value that took about 1.8ms.</w:t>
-      </w:r>
-      <w:r>
-        <w:t xml:space="preserve">  This is consistent with the display using an illuminator that cycles on and off at about 500 Hz.</w:t>
-      </w:r>
-    </w:p>
-    <w:p>
-      <w:pPr>
-        <w:rPr>
-          <w:b/>
-        </w:rPr>
-      </w:pPr>
-      <w:r>
-        <w:t>When the brightness changes on the display, there is an envelope of brightness that goes exponentially from the first brightness level to the second, with a time constant of around 10ms.  This is consistent with a display response time of around 10ms.</w:t>
-      </w:r>
-    </w:p>
-    <w:p>
-      <w:r>
-        <w:rPr>
-          <w:b/>
-        </w:rPr>
-        <w:t>Laptop display:</w:t>
-      </w:r>
-      <w:r>
-        <w:t xml:space="preserve"> With the phototransistor pointed at a bright patch on the laptop display (</w:t>
-      </w:r>
-      <w:r>
-        <w:t>also operating at 60Hz), the Ardui</w:t>
-      </w:r>
-      <w:r>
-        <w:t>no reported a steady value of 18</w:t>
-      </w:r>
-      <w:r>
-        <w:t xml:space="preserve">0 and the </w:t>
-      </w:r>
-      <w:r>
-        <w:t>oscilloscope showed a steady 0</w:t>
-      </w:r>
-      <w:r>
-        <w:t>.9</w:t>
-      </w:r>
-      <w:r>
-        <w:t>V.</w:t>
-      </w:r>
-      <w:r>
-        <w:t xml:space="preserve">  When toggling the brightness on the screen from full black to full bright, the oscilloscope shows an exponential approach to the bright value or dark value with a time constant of approximately 10ms.</w:t>
-      </w:r>
-      <w:r>
-        <w:t xml:space="preserve">  This is consistent with a display response time of around 10ms.</w:t>
-      </w:r>
-    </w:p>
-    <w:p>
-      <w:pPr>
-        <w:pStyle w:val="Heading2"/>
-      </w:pPr>
-      <w:r>
         <w:t>Appendix E: End-to-end latency testing of motion_turnaround_test</w:t>
       </w:r>
     </w:p>
@@ -1965,7 +2001,6 @@
     </w:p>
     <w:p>
       <w:r>
-        <w:lastRenderedPageBreak/>
         <w:t>Sometimes the unit reports latencies of 4-6ms during these tests.</w:t>
       </w:r>
       <w:r>
@@ -1974,12 +2009,8 @@
     </w:p>
     <w:p/>
     <w:sectPr>
-      <w:headerReference w:type="even" r:id="rId18"/>
       <w:headerReference w:type="default" r:id="rId19"/>
-      <w:footerReference w:type="even" r:id="rId20"/>
-      <w:footerReference w:type="default" r:id="rId21"/>
-      <w:headerReference w:type="first" r:id="rId22"/>
-      <w:footerReference w:type="first" r:id="rId23"/>
+      <w:footerReference w:type="default" r:id="rId20"/>
       <w:pgSz w:w="12240" w:h="15840"/>
       <w:pgMar w:top="1440" w:right="1440" w:bottom="1440" w:left="1440" w:header="720" w:footer="720" w:gutter="0"/>
       <w:cols w:space="720"/>
@@ -2015,16 +2046,6 @@
 </file>
 
 <file path=word/footer1.xml><?xml version="1.0" encoding="utf-8"?>
-<w:ftr xmlns:wpc="http://schemas.microsoft.com/office/word/2010/wordprocessingCanvas" xmlns:mc="http://schemas.openxmlformats.org/markup-compatibility/2006" xmlns:o="urn:schemas-microsoft-com:office:office" xmlns:r="http://schemas.openxmlformats.org/officeDocument/2006/relationships" xmlns:m="http://schemas.openxmlformats.org/officeDocument/2006/math" xmlns:v="urn:schemas-microsoft-com:vml" xmlns:wp14="http://schemas.microsoft.com/office/word/2010/wordprocessingDrawing" xmlns:wp="http://schemas.openxmlformats.org/drawingml/2006/wordprocessingDrawing" xmlns:w10="urn:schemas-microsoft-com:office:word" xmlns:w="http://schemas.openxmlformats.org/wordprocessingml/2006/main" xmlns:w14="http://schemas.microsoft.com/office/word/2010/wordml" xmlns:w15="http://schemas.microsoft.com/office/word/2012/wordml" xmlns:wpg="http://schemas.microsoft.com/office/word/2010/wordprocessingGroup" xmlns:wpi="http://schemas.microsoft.com/office/word/2010/wordprocessingInk" xmlns:wne="http://schemas.microsoft.com/office/word/2006/wordml" xmlns:wps="http://schemas.microsoft.com/office/word/2010/wordprocessingShape" mc:Ignorable="w14 w15 wp14">
-  <w:p>
-    <w:pPr>
-      <w:pStyle w:val="Footer"/>
-    </w:pPr>
-  </w:p>
-</w:ftr>
-</file>
-
-<file path=word/footer2.xml><?xml version="1.0" encoding="utf-8"?>
 <w:ftr xmlns:wpc="http://schemas.microsoft.com/office/word/2010/wordprocessingCanvas" xmlns:mc="http://schemas.openxmlformats.org/markup-compatibility/2006" xmlns:o="urn:schemas-microsoft-com:office:office" xmlns:r="http://schemas.openxmlformats.org/officeDocument/2006/relationships" xmlns:m="http://schemas.openxmlformats.org/officeDocument/2006/math" xmlns:v="urn:schemas-microsoft-com:vml" xmlns:wp14="http://schemas.microsoft.com/office/word/2010/wordprocessingDrawing" xmlns:wp="http://schemas.openxmlformats.org/drawingml/2006/wordprocessingDrawing" xmlns:w10="urn:schemas-microsoft-com:office:word" xmlns:w="http://schemas.openxmlformats.org/wordprocessingml/2006/main" xmlns:w14="http://schemas.microsoft.com/office/word/2010/wordml" xmlns:w15="http://schemas.microsoft.com/office/word/2012/wordml" xmlns:wpg="http://schemas.microsoft.com/office/word/2010/wordprocessingGroup" xmlns:wpi="http://schemas.microsoft.com/office/word/2010/wordprocessingInk" xmlns:wne="http://schemas.microsoft.com/office/word/2006/wordml" xmlns:wps="http://schemas.microsoft.com/office/word/2010/wordprocessingShape" mc:Ignorable="w14 w15 wp14">
   <w:sdt>
     <w:sdtPr>
@@ -2058,7 +2079,7 @@
           <w:rPr>
             <w:noProof/>
           </w:rPr>
-          <w:t>7</w:t>
+          <w:t>9</w:t>
         </w:r>
         <w:r>
           <w:rPr>
@@ -2077,16 +2098,6 @@
 </w:ftr>
 </file>
 
-<file path=word/footer3.xml><?xml version="1.0" encoding="utf-8"?>
-<w:ftr xmlns:wpc="http://schemas.microsoft.com/office/word/2010/wordprocessingCanvas" xmlns:mc="http://schemas.openxmlformats.org/markup-compatibility/2006" xmlns:o="urn:schemas-microsoft-com:office:office" xmlns:r="http://schemas.openxmlformats.org/officeDocument/2006/relationships" xmlns:m="http://schemas.openxmlformats.org/officeDocument/2006/math" xmlns:v="urn:schemas-microsoft-com:vml" xmlns:wp14="http://schemas.microsoft.com/office/word/2010/wordprocessingDrawing" xmlns:wp="http://schemas.openxmlformats.org/drawingml/2006/wordprocessingDrawing" xmlns:w10="urn:schemas-microsoft-com:office:word" xmlns:w="http://schemas.openxmlformats.org/wordprocessingml/2006/main" xmlns:w14="http://schemas.microsoft.com/office/word/2010/wordml" xmlns:w15="http://schemas.microsoft.com/office/word/2012/wordml" xmlns:wpg="http://schemas.microsoft.com/office/word/2010/wordprocessingGroup" xmlns:wpi="http://schemas.microsoft.com/office/word/2010/wordprocessingInk" xmlns:wne="http://schemas.microsoft.com/office/word/2006/wordml" xmlns:wps="http://schemas.microsoft.com/office/word/2010/wordprocessingShape" mc:Ignorable="w14 w15 wp14">
-  <w:p>
-    <w:pPr>
-      <w:pStyle w:val="Footer"/>
-    </w:pPr>
-  </w:p>
-</w:ftr>
-</file>
-
 <file path=word/footnotes.xml><?xml version="1.0" encoding="utf-8"?>
 <w:footnotes xmlns:wpc="http://schemas.microsoft.com/office/word/2010/wordprocessingCanvas" xmlns:mc="http://schemas.openxmlformats.org/markup-compatibility/2006" xmlns:o="urn:schemas-microsoft-com:office:office" xmlns:r="http://schemas.openxmlformats.org/officeDocument/2006/relationships" xmlns:m="http://schemas.openxmlformats.org/officeDocument/2006/math" xmlns:v="urn:schemas-microsoft-com:vml" xmlns:wp14="http://schemas.microsoft.com/office/word/2010/wordprocessingDrawing" xmlns:wp="http://schemas.openxmlformats.org/drawingml/2006/wordprocessingDrawing" xmlns:w10="urn:schemas-microsoft-com:office:word" xmlns:w="http://schemas.openxmlformats.org/wordprocessingml/2006/main" xmlns:w14="http://schemas.microsoft.com/office/word/2010/wordml" xmlns:w15="http://schemas.microsoft.com/office/word/2012/wordml" xmlns:wpg="http://schemas.microsoft.com/office/word/2010/wordprocessingGroup" xmlns:wpi="http://schemas.microsoft.com/office/word/2010/wordprocessingInk" xmlns:wne="http://schemas.microsoft.com/office/word/2006/wordml" xmlns:wps="http://schemas.microsoft.com/office/word/2010/wordprocessingShape" mc:Ignorable="w14 w15 wp14">
   <w:footnote w:type="separator" w:id="-1">
@@ -2118,23 +2129,14 @@
     <w:pPr>
       <w:pStyle w:val="Header"/>
     </w:pPr>
-  </w:p>
-</w:hdr>
-</file>
-
-<file path=word/header2.xml><?xml version="1.0" encoding="utf-8"?>
-<w:hdr xmlns:wpc="http://schemas.microsoft.com/office/word/2010/wordprocessingCanvas" xmlns:mc="http://schemas.openxmlformats.org/markup-compatibility/2006" xmlns:o="urn:schemas-microsoft-com:office:office" xmlns:r="http://schemas.openxmlformats.org/officeDocument/2006/relationships" xmlns:m="http://schemas.openxmlformats.org/officeDocument/2006/math" xmlns:v="urn:schemas-microsoft-com:vml" xmlns:wp14="http://schemas.microsoft.com/office/word/2010/wordprocessingDrawing" xmlns:wp="http://schemas.openxmlformats.org/drawingml/2006/wordprocessingDrawing" xmlns:w10="urn:schemas-microsoft-com:office:word" xmlns:w="http://schemas.openxmlformats.org/wordprocessingml/2006/main" xmlns:w14="http://schemas.microsoft.com/office/word/2010/wordml" xmlns:w15="http://schemas.microsoft.com/office/word/2012/wordml" xmlns:wpg="http://schemas.microsoft.com/office/word/2010/wordprocessingGroup" xmlns:wpi="http://schemas.microsoft.com/office/word/2010/wordprocessingInk" xmlns:wne="http://schemas.microsoft.com/office/word/2006/wordml" xmlns:wps="http://schemas.microsoft.com/office/word/2010/wordprocessingShape" mc:Ignorable="w14 w15 wp14">
-  <w:p>
-    <w:pPr>
-      <w:pStyle w:val="Header"/>
-    </w:pPr>
     <w:r>
       <w:t>Version 5</w:t>
     </w:r>
-    <w:bookmarkStart w:id="0" w:name="_GoBack"/>
-    <w:bookmarkEnd w:id="0"/>
     <w:r>
       <w:t>.0</w:t>
+    </w:r>
+    <w:r>
+      <w:t>.1</w:t>
     </w:r>
     <w:r>
       <w:tab/>
@@ -2143,16 +2145,6 @@
       <w:tab/>
       <w:t>Russell M. Taylor II</w:t>
     </w:r>
-  </w:p>
-</w:hdr>
-</file>
-
-<file path=word/header3.xml><?xml version="1.0" encoding="utf-8"?>
-<w:hdr xmlns:wpc="http://schemas.microsoft.com/office/word/2010/wordprocessingCanvas" xmlns:mc="http://schemas.openxmlformats.org/markup-compatibility/2006" xmlns:o="urn:schemas-microsoft-com:office:office" xmlns:r="http://schemas.openxmlformats.org/officeDocument/2006/relationships" xmlns:m="http://schemas.openxmlformats.org/officeDocument/2006/math" xmlns:v="urn:schemas-microsoft-com:vml" xmlns:wp14="http://schemas.microsoft.com/office/word/2010/wordprocessingDrawing" xmlns:wp="http://schemas.openxmlformats.org/drawingml/2006/wordprocessingDrawing" xmlns:w10="urn:schemas-microsoft-com:office:word" xmlns:w="http://schemas.openxmlformats.org/wordprocessingml/2006/main" xmlns:w14="http://schemas.microsoft.com/office/word/2010/wordml" xmlns:w15="http://schemas.microsoft.com/office/word/2012/wordml" xmlns:wpg="http://schemas.microsoft.com/office/word/2010/wordprocessingGroup" xmlns:wpi="http://schemas.microsoft.com/office/word/2010/wordprocessingInk" xmlns:wne="http://schemas.microsoft.com/office/word/2006/wordml" xmlns:wps="http://schemas.microsoft.com/office/word/2010/wordprocessingShape" mc:Ignorable="w14 w15 wp14">
-  <w:p>
-    <w:pPr>
-      <w:pStyle w:val="Header"/>
-    </w:pPr>
   </w:p>
 </w:hdr>
 </file>

</xml_diff>